<commit_message>
pushes and pushes and pushes
</commit_message>
<xml_diff>
--- a/ProjectTemplate.docx
+++ b/ProjectTemplate.docx
@@ -8,6 +8,10 @@
         <w:jc w:val="center"/>
         <w:rPr/>
       </w:pPr>
+      <w:r>
+        <w:rPr/>
+        <w:t xml:space="preserve"> </w:t>
+      </w:r>
       <w:r>
         <w:rPr/>
         <w:drawing>
@@ -897,19 +901,7 @@
         <w:rPr>
           <w:color w:val="6666FF"/>
         </w:rPr>
-        <w:t xml:space="preserve">This project is intended to make network security </w:t>
-      </w:r>
-      <w:r>
-        <w:rPr>
-          <w:color w:val="6666FF"/>
-        </w:rPr>
-        <w:t>analysis</w:t>
-      </w:r>
-      <w:r>
-        <w:rPr>
-          <w:color w:val="6666FF"/>
-        </w:rPr>
-        <w:t xml:space="preserve"> easier.</w:t>
+        <w:t>This project is intended to make network security analysis easier.</w:t>
       </w:r>
     </w:p>
     <w:p>
@@ -932,8 +924,8 @@
         <w:pageBreakBefore/>
         <w:rPr/>
       </w:pPr>
-      <w:bookmarkStart w:id="3" w:name="_Toc383351787"/>
-      <w:bookmarkStart w:id="4" w:name="_Toc310349221"/>
+      <w:bookmarkStart w:id="3" w:name="_Toc310349221"/>
+      <w:bookmarkStart w:id="4" w:name="_Toc383351787"/>
       <w:r>
         <w:rPr/>
         <w:t>List of Abbreviation</w:t>
@@ -1352,8 +1344,8 @@
         <w:pageBreakBefore/>
         <w:rPr/>
       </w:pPr>
-      <w:bookmarkStart w:id="5" w:name="_Toc383351788"/>
-      <w:bookmarkStart w:id="6" w:name="_Toc310349222"/>
+      <w:bookmarkStart w:id="5" w:name="_Toc310349222"/>
+      <w:bookmarkStart w:id="6" w:name="_Toc383351788"/>
       <w:bookmarkEnd w:id="5"/>
       <w:bookmarkEnd w:id="6"/>
       <w:r>
@@ -1622,8 +1614,8 @@
         <w:pStyle w:val="Level1"/>
         <w:rPr/>
       </w:pPr>
-      <w:bookmarkStart w:id="7" w:name="_Toc383351789"/>
-      <w:bookmarkStart w:id="8" w:name="_Toc310349223"/>
+      <w:bookmarkStart w:id="7" w:name="_Toc310349223"/>
+      <w:bookmarkStart w:id="8" w:name="_Toc383351789"/>
       <w:bookmarkEnd w:id="7"/>
       <w:bookmarkEnd w:id="8"/>
       <w:r>
@@ -2329,8 +2321,8 @@
         <w:pStyle w:val="Chapter"/>
         <w:rPr/>
       </w:pPr>
-      <w:bookmarkStart w:id="10" w:name="_Toc383351791"/>
-      <w:bookmarkStart w:id="11" w:name="_Toc310349224"/>
+      <w:bookmarkStart w:id="10" w:name="_Toc310349224"/>
+      <w:bookmarkStart w:id="11" w:name="_Toc383351791"/>
       <w:r>
         <w:rPr>
           <w:color w:val="A6A6A6"/>
@@ -2959,7 +2951,7 @@
     <w:tbl>
       <w:tblPr>
         <w:jc w:val="left"/>
-        <w:tblInd w:w="50" w:type="dxa"/>
+        <w:tblInd w:w="47" w:type="dxa"/>
         <w:tblBorders>
           <w:top w:val="single" w:sz="2" w:space="0" w:color="000001"/>
           <w:left w:val="single" w:sz="2" w:space="0" w:color="000001"/>
@@ -2970,15 +2962,15 @@
         </w:tblBorders>
         <w:tblCellMar>
           <w:top w:w="55" w:type="dxa"/>
-          <w:left w:w="48" w:type="dxa"/>
+          <w:left w:w="45" w:type="dxa"/>
           <w:bottom w:w="55" w:type="dxa"/>
           <w:right w:w="55" w:type="dxa"/>
         </w:tblCellMar>
       </w:tblPr>
       <w:tblGrid>
         <w:gridCol w:w="3134"/>
-        <w:gridCol w:w="3131"/>
-        <w:gridCol w:w="3139"/>
+        <w:gridCol w:w="3130"/>
+        <w:gridCol w:w="3140"/>
       </w:tblGrid>
       <w:tr>
         <w:trPr>
@@ -2997,7 +2989,7 @@
             </w:tcBorders>
             <w:shd w:fill="FFFFFF" w:val="clear"/>
             <w:tcMar>
-              <w:left w:w="48" w:type="dxa"/>
+              <w:left w:w="45" w:type="dxa"/>
             </w:tcMar>
           </w:tcPr>
           <w:p>
@@ -3018,7 +3010,7 @@
         </w:tc>
         <w:tc>
           <w:tcPr>
-            <w:tcW w:w="3131" w:type="dxa"/>
+            <w:tcW w:w="3130" w:type="dxa"/>
             <w:tcBorders>
               <w:top w:val="single" w:sz="2" w:space="0" w:color="000001"/>
               <w:left w:val="single" w:sz="2" w:space="0" w:color="000001"/>
@@ -3029,7 +3021,7 @@
             </w:tcBorders>
             <w:shd w:fill="FFFFFF" w:val="clear"/>
             <w:tcMar>
-              <w:left w:w="48" w:type="dxa"/>
+              <w:left w:w="45" w:type="dxa"/>
             </w:tcMar>
           </w:tcPr>
           <w:p>
@@ -3050,7 +3042,7 @@
         </w:tc>
         <w:tc>
           <w:tcPr>
-            <w:tcW w:w="3139" w:type="dxa"/>
+            <w:tcW w:w="3140" w:type="dxa"/>
             <w:tcBorders>
               <w:top w:val="single" w:sz="2" w:space="0" w:color="000001"/>
               <w:left w:val="single" w:sz="2" w:space="0" w:color="000001"/>
@@ -3061,7 +3053,7 @@
             </w:tcBorders>
             <w:shd w:fill="FFFFFF" w:val="clear"/>
             <w:tcMar>
-              <w:left w:w="48" w:type="dxa"/>
+              <w:left w:w="45" w:type="dxa"/>
             </w:tcMar>
           </w:tcPr>
           <w:p>
@@ -3098,7 +3090,7 @@
             </w:tcBorders>
             <w:shd w:fill="FFFFFF" w:val="clear"/>
             <w:tcMar>
-              <w:left w:w="48" w:type="dxa"/>
+              <w:left w:w="45" w:type="dxa"/>
             </w:tcMar>
           </w:tcPr>
           <w:p>
@@ -3119,7 +3111,7 @@
         </w:tc>
         <w:tc>
           <w:tcPr>
-            <w:tcW w:w="3131" w:type="dxa"/>
+            <w:tcW w:w="3130" w:type="dxa"/>
             <w:tcBorders>
               <w:top w:val="nil"/>
               <w:left w:val="single" w:sz="2" w:space="0" w:color="000001"/>
@@ -3130,7 +3122,7 @@
             </w:tcBorders>
             <w:shd w:fill="FFFFFF" w:val="clear"/>
             <w:tcMar>
-              <w:left w:w="48" w:type="dxa"/>
+              <w:left w:w="45" w:type="dxa"/>
             </w:tcMar>
           </w:tcPr>
           <w:p>
@@ -3151,7 +3143,7 @@
         </w:tc>
         <w:tc>
           <w:tcPr>
-            <w:tcW w:w="3139" w:type="dxa"/>
+            <w:tcW w:w="3140" w:type="dxa"/>
             <w:tcBorders>
               <w:top w:val="nil"/>
               <w:left w:val="single" w:sz="2" w:space="0" w:color="000001"/>
@@ -3162,7 +3154,7 @@
             </w:tcBorders>
             <w:shd w:fill="FFFFFF" w:val="clear"/>
             <w:tcMar>
-              <w:left w:w="48" w:type="dxa"/>
+              <w:left w:w="45" w:type="dxa"/>
             </w:tcMar>
           </w:tcPr>
           <w:p>
@@ -3199,7 +3191,7 @@
             </w:tcBorders>
             <w:shd w:fill="FFFFFF" w:val="clear"/>
             <w:tcMar>
-              <w:left w:w="48" w:type="dxa"/>
+              <w:left w:w="45" w:type="dxa"/>
             </w:tcMar>
           </w:tcPr>
           <w:p>
@@ -3220,7 +3212,7 @@
         </w:tc>
         <w:tc>
           <w:tcPr>
-            <w:tcW w:w="3131" w:type="dxa"/>
+            <w:tcW w:w="3130" w:type="dxa"/>
             <w:tcBorders>
               <w:top w:val="nil"/>
               <w:left w:val="single" w:sz="2" w:space="0" w:color="000001"/>
@@ -3231,7 +3223,7 @@
             </w:tcBorders>
             <w:shd w:fill="FFFFFF" w:val="clear"/>
             <w:tcMar>
-              <w:left w:w="48" w:type="dxa"/>
+              <w:left w:w="45" w:type="dxa"/>
             </w:tcMar>
           </w:tcPr>
           <w:p>
@@ -3252,7 +3244,7 @@
         </w:tc>
         <w:tc>
           <w:tcPr>
-            <w:tcW w:w="3139" w:type="dxa"/>
+            <w:tcW w:w="3140" w:type="dxa"/>
             <w:tcBorders>
               <w:top w:val="nil"/>
               <w:left w:val="single" w:sz="2" w:space="0" w:color="000001"/>
@@ -3263,7 +3255,7 @@
             </w:tcBorders>
             <w:shd w:fill="FFFFFF" w:val="clear"/>
             <w:tcMar>
-              <w:left w:w="48" w:type="dxa"/>
+              <w:left w:w="45" w:type="dxa"/>
             </w:tcMar>
           </w:tcPr>
           <w:p>
@@ -3300,7 +3292,7 @@
             </w:tcBorders>
             <w:shd w:fill="FFFFFF" w:val="clear"/>
             <w:tcMar>
-              <w:left w:w="48" w:type="dxa"/>
+              <w:left w:w="45" w:type="dxa"/>
             </w:tcMar>
           </w:tcPr>
           <w:p>
@@ -3322,7 +3314,7 @@
         </w:tc>
         <w:tc>
           <w:tcPr>
-            <w:tcW w:w="3131" w:type="dxa"/>
+            <w:tcW w:w="3130" w:type="dxa"/>
             <w:tcBorders>
               <w:top w:val="nil"/>
               <w:left w:val="single" w:sz="2" w:space="0" w:color="000001"/>
@@ -3333,7 +3325,7 @@
             </w:tcBorders>
             <w:shd w:fill="FFFFFF" w:val="clear"/>
             <w:tcMar>
-              <w:left w:w="48" w:type="dxa"/>
+              <w:left w:w="45" w:type="dxa"/>
             </w:tcMar>
           </w:tcPr>
           <w:p>
@@ -3354,7 +3346,7 @@
         </w:tc>
         <w:tc>
           <w:tcPr>
-            <w:tcW w:w="3139" w:type="dxa"/>
+            <w:tcW w:w="3140" w:type="dxa"/>
             <w:tcBorders>
               <w:top w:val="nil"/>
               <w:left w:val="single" w:sz="2" w:space="0" w:color="000001"/>
@@ -3365,7 +3357,7 @@
             </w:tcBorders>
             <w:shd w:fill="FFFFFF" w:val="clear"/>
             <w:tcMar>
-              <w:left w:w="48" w:type="dxa"/>
+              <w:left w:w="45" w:type="dxa"/>
             </w:tcMar>
           </w:tcPr>
           <w:p>
@@ -3402,7 +3394,7 @@
             </w:tcBorders>
             <w:shd w:fill="FFFFFF" w:val="clear"/>
             <w:tcMar>
-              <w:left w:w="48" w:type="dxa"/>
+              <w:left w:w="45" w:type="dxa"/>
             </w:tcMar>
           </w:tcPr>
           <w:p>
@@ -3424,7 +3416,7 @@
         </w:tc>
         <w:tc>
           <w:tcPr>
-            <w:tcW w:w="3131" w:type="dxa"/>
+            <w:tcW w:w="3130" w:type="dxa"/>
             <w:tcBorders>
               <w:top w:val="nil"/>
               <w:left w:val="single" w:sz="2" w:space="0" w:color="000001"/>
@@ -3435,7 +3427,7 @@
             </w:tcBorders>
             <w:shd w:fill="FFFFFF" w:val="clear"/>
             <w:tcMar>
-              <w:left w:w="48" w:type="dxa"/>
+              <w:left w:w="45" w:type="dxa"/>
             </w:tcMar>
           </w:tcPr>
           <w:p>
@@ -3456,7 +3448,7 @@
         </w:tc>
         <w:tc>
           <w:tcPr>
-            <w:tcW w:w="3139" w:type="dxa"/>
+            <w:tcW w:w="3140" w:type="dxa"/>
             <w:tcBorders>
               <w:top w:val="nil"/>
               <w:left w:val="single" w:sz="2" w:space="0" w:color="000001"/>
@@ -3467,7 +3459,7 @@
             </w:tcBorders>
             <w:shd w:fill="FFFFFF" w:val="clear"/>
             <w:tcMar>
-              <w:left w:w="48" w:type="dxa"/>
+              <w:left w:w="45" w:type="dxa"/>
             </w:tcMar>
           </w:tcPr>
           <w:p>
@@ -3504,7 +3496,7 @@
             </w:tcBorders>
             <w:shd w:fill="FFFFFF" w:val="clear"/>
             <w:tcMar>
-              <w:left w:w="48" w:type="dxa"/>
+              <w:left w:w="45" w:type="dxa"/>
             </w:tcMar>
           </w:tcPr>
           <w:p>
@@ -3526,7 +3518,7 @@
         </w:tc>
         <w:tc>
           <w:tcPr>
-            <w:tcW w:w="3131" w:type="dxa"/>
+            <w:tcW w:w="3130" w:type="dxa"/>
             <w:tcBorders>
               <w:top w:val="nil"/>
               <w:left w:val="single" w:sz="2" w:space="0" w:color="000001"/>
@@ -3537,7 +3529,7 @@
             </w:tcBorders>
             <w:shd w:fill="FFFFFF" w:val="clear"/>
             <w:tcMar>
-              <w:left w:w="48" w:type="dxa"/>
+              <w:left w:w="45" w:type="dxa"/>
             </w:tcMar>
           </w:tcPr>
           <w:p>
@@ -3558,7 +3550,7 @@
         </w:tc>
         <w:tc>
           <w:tcPr>
-            <w:tcW w:w="3139" w:type="dxa"/>
+            <w:tcW w:w="3140" w:type="dxa"/>
             <w:tcBorders>
               <w:top w:val="nil"/>
               <w:left w:val="single" w:sz="2" w:space="0" w:color="000001"/>
@@ -3569,7 +3561,7 @@
             </w:tcBorders>
             <w:shd w:fill="FFFFFF" w:val="clear"/>
             <w:tcMar>
-              <w:left w:w="48" w:type="dxa"/>
+              <w:left w:w="45" w:type="dxa"/>
             </w:tcMar>
           </w:tcPr>
           <w:p>
@@ -3606,7 +3598,7 @@
             </w:tcBorders>
             <w:shd w:fill="FFFFFF" w:val="clear"/>
             <w:tcMar>
-              <w:left w:w="48" w:type="dxa"/>
+              <w:left w:w="45" w:type="dxa"/>
             </w:tcMar>
           </w:tcPr>
           <w:p>
@@ -3627,7 +3619,7 @@
         </w:tc>
         <w:tc>
           <w:tcPr>
-            <w:tcW w:w="3131" w:type="dxa"/>
+            <w:tcW w:w="3130" w:type="dxa"/>
             <w:tcBorders>
               <w:top w:val="nil"/>
               <w:left w:val="single" w:sz="2" w:space="0" w:color="000001"/>
@@ -3638,7 +3630,7 @@
             </w:tcBorders>
             <w:shd w:fill="FFFFFF" w:val="clear"/>
             <w:tcMar>
-              <w:left w:w="48" w:type="dxa"/>
+              <w:left w:w="45" w:type="dxa"/>
             </w:tcMar>
           </w:tcPr>
           <w:p>
@@ -3659,7 +3651,7 @@
         </w:tc>
         <w:tc>
           <w:tcPr>
-            <w:tcW w:w="3139" w:type="dxa"/>
+            <w:tcW w:w="3140" w:type="dxa"/>
             <w:tcBorders>
               <w:top w:val="nil"/>
               <w:left w:val="single" w:sz="2" w:space="0" w:color="000001"/>
@@ -3670,7 +3662,7 @@
             </w:tcBorders>
             <w:shd w:fill="FFFFFF" w:val="clear"/>
             <w:tcMar>
-              <w:left w:w="48" w:type="dxa"/>
+              <w:left w:w="45" w:type="dxa"/>
             </w:tcMar>
           </w:tcPr>
           <w:p>
@@ -4019,7 +4011,7 @@
     <w:tbl>
       <w:tblPr>
         <w:jc w:val="left"/>
-        <w:tblInd w:w="41" w:type="dxa"/>
+        <w:tblInd w:w="38" w:type="dxa"/>
         <w:tblBorders>
           <w:top w:val="single" w:sz="2" w:space="0" w:color="000001"/>
           <w:left w:val="single" w:sz="2" w:space="0" w:color="000001"/>
@@ -4030,15 +4022,15 @@
         </w:tblBorders>
         <w:tblCellMar>
           <w:top w:w="55" w:type="dxa"/>
-          <w:left w:w="36" w:type="dxa"/>
+          <w:left w:w="33" w:type="dxa"/>
           <w:bottom w:w="55" w:type="dxa"/>
           <w:right w:w="55" w:type="dxa"/>
         </w:tblCellMar>
       </w:tblPr>
       <w:tblGrid>
-        <w:gridCol w:w="2695"/>
+        <w:gridCol w:w="2694"/>
         <w:gridCol w:w="4677"/>
-        <w:gridCol w:w="3069"/>
+        <w:gridCol w:w="3070"/>
       </w:tblGrid>
       <w:tr>
         <w:trPr>
@@ -4046,7 +4038,7 @@
         </w:trPr>
         <w:tc>
           <w:tcPr>
-            <w:tcW w:w="2695" w:type="dxa"/>
+            <w:tcW w:w="2694" w:type="dxa"/>
             <w:tcBorders>
               <w:top w:val="single" w:sz="2" w:space="0" w:color="000001"/>
               <w:left w:val="single" w:sz="2" w:space="0" w:color="000001"/>
@@ -4057,7 +4049,7 @@
             </w:tcBorders>
             <w:shd w:fill="FFFFFF" w:val="clear"/>
             <w:tcMar>
-              <w:left w:w="36" w:type="dxa"/>
+              <w:left w:w="33" w:type="dxa"/>
             </w:tcMar>
           </w:tcPr>
           <w:p>
@@ -4094,7 +4086,7 @@
             </w:tcBorders>
             <w:shd w:fill="FFFFFF" w:val="clear"/>
             <w:tcMar>
-              <w:left w:w="36" w:type="dxa"/>
+              <w:left w:w="33" w:type="dxa"/>
             </w:tcMar>
           </w:tcPr>
           <w:p>
@@ -4120,7 +4112,7 @@
         </w:tc>
         <w:tc>
           <w:tcPr>
-            <w:tcW w:w="3069" w:type="dxa"/>
+            <w:tcW w:w="3070" w:type="dxa"/>
             <w:tcBorders>
               <w:top w:val="single" w:sz="2" w:space="0" w:color="000001"/>
               <w:left w:val="single" w:sz="2" w:space="0" w:color="000001"/>
@@ -4131,7 +4123,7 @@
             </w:tcBorders>
             <w:shd w:fill="FFFFFF" w:val="clear"/>
             <w:tcMar>
-              <w:left w:w="36" w:type="dxa"/>
+              <w:left w:w="33" w:type="dxa"/>
             </w:tcMar>
           </w:tcPr>
           <w:p>
@@ -4162,7 +4154,7 @@
         </w:trPr>
         <w:tc>
           <w:tcPr>
-            <w:tcW w:w="2695" w:type="dxa"/>
+            <w:tcW w:w="2694" w:type="dxa"/>
             <w:tcBorders>
               <w:top w:val="nil"/>
               <w:left w:val="single" w:sz="2" w:space="0" w:color="000001"/>
@@ -4173,7 +4165,7 @@
             </w:tcBorders>
             <w:shd w:fill="FFFFFF" w:val="clear"/>
             <w:tcMar>
-              <w:left w:w="36" w:type="dxa"/>
+              <w:left w:w="33" w:type="dxa"/>
             </w:tcMar>
           </w:tcPr>
           <w:p>
@@ -4210,7 +4202,7 @@
             </w:tcBorders>
             <w:shd w:fill="FFFFFF" w:val="clear"/>
             <w:tcMar>
-              <w:left w:w="36" w:type="dxa"/>
+              <w:left w:w="33" w:type="dxa"/>
             </w:tcMar>
           </w:tcPr>
           <w:p>
@@ -4236,7 +4228,7 @@
         </w:tc>
         <w:tc>
           <w:tcPr>
-            <w:tcW w:w="3069" w:type="dxa"/>
+            <w:tcW w:w="3070" w:type="dxa"/>
             <w:tcBorders>
               <w:top w:val="nil"/>
               <w:left w:val="single" w:sz="2" w:space="0" w:color="000001"/>
@@ -4247,7 +4239,7 @@
             </w:tcBorders>
             <w:shd w:fill="FFFFFF" w:val="clear"/>
             <w:tcMar>
-              <w:left w:w="36" w:type="dxa"/>
+              <w:left w:w="33" w:type="dxa"/>
             </w:tcMar>
           </w:tcPr>
           <w:p>
@@ -4278,7 +4270,7 @@
         </w:trPr>
         <w:tc>
           <w:tcPr>
-            <w:tcW w:w="2695" w:type="dxa"/>
+            <w:tcW w:w="2694" w:type="dxa"/>
             <w:tcBorders>
               <w:top w:val="nil"/>
               <w:left w:val="single" w:sz="2" w:space="0" w:color="000001"/>
@@ -4289,7 +4281,7 @@
             </w:tcBorders>
             <w:shd w:fill="FFFFFF" w:val="clear"/>
             <w:tcMar>
-              <w:left w:w="36" w:type="dxa"/>
+              <w:left w:w="33" w:type="dxa"/>
             </w:tcMar>
           </w:tcPr>
           <w:p>
@@ -4326,7 +4318,7 @@
             </w:tcBorders>
             <w:shd w:fill="FFFFFF" w:val="clear"/>
             <w:tcMar>
-              <w:left w:w="36" w:type="dxa"/>
+              <w:left w:w="33" w:type="dxa"/>
             </w:tcMar>
           </w:tcPr>
           <w:p>
@@ -4352,7 +4344,7 @@
         </w:tc>
         <w:tc>
           <w:tcPr>
-            <w:tcW w:w="3069" w:type="dxa"/>
+            <w:tcW w:w="3070" w:type="dxa"/>
             <w:tcBorders>
               <w:top w:val="nil"/>
               <w:left w:val="single" w:sz="2" w:space="0" w:color="000001"/>
@@ -4363,7 +4355,7 @@
             </w:tcBorders>
             <w:shd w:fill="FFFFFF" w:val="clear"/>
             <w:tcMar>
-              <w:left w:w="36" w:type="dxa"/>
+              <w:left w:w="33" w:type="dxa"/>
             </w:tcMar>
           </w:tcPr>
           <w:p>
@@ -4394,7 +4386,7 @@
         </w:trPr>
         <w:tc>
           <w:tcPr>
-            <w:tcW w:w="2695" w:type="dxa"/>
+            <w:tcW w:w="2694" w:type="dxa"/>
             <w:tcBorders>
               <w:top w:val="nil"/>
               <w:left w:val="single" w:sz="2" w:space="0" w:color="000001"/>
@@ -4405,7 +4397,7 @@
             </w:tcBorders>
             <w:shd w:fill="FFFFFF" w:val="clear"/>
             <w:tcMar>
-              <w:left w:w="36" w:type="dxa"/>
+              <w:left w:w="33" w:type="dxa"/>
             </w:tcMar>
           </w:tcPr>
           <w:p>
@@ -4441,7 +4433,7 @@
             </w:tcBorders>
             <w:shd w:fill="FFFFFF" w:val="clear"/>
             <w:tcMar>
-              <w:left w:w="36" w:type="dxa"/>
+              <w:left w:w="33" w:type="dxa"/>
             </w:tcMar>
           </w:tcPr>
           <w:p>
@@ -4466,7 +4458,7 @@
         </w:tc>
         <w:tc>
           <w:tcPr>
-            <w:tcW w:w="3069" w:type="dxa"/>
+            <w:tcW w:w="3070" w:type="dxa"/>
             <w:tcBorders>
               <w:top w:val="nil"/>
               <w:left w:val="single" w:sz="2" w:space="0" w:color="000001"/>
@@ -4477,7 +4469,7 @@
             </w:tcBorders>
             <w:shd w:fill="FFFFFF" w:val="clear"/>
             <w:tcMar>
-              <w:left w:w="36" w:type="dxa"/>
+              <w:left w:w="33" w:type="dxa"/>
             </w:tcMar>
           </w:tcPr>
           <w:p>
@@ -4577,9 +4569,12 @@
           <w:sz w:val="24"/>
           <w:szCs w:val="24"/>
         </w:rPr>
-        <w:t xml:space="preserve">the program is cross-platform it can run on machines running windows , </w:t>
-      </w:r>
-      <w:r>
+        <w:t>the program is cross-platform it can run on machines running windows , FreeBSD ,OpenBSD and mac.</w:t>
+      </w:r>
+    </w:p>
+    <w:p>
+      <w:pPr>
+        <w:pStyle w:val="Section"/>
         <w:rPr>
           <w:b w:val="false"/>
           <w:bCs w:val="false"/>
@@ -4587,8 +4582,7 @@
           <w:sz w:val="24"/>
           <w:szCs w:val="24"/>
         </w:rPr>
-        <w:t>F</w:t>
-      </w:r>
+      </w:pPr>
       <w:r>
         <w:rPr>
           <w:b w:val="false"/>
@@ -4597,9 +4591,12 @@
           <w:sz w:val="24"/>
           <w:szCs w:val="24"/>
         </w:rPr>
-        <w:t>reeBSD ,</w:t>
-      </w:r>
-      <w:r>
+        <w:t>the system can run on windows-based machines despite that BRO IDS does not work on windows based machine, the system can work on BRO log files in any platform.</w:t>
+      </w:r>
+    </w:p>
+    <w:p>
+      <w:pPr>
+        <w:pStyle w:val="Section"/>
         <w:rPr>
           <w:b w:val="false"/>
           <w:bCs w:val="false"/>
@@ -4607,8 +4604,7 @@
           <w:sz w:val="24"/>
           <w:szCs w:val="24"/>
         </w:rPr>
-        <w:t>O</w:t>
-      </w:r>
+      </w:pPr>
       <w:r>
         <w:rPr>
           <w:b w:val="false"/>
@@ -4617,7 +4613,7 @@
           <w:sz w:val="24"/>
           <w:szCs w:val="24"/>
         </w:rPr>
-        <w:t>penBSD and mac.</w:t>
+        <w:t xml:space="preserve">The system requires python3 to run on any system , with its special modules </w:t>
       </w:r>
     </w:p>
     <w:p>
@@ -4639,50 +4635,6 @@
           <w:sz w:val="24"/>
           <w:szCs w:val="24"/>
         </w:rPr>
-        <w:t>the system can run on windows-based machines despite that BRO IDS does not work on windows based machine, the system can work on BRO log files in any platform.</w:t>
-      </w:r>
-    </w:p>
-    <w:p>
-      <w:pPr>
-        <w:pStyle w:val="Section"/>
-        <w:rPr>
-          <w:b w:val="false"/>
-          <w:bCs w:val="false"/>
-          <w:color w:val="6666FF"/>
-          <w:sz w:val="24"/>
-          <w:szCs w:val="24"/>
-        </w:rPr>
-      </w:pPr>
-      <w:r>
-        <w:rPr>
-          <w:b w:val="false"/>
-          <w:bCs w:val="false"/>
-          <w:color w:val="6666FF"/>
-          <w:sz w:val="24"/>
-          <w:szCs w:val="24"/>
-        </w:rPr>
-        <w:t xml:space="preserve">The system requires python3 to run on any system , with its special modules </w:t>
-      </w:r>
-    </w:p>
-    <w:p>
-      <w:pPr>
-        <w:pStyle w:val="Section"/>
-        <w:rPr>
-          <w:b w:val="false"/>
-          <w:bCs w:val="false"/>
-          <w:color w:val="6666FF"/>
-          <w:sz w:val="24"/>
-          <w:szCs w:val="24"/>
-        </w:rPr>
-      </w:pPr>
-      <w:r>
-        <w:rPr>
-          <w:b w:val="false"/>
-          <w:bCs w:val="false"/>
-          <w:color w:val="6666FF"/>
-          <w:sz w:val="24"/>
-          <w:szCs w:val="24"/>
-        </w:rPr>
         <w:t>Sqlite3 and PyQt5 must be installed on the machine for the program to run.</w:t>
       </w:r>
     </w:p>
@@ -4806,7 +4758,7 @@
     <w:tbl>
       <w:tblPr>
         <w:jc w:val="left"/>
-        <w:tblInd w:w="41" w:type="dxa"/>
+        <w:tblInd w:w="38" w:type="dxa"/>
         <w:tblBorders>
           <w:top w:val="single" w:sz="2" w:space="0" w:color="000001"/>
           <w:left w:val="single" w:sz="2" w:space="0" w:color="000001"/>
@@ -4817,16 +4769,16 @@
         </w:tblBorders>
         <w:tblCellMar>
           <w:top w:w="55" w:type="dxa"/>
-          <w:left w:w="36" w:type="dxa"/>
+          <w:left w:w="33" w:type="dxa"/>
           <w:bottom w:w="55" w:type="dxa"/>
           <w:right w:w="55" w:type="dxa"/>
         </w:tblCellMar>
       </w:tblPr>
       <w:tblGrid>
-        <w:gridCol w:w="1705"/>
-        <w:gridCol w:w="1527"/>
+        <w:gridCol w:w="1704"/>
+        <w:gridCol w:w="1526"/>
         <w:gridCol w:w="5668"/>
-        <w:gridCol w:w="1537"/>
+        <w:gridCol w:w="1538"/>
       </w:tblGrid>
       <w:tr>
         <w:trPr>
@@ -4834,7 +4786,7 @@
         </w:trPr>
         <w:tc>
           <w:tcPr>
-            <w:tcW w:w="1705" w:type="dxa"/>
+            <w:tcW w:w="1704" w:type="dxa"/>
             <w:tcBorders>
               <w:top w:val="single" w:sz="2" w:space="0" w:color="000001"/>
               <w:left w:val="single" w:sz="2" w:space="0" w:color="000001"/>
@@ -4845,7 +4797,7 @@
             </w:tcBorders>
             <w:shd w:fill="FFFFFF" w:val="clear"/>
             <w:tcMar>
-              <w:left w:w="36" w:type="dxa"/>
+              <w:left w:w="33" w:type="dxa"/>
             </w:tcMar>
           </w:tcPr>
           <w:p>
@@ -4871,7 +4823,7 @@
         </w:tc>
         <w:tc>
           <w:tcPr>
-            <w:tcW w:w="1527" w:type="dxa"/>
+            <w:tcW w:w="1526" w:type="dxa"/>
             <w:tcBorders>
               <w:top w:val="single" w:sz="2" w:space="0" w:color="000001"/>
               <w:left w:val="single" w:sz="2" w:space="0" w:color="000001"/>
@@ -4882,7 +4834,7 @@
             </w:tcBorders>
             <w:shd w:fill="FFFFFF" w:val="clear"/>
             <w:tcMar>
-              <w:left w:w="36" w:type="dxa"/>
+              <w:left w:w="33" w:type="dxa"/>
             </w:tcMar>
           </w:tcPr>
           <w:p>
@@ -4919,7 +4871,7 @@
             </w:tcBorders>
             <w:shd w:fill="FFFFFF" w:val="clear"/>
             <w:tcMar>
-              <w:left w:w="36" w:type="dxa"/>
+              <w:left w:w="33" w:type="dxa"/>
             </w:tcMar>
           </w:tcPr>
           <w:p>
@@ -4945,7 +4897,7 @@
         </w:tc>
         <w:tc>
           <w:tcPr>
-            <w:tcW w:w="1537" w:type="dxa"/>
+            <w:tcW w:w="1538" w:type="dxa"/>
             <w:tcBorders>
               <w:top w:val="single" w:sz="2" w:space="0" w:color="000001"/>
               <w:left w:val="single" w:sz="2" w:space="0" w:color="000001"/>
@@ -4956,7 +4908,7 @@
             </w:tcBorders>
             <w:shd w:fill="FFFFFF" w:val="clear"/>
             <w:tcMar>
-              <w:left w:w="36" w:type="dxa"/>
+              <w:left w:w="33" w:type="dxa"/>
             </w:tcMar>
           </w:tcPr>
           <w:p>
@@ -4987,7 +4939,7 @@
         </w:trPr>
         <w:tc>
           <w:tcPr>
-            <w:tcW w:w="1705" w:type="dxa"/>
+            <w:tcW w:w="1704" w:type="dxa"/>
             <w:tcBorders>
               <w:top w:val="nil"/>
               <w:left w:val="single" w:sz="2" w:space="0" w:color="000001"/>
@@ -4998,7 +4950,7 @@
             </w:tcBorders>
             <w:shd w:fill="FFFFFF" w:val="clear"/>
             <w:tcMar>
-              <w:left w:w="36" w:type="dxa"/>
+              <w:left w:w="33" w:type="dxa"/>
             </w:tcMar>
           </w:tcPr>
           <w:p>
@@ -5024,7 +4976,7 @@
         </w:tc>
         <w:tc>
           <w:tcPr>
-            <w:tcW w:w="1527" w:type="dxa"/>
+            <w:tcW w:w="1526" w:type="dxa"/>
             <w:tcBorders>
               <w:top w:val="nil"/>
               <w:left w:val="single" w:sz="2" w:space="0" w:color="000001"/>
@@ -5035,7 +4987,7 @@
             </w:tcBorders>
             <w:shd w:fill="FFFFFF" w:val="clear"/>
             <w:tcMar>
-              <w:left w:w="36" w:type="dxa"/>
+              <w:left w:w="33" w:type="dxa"/>
             </w:tcMar>
           </w:tcPr>
           <w:p>
@@ -5091,7 +5043,7 @@
             </w:tcBorders>
             <w:shd w:fill="FFFFFF" w:val="clear"/>
             <w:tcMar>
-              <w:left w:w="36" w:type="dxa"/>
+              <w:left w:w="33" w:type="dxa"/>
             </w:tcMar>
           </w:tcPr>
           <w:p>
@@ -5117,7 +5069,7 @@
         </w:tc>
         <w:tc>
           <w:tcPr>
-            <w:tcW w:w="1537" w:type="dxa"/>
+            <w:tcW w:w="1538" w:type="dxa"/>
             <w:tcBorders>
               <w:top w:val="nil"/>
               <w:left w:val="single" w:sz="2" w:space="0" w:color="000001"/>
@@ -5128,7 +5080,7 @@
             </w:tcBorders>
             <w:shd w:fill="FFFFFF" w:val="clear"/>
             <w:tcMar>
-              <w:left w:w="36" w:type="dxa"/>
+              <w:left w:w="33" w:type="dxa"/>
             </w:tcMar>
           </w:tcPr>
           <w:p>
@@ -5159,7 +5111,7 @@
         </w:trPr>
         <w:tc>
           <w:tcPr>
-            <w:tcW w:w="1705" w:type="dxa"/>
+            <w:tcW w:w="1704" w:type="dxa"/>
             <w:tcBorders>
               <w:top w:val="nil"/>
               <w:left w:val="single" w:sz="2" w:space="0" w:color="000001"/>
@@ -5170,7 +5122,7 @@
             </w:tcBorders>
             <w:shd w:fill="FFFFFF" w:val="clear"/>
             <w:tcMar>
-              <w:left w:w="36" w:type="dxa"/>
+              <w:left w:w="33" w:type="dxa"/>
             </w:tcMar>
           </w:tcPr>
           <w:p>
@@ -5196,7 +5148,7 @@
         </w:tc>
         <w:tc>
           <w:tcPr>
-            <w:tcW w:w="1527" w:type="dxa"/>
+            <w:tcW w:w="1526" w:type="dxa"/>
             <w:tcBorders>
               <w:top w:val="nil"/>
               <w:left w:val="single" w:sz="2" w:space="0" w:color="000001"/>
@@ -5207,7 +5159,7 @@
             </w:tcBorders>
             <w:shd w:fill="FFFFFF" w:val="clear"/>
             <w:tcMar>
-              <w:left w:w="36" w:type="dxa"/>
+              <w:left w:w="33" w:type="dxa"/>
             </w:tcMar>
           </w:tcPr>
           <w:p>
@@ -5263,7 +5215,7 @@
             </w:tcBorders>
             <w:shd w:fill="FFFFFF" w:val="clear"/>
             <w:tcMar>
-              <w:left w:w="36" w:type="dxa"/>
+              <w:left w:w="33" w:type="dxa"/>
             </w:tcMar>
           </w:tcPr>
           <w:p>
@@ -5289,7 +5241,7 @@
         </w:tc>
         <w:tc>
           <w:tcPr>
-            <w:tcW w:w="1537" w:type="dxa"/>
+            <w:tcW w:w="1538" w:type="dxa"/>
             <w:tcBorders>
               <w:top w:val="nil"/>
               <w:left w:val="single" w:sz="2" w:space="0" w:color="000001"/>
@@ -5300,7 +5252,7 @@
             </w:tcBorders>
             <w:shd w:fill="FFFFFF" w:val="clear"/>
             <w:tcMar>
-              <w:left w:w="36" w:type="dxa"/>
+              <w:left w:w="33" w:type="dxa"/>
             </w:tcMar>
           </w:tcPr>
           <w:p>
@@ -5331,7 +5283,7 @@
         </w:trPr>
         <w:tc>
           <w:tcPr>
-            <w:tcW w:w="1705" w:type="dxa"/>
+            <w:tcW w:w="1704" w:type="dxa"/>
             <w:tcBorders>
               <w:top w:val="nil"/>
               <w:left w:val="single" w:sz="2" w:space="0" w:color="000001"/>
@@ -5342,7 +5294,7 @@
             </w:tcBorders>
             <w:shd w:fill="FFFFFF" w:val="clear"/>
             <w:tcMar>
-              <w:left w:w="36" w:type="dxa"/>
+              <w:left w:w="33" w:type="dxa"/>
             </w:tcMar>
           </w:tcPr>
           <w:p>
@@ -5368,7 +5320,7 @@
         </w:tc>
         <w:tc>
           <w:tcPr>
-            <w:tcW w:w="1527" w:type="dxa"/>
+            <w:tcW w:w="1526" w:type="dxa"/>
             <w:tcBorders>
               <w:top w:val="nil"/>
               <w:left w:val="single" w:sz="2" w:space="0" w:color="000001"/>
@@ -5379,7 +5331,7 @@
             </w:tcBorders>
             <w:shd w:fill="FFFFFF" w:val="clear"/>
             <w:tcMar>
-              <w:left w:w="36" w:type="dxa"/>
+              <w:left w:w="33" w:type="dxa"/>
             </w:tcMar>
           </w:tcPr>
           <w:p>
@@ -5436,7 +5388,7 @@
             </w:tcBorders>
             <w:shd w:fill="FFFFFF" w:val="clear"/>
             <w:tcMar>
-              <w:left w:w="36" w:type="dxa"/>
+              <w:left w:w="33" w:type="dxa"/>
             </w:tcMar>
           </w:tcPr>
           <w:p>
@@ -5480,7 +5432,7 @@
         </w:tc>
         <w:tc>
           <w:tcPr>
-            <w:tcW w:w="1537" w:type="dxa"/>
+            <w:tcW w:w="1538" w:type="dxa"/>
             <w:tcBorders>
               <w:top w:val="nil"/>
               <w:left w:val="single" w:sz="2" w:space="0" w:color="000001"/>
@@ -5491,7 +5443,7 @@
             </w:tcBorders>
             <w:shd w:fill="FFFFFF" w:val="clear"/>
             <w:tcMar>
-              <w:left w:w="36" w:type="dxa"/>
+              <w:left w:w="33" w:type="dxa"/>
             </w:tcMar>
           </w:tcPr>
           <w:p>
@@ -5519,7 +5471,7 @@
         </w:trPr>
         <w:tc>
           <w:tcPr>
-            <w:tcW w:w="1705" w:type="dxa"/>
+            <w:tcW w:w="1704" w:type="dxa"/>
             <w:tcBorders>
               <w:top w:val="nil"/>
               <w:left w:val="single" w:sz="2" w:space="0" w:color="000001"/>
@@ -5530,7 +5482,7 @@
             </w:tcBorders>
             <w:shd w:fill="FFFFFF" w:val="clear"/>
             <w:tcMar>
-              <w:left w:w="36" w:type="dxa"/>
+              <w:left w:w="33" w:type="dxa"/>
             </w:tcMar>
           </w:tcPr>
           <w:p>
@@ -5556,7 +5508,7 @@
         </w:tc>
         <w:tc>
           <w:tcPr>
-            <w:tcW w:w="1527" w:type="dxa"/>
+            <w:tcW w:w="1526" w:type="dxa"/>
             <w:tcBorders>
               <w:top w:val="nil"/>
               <w:left w:val="single" w:sz="2" w:space="0" w:color="000001"/>
@@ -5567,7 +5519,7 @@
             </w:tcBorders>
             <w:shd w:fill="FFFFFF" w:val="clear"/>
             <w:tcMar>
-              <w:left w:w="36" w:type="dxa"/>
+              <w:left w:w="33" w:type="dxa"/>
             </w:tcMar>
           </w:tcPr>
           <w:p>
@@ -5624,7 +5576,7 @@
             </w:tcBorders>
             <w:shd w:fill="FFFFFF" w:val="clear"/>
             <w:tcMar>
-              <w:left w:w="36" w:type="dxa"/>
+              <w:left w:w="33" w:type="dxa"/>
             </w:tcMar>
           </w:tcPr>
           <w:p>
@@ -5650,7 +5602,7 @@
         </w:tc>
         <w:tc>
           <w:tcPr>
-            <w:tcW w:w="1537" w:type="dxa"/>
+            <w:tcW w:w="1538" w:type="dxa"/>
             <w:tcBorders>
               <w:top w:val="nil"/>
               <w:left w:val="single" w:sz="2" w:space="0" w:color="000001"/>
@@ -5661,7 +5613,7 @@
             </w:tcBorders>
             <w:shd w:fill="FFFFFF" w:val="clear"/>
             <w:tcMar>
-              <w:left w:w="36" w:type="dxa"/>
+              <w:left w:w="33" w:type="dxa"/>
             </w:tcMar>
           </w:tcPr>
           <w:p>
@@ -5689,7 +5641,7 @@
         </w:trPr>
         <w:tc>
           <w:tcPr>
-            <w:tcW w:w="1705" w:type="dxa"/>
+            <w:tcW w:w="1704" w:type="dxa"/>
             <w:tcBorders>
               <w:top w:val="nil"/>
               <w:left w:val="single" w:sz="2" w:space="0" w:color="000001"/>
@@ -5700,7 +5652,7 @@
             </w:tcBorders>
             <w:shd w:fill="FFFFFF" w:val="clear"/>
             <w:tcMar>
-              <w:left w:w="36" w:type="dxa"/>
+              <w:left w:w="33" w:type="dxa"/>
             </w:tcMar>
           </w:tcPr>
           <w:p>
@@ -5726,7 +5678,7 @@
         </w:tc>
         <w:tc>
           <w:tcPr>
-            <w:tcW w:w="1527" w:type="dxa"/>
+            <w:tcW w:w="1526" w:type="dxa"/>
             <w:tcBorders>
               <w:top w:val="nil"/>
               <w:left w:val="single" w:sz="2" w:space="0" w:color="000001"/>
@@ -5737,7 +5689,7 @@
             </w:tcBorders>
             <w:shd w:fill="FFFFFF" w:val="clear"/>
             <w:tcMar>
-              <w:left w:w="36" w:type="dxa"/>
+              <w:left w:w="33" w:type="dxa"/>
             </w:tcMar>
           </w:tcPr>
           <w:p>
@@ -5774,7 +5726,7 @@
             </w:tcBorders>
             <w:shd w:fill="FFFFFF" w:val="clear"/>
             <w:tcMar>
-              <w:left w:w="36" w:type="dxa"/>
+              <w:left w:w="33" w:type="dxa"/>
             </w:tcMar>
           </w:tcPr>
           <w:p>
@@ -5800,7 +5752,7 @@
         </w:tc>
         <w:tc>
           <w:tcPr>
-            <w:tcW w:w="1537" w:type="dxa"/>
+            <w:tcW w:w="1538" w:type="dxa"/>
             <w:tcBorders>
               <w:top w:val="nil"/>
               <w:left w:val="single" w:sz="2" w:space="0" w:color="000001"/>
@@ -5811,7 +5763,7 @@
             </w:tcBorders>
             <w:shd w:fill="FFFFFF" w:val="clear"/>
             <w:tcMar>
-              <w:left w:w="36" w:type="dxa"/>
+              <w:left w:w="33" w:type="dxa"/>
             </w:tcMar>
           </w:tcPr>
           <w:p>
@@ -5839,7 +5791,7 @@
         </w:trPr>
         <w:tc>
           <w:tcPr>
-            <w:tcW w:w="1705" w:type="dxa"/>
+            <w:tcW w:w="1704" w:type="dxa"/>
             <w:tcBorders>
               <w:top w:val="nil"/>
               <w:left w:val="single" w:sz="2" w:space="0" w:color="000001"/>
@@ -5850,7 +5802,7 @@
             </w:tcBorders>
             <w:shd w:fill="FFFFFF" w:val="clear"/>
             <w:tcMar>
-              <w:left w:w="36" w:type="dxa"/>
+              <w:left w:w="33" w:type="dxa"/>
             </w:tcMar>
           </w:tcPr>
           <w:p>
@@ -5876,7 +5828,7 @@
         </w:tc>
         <w:tc>
           <w:tcPr>
-            <w:tcW w:w="1527" w:type="dxa"/>
+            <w:tcW w:w="1526" w:type="dxa"/>
             <w:tcBorders>
               <w:top w:val="nil"/>
               <w:left w:val="single" w:sz="2" w:space="0" w:color="000001"/>
@@ -5887,7 +5839,7 @@
             </w:tcBorders>
             <w:shd w:fill="FFFFFF" w:val="clear"/>
             <w:tcMar>
-              <w:left w:w="36" w:type="dxa"/>
+              <w:left w:w="33" w:type="dxa"/>
             </w:tcMar>
           </w:tcPr>
           <w:p>
@@ -5944,7 +5896,7 @@
             </w:tcBorders>
             <w:shd w:fill="FFFFFF" w:val="clear"/>
             <w:tcMar>
-              <w:left w:w="36" w:type="dxa"/>
+              <w:left w:w="33" w:type="dxa"/>
             </w:tcMar>
           </w:tcPr>
           <w:p>
@@ -5970,7 +5922,7 @@
         </w:tc>
         <w:tc>
           <w:tcPr>
-            <w:tcW w:w="1537" w:type="dxa"/>
+            <w:tcW w:w="1538" w:type="dxa"/>
             <w:tcBorders>
               <w:top w:val="nil"/>
               <w:left w:val="single" w:sz="2" w:space="0" w:color="000001"/>
@@ -5981,7 +5933,7 @@
             </w:tcBorders>
             <w:shd w:fill="FFFFFF" w:val="clear"/>
             <w:tcMar>
-              <w:left w:w="36" w:type="dxa"/>
+              <w:left w:w="33" w:type="dxa"/>
             </w:tcMar>
           </w:tcPr>
           <w:p>
@@ -6009,7 +5961,7 @@
         </w:trPr>
         <w:tc>
           <w:tcPr>
-            <w:tcW w:w="1705" w:type="dxa"/>
+            <w:tcW w:w="1704" w:type="dxa"/>
             <w:tcBorders>
               <w:top w:val="nil"/>
               <w:left w:val="single" w:sz="2" w:space="0" w:color="000001"/>
@@ -6020,7 +5972,7 @@
             </w:tcBorders>
             <w:shd w:fill="FFFFFF" w:val="clear"/>
             <w:tcMar>
-              <w:left w:w="36" w:type="dxa"/>
+              <w:left w:w="33" w:type="dxa"/>
             </w:tcMar>
           </w:tcPr>
           <w:p>
@@ -6046,7 +5998,7 @@
         </w:tc>
         <w:tc>
           <w:tcPr>
-            <w:tcW w:w="1527" w:type="dxa"/>
+            <w:tcW w:w="1526" w:type="dxa"/>
             <w:tcBorders>
               <w:top w:val="nil"/>
               <w:left w:val="single" w:sz="2" w:space="0" w:color="000001"/>
@@ -6057,7 +6009,7 @@
             </w:tcBorders>
             <w:shd w:fill="FFFFFF" w:val="clear"/>
             <w:tcMar>
-              <w:left w:w="36" w:type="dxa"/>
+              <w:left w:w="33" w:type="dxa"/>
             </w:tcMar>
           </w:tcPr>
           <w:p>
@@ -6114,7 +6066,7 @@
             </w:tcBorders>
             <w:shd w:fill="FFFFFF" w:val="clear"/>
             <w:tcMar>
-              <w:left w:w="36" w:type="dxa"/>
+              <w:left w:w="33" w:type="dxa"/>
             </w:tcMar>
           </w:tcPr>
           <w:p>
@@ -6140,7 +6092,7 @@
         </w:tc>
         <w:tc>
           <w:tcPr>
-            <w:tcW w:w="1537" w:type="dxa"/>
+            <w:tcW w:w="1538" w:type="dxa"/>
             <w:tcBorders>
               <w:top w:val="nil"/>
               <w:left w:val="single" w:sz="2" w:space="0" w:color="000001"/>
@@ -6151,7 +6103,7 @@
             </w:tcBorders>
             <w:shd w:fill="FFFFFF" w:val="clear"/>
             <w:tcMar>
-              <w:left w:w="36" w:type="dxa"/>
+              <w:left w:w="33" w:type="dxa"/>
             </w:tcMar>
           </w:tcPr>
           <w:p>
@@ -6179,7 +6131,7 @@
         </w:trPr>
         <w:tc>
           <w:tcPr>
-            <w:tcW w:w="1705" w:type="dxa"/>
+            <w:tcW w:w="1704" w:type="dxa"/>
             <w:tcBorders>
               <w:top w:val="nil"/>
               <w:left w:val="single" w:sz="2" w:space="0" w:color="000001"/>
@@ -6190,7 +6142,7 @@
             </w:tcBorders>
             <w:shd w:fill="FFFFFF" w:val="clear"/>
             <w:tcMar>
-              <w:left w:w="36" w:type="dxa"/>
+              <w:left w:w="33" w:type="dxa"/>
             </w:tcMar>
           </w:tcPr>
           <w:p>
@@ -6216,7 +6168,7 @@
         </w:tc>
         <w:tc>
           <w:tcPr>
-            <w:tcW w:w="1527" w:type="dxa"/>
+            <w:tcW w:w="1526" w:type="dxa"/>
             <w:tcBorders>
               <w:top w:val="nil"/>
               <w:left w:val="single" w:sz="2" w:space="0" w:color="000001"/>
@@ -6227,7 +6179,7 @@
             </w:tcBorders>
             <w:shd w:fill="FFFFFF" w:val="clear"/>
             <w:tcMar>
-              <w:left w:w="36" w:type="dxa"/>
+              <w:left w:w="33" w:type="dxa"/>
             </w:tcMar>
           </w:tcPr>
           <w:p>
@@ -6263,33 +6215,33 @@
             </w:tcBorders>
             <w:shd w:fill="FFFFFF" w:val="clear"/>
             <w:tcMar>
-              <w:left w:w="36" w:type="dxa"/>
-            </w:tcMar>
-          </w:tcPr>
-          <w:p>
-            <w:pPr>
-              <w:pStyle w:val="TableContents"/>
-              <w:spacing w:before="0" w:after="160"/>
-              <w:jc w:val="center"/>
-              <w:rPr>
-                <w:color w:val="6666FF"/>
-                <w:sz w:val="22"/>
-                <w:szCs w:val="22"/>
-              </w:rPr>
-            </w:pPr>
-            <w:r>
-              <w:rPr>
-                <w:color w:val="6666FF"/>
-                <w:sz w:val="22"/>
-                <w:szCs w:val="22"/>
-              </w:rPr>
-              <w:t xml:space="preserve">The program should clear the database table each time it starts </w:t>
-            </w:r>
-          </w:p>
-        </w:tc>
-        <w:tc>
-          <w:tcPr>
-            <w:tcW w:w="1537" w:type="dxa"/>
+              <w:left w:w="33" w:type="dxa"/>
+            </w:tcMar>
+          </w:tcPr>
+          <w:p>
+            <w:pPr>
+              <w:pStyle w:val="TableContents"/>
+              <w:spacing w:before="0" w:after="160"/>
+              <w:jc w:val="center"/>
+              <w:rPr>
+                <w:color w:val="6666FF"/>
+                <w:sz w:val="22"/>
+                <w:szCs w:val="22"/>
+              </w:rPr>
+            </w:pPr>
+            <w:r>
+              <w:rPr>
+                <w:color w:val="6666FF"/>
+                <w:sz w:val="22"/>
+                <w:szCs w:val="22"/>
+              </w:rPr>
+              <w:t>The program should clear the database table each time it starts .</w:t>
+            </w:r>
+          </w:p>
+        </w:tc>
+        <w:tc>
+          <w:tcPr>
+            <w:tcW w:w="1538" w:type="dxa"/>
             <w:tcBorders>
               <w:top w:val="nil"/>
               <w:left w:val="single" w:sz="2" w:space="0" w:color="000001"/>
@@ -6300,7 +6252,7 @@
             </w:tcBorders>
             <w:shd w:fill="FFFFFF" w:val="clear"/>
             <w:tcMar>
-              <w:left w:w="36" w:type="dxa"/>
+              <w:left w:w="33" w:type="dxa"/>
             </w:tcMar>
           </w:tcPr>
           <w:p>
@@ -6328,7 +6280,7 @@
         </w:trPr>
         <w:tc>
           <w:tcPr>
-            <w:tcW w:w="1705" w:type="dxa"/>
+            <w:tcW w:w="1704" w:type="dxa"/>
             <w:tcBorders>
               <w:top w:val="nil"/>
               <w:left w:val="single" w:sz="2" w:space="0" w:color="000001"/>
@@ -6339,7 +6291,7 @@
             </w:tcBorders>
             <w:shd w:fill="FFFFFF" w:val="clear"/>
             <w:tcMar>
-              <w:left w:w="36" w:type="dxa"/>
+              <w:left w:w="33" w:type="dxa"/>
             </w:tcMar>
           </w:tcPr>
           <w:p>
@@ -6365,7 +6317,7 @@
         </w:tc>
         <w:tc>
           <w:tcPr>
-            <w:tcW w:w="1527" w:type="dxa"/>
+            <w:tcW w:w="1526" w:type="dxa"/>
             <w:tcBorders>
               <w:top w:val="nil"/>
               <w:left w:val="single" w:sz="2" w:space="0" w:color="000001"/>
@@ -6376,7 +6328,7 @@
             </w:tcBorders>
             <w:shd w:fill="FFFFFF" w:val="clear"/>
             <w:tcMar>
-              <w:left w:w="36" w:type="dxa"/>
+              <w:left w:w="33" w:type="dxa"/>
             </w:tcMar>
           </w:tcPr>
           <w:p>
@@ -6412,33 +6364,33 @@
             </w:tcBorders>
             <w:shd w:fill="FFFFFF" w:val="clear"/>
             <w:tcMar>
-              <w:left w:w="36" w:type="dxa"/>
-            </w:tcMar>
-          </w:tcPr>
-          <w:p>
-            <w:pPr>
-              <w:pStyle w:val="TableContents"/>
-              <w:spacing w:before="0" w:after="160"/>
-              <w:jc w:val="center"/>
-              <w:rPr>
-                <w:color w:val="6666FF"/>
-                <w:sz w:val="22"/>
-                <w:szCs w:val="22"/>
-              </w:rPr>
-            </w:pPr>
-            <w:r>
-              <w:rPr>
-                <w:color w:val="6666FF"/>
-                <w:sz w:val="22"/>
-                <w:szCs w:val="22"/>
-              </w:rPr>
-              <w:t xml:space="preserve">The program must clear the data base before loading a new file </w:t>
-            </w:r>
-          </w:p>
-        </w:tc>
-        <w:tc>
-          <w:tcPr>
-            <w:tcW w:w="1537" w:type="dxa"/>
+              <w:left w:w="33" w:type="dxa"/>
+            </w:tcMar>
+          </w:tcPr>
+          <w:p>
+            <w:pPr>
+              <w:pStyle w:val="TableContents"/>
+              <w:spacing w:before="0" w:after="160"/>
+              <w:jc w:val="center"/>
+              <w:rPr>
+                <w:color w:val="6666FF"/>
+                <w:sz w:val="22"/>
+                <w:szCs w:val="22"/>
+              </w:rPr>
+            </w:pPr>
+            <w:r>
+              <w:rPr>
+                <w:color w:val="6666FF"/>
+                <w:sz w:val="22"/>
+                <w:szCs w:val="22"/>
+              </w:rPr>
+              <w:t>The program must clear the data base before loading a new file .</w:t>
+            </w:r>
+          </w:p>
+        </w:tc>
+        <w:tc>
+          <w:tcPr>
+            <w:tcW w:w="1538" w:type="dxa"/>
             <w:tcBorders>
               <w:top w:val="nil"/>
               <w:left w:val="single" w:sz="2" w:space="0" w:color="000001"/>
@@ -6449,7 +6401,7 @@
             </w:tcBorders>
             <w:shd w:fill="FFFFFF" w:val="clear"/>
             <w:tcMar>
-              <w:left w:w="36" w:type="dxa"/>
+              <w:left w:w="33" w:type="dxa"/>
             </w:tcMar>
           </w:tcPr>
           <w:p>
@@ -6477,7 +6429,7 @@
         </w:trPr>
         <w:tc>
           <w:tcPr>
-            <w:tcW w:w="1705" w:type="dxa"/>
+            <w:tcW w:w="1704" w:type="dxa"/>
             <w:tcBorders>
               <w:top w:val="nil"/>
               <w:left w:val="single" w:sz="2" w:space="0" w:color="000001"/>
@@ -6488,7 +6440,7 @@
             </w:tcBorders>
             <w:shd w:fill="FFFFFF" w:val="clear"/>
             <w:tcMar>
-              <w:left w:w="36" w:type="dxa"/>
+              <w:left w:w="33" w:type="dxa"/>
             </w:tcMar>
           </w:tcPr>
           <w:p>
@@ -6514,7 +6466,7 @@
         </w:tc>
         <w:tc>
           <w:tcPr>
-            <w:tcW w:w="1527" w:type="dxa"/>
+            <w:tcW w:w="1526" w:type="dxa"/>
             <w:tcBorders>
               <w:top w:val="nil"/>
               <w:left w:val="single" w:sz="2" w:space="0" w:color="000001"/>
@@ -6525,7 +6477,7 @@
             </w:tcBorders>
             <w:shd w:fill="FFFFFF" w:val="clear"/>
             <w:tcMar>
-              <w:left w:w="36" w:type="dxa"/>
+              <w:left w:w="33" w:type="dxa"/>
             </w:tcMar>
           </w:tcPr>
           <w:p>
@@ -6561,33 +6513,33 @@
             </w:tcBorders>
             <w:shd w:fill="FFFFFF" w:val="clear"/>
             <w:tcMar>
-              <w:left w:w="36" w:type="dxa"/>
-            </w:tcMar>
-          </w:tcPr>
-          <w:p>
-            <w:pPr>
-              <w:pStyle w:val="TableContents"/>
-              <w:spacing w:before="0" w:after="160"/>
-              <w:jc w:val="center"/>
-              <w:rPr>
-                <w:color w:val="6666FF"/>
-                <w:sz w:val="22"/>
-                <w:szCs w:val="22"/>
-              </w:rPr>
-            </w:pPr>
-            <w:r>
-              <w:rPr>
-                <w:color w:val="6666FF"/>
-                <w:sz w:val="22"/>
-                <w:szCs w:val="22"/>
-              </w:rPr>
-              <w:t xml:space="preserve">Database should be normalized  </w:t>
-            </w:r>
-          </w:p>
-        </w:tc>
-        <w:tc>
-          <w:tcPr>
-            <w:tcW w:w="1537" w:type="dxa"/>
+              <w:left w:w="33" w:type="dxa"/>
+            </w:tcMar>
+          </w:tcPr>
+          <w:p>
+            <w:pPr>
+              <w:pStyle w:val="TableContents"/>
+              <w:spacing w:before="0" w:after="160"/>
+              <w:jc w:val="center"/>
+              <w:rPr>
+                <w:color w:val="6666FF"/>
+                <w:sz w:val="22"/>
+                <w:szCs w:val="22"/>
+              </w:rPr>
+            </w:pPr>
+            <w:r>
+              <w:rPr>
+                <w:color w:val="6666FF"/>
+                <w:sz w:val="22"/>
+                <w:szCs w:val="22"/>
+              </w:rPr>
+              <w:t>Database should be normalized  .</w:t>
+            </w:r>
+          </w:p>
+        </w:tc>
+        <w:tc>
+          <w:tcPr>
+            <w:tcW w:w="1538" w:type="dxa"/>
             <w:tcBorders>
               <w:top w:val="nil"/>
               <w:left w:val="single" w:sz="2" w:space="0" w:color="000001"/>
@@ -6598,7 +6550,7 @@
             </w:tcBorders>
             <w:shd w:fill="FFFFFF" w:val="clear"/>
             <w:tcMar>
-              <w:left w:w="36" w:type="dxa"/>
+              <w:left w:w="33" w:type="dxa"/>
             </w:tcMar>
           </w:tcPr>
           <w:p>
@@ -6626,7 +6578,7 @@
         </w:trPr>
         <w:tc>
           <w:tcPr>
-            <w:tcW w:w="1705" w:type="dxa"/>
+            <w:tcW w:w="1704" w:type="dxa"/>
             <w:tcBorders>
               <w:top w:val="nil"/>
               <w:left w:val="single" w:sz="2" w:space="0" w:color="000001"/>
@@ -6637,7 +6589,7 @@
             </w:tcBorders>
             <w:shd w:fill="FFFFFF" w:val="clear"/>
             <w:tcMar>
-              <w:left w:w="36" w:type="dxa"/>
+              <w:left w:w="33" w:type="dxa"/>
             </w:tcMar>
           </w:tcPr>
           <w:p>
@@ -6663,7 +6615,7 @@
         </w:tc>
         <w:tc>
           <w:tcPr>
-            <w:tcW w:w="1527" w:type="dxa"/>
+            <w:tcW w:w="1526" w:type="dxa"/>
             <w:tcBorders>
               <w:top w:val="nil"/>
               <w:left w:val="single" w:sz="2" w:space="0" w:color="000001"/>
@@ -6674,7 +6626,7 @@
             </w:tcBorders>
             <w:shd w:fill="FFFFFF" w:val="clear"/>
             <w:tcMar>
-              <w:left w:w="36" w:type="dxa"/>
+              <w:left w:w="33" w:type="dxa"/>
             </w:tcMar>
           </w:tcPr>
           <w:p>
@@ -6710,33 +6662,33 @@
             </w:tcBorders>
             <w:shd w:fill="FFFFFF" w:val="clear"/>
             <w:tcMar>
-              <w:left w:w="36" w:type="dxa"/>
-            </w:tcMar>
-          </w:tcPr>
-          <w:p>
-            <w:pPr>
-              <w:pStyle w:val="TableContents"/>
-              <w:spacing w:before="0" w:after="160"/>
-              <w:jc w:val="center"/>
-              <w:rPr>
-                <w:color w:val="6666FF"/>
-                <w:sz w:val="22"/>
-                <w:szCs w:val="22"/>
-              </w:rPr>
-            </w:pPr>
-            <w:r>
-              <w:rPr>
-                <w:color w:val="6666FF"/>
-                <w:sz w:val="22"/>
-                <w:szCs w:val="22"/>
-              </w:rPr>
-              <w:t>Show message boxes for warning and exceptions</w:t>
-            </w:r>
-          </w:p>
-        </w:tc>
-        <w:tc>
-          <w:tcPr>
-            <w:tcW w:w="1537" w:type="dxa"/>
+              <w:left w:w="33" w:type="dxa"/>
+            </w:tcMar>
+          </w:tcPr>
+          <w:p>
+            <w:pPr>
+              <w:pStyle w:val="TableContents"/>
+              <w:spacing w:before="0" w:after="160"/>
+              <w:jc w:val="center"/>
+              <w:rPr>
+                <w:color w:val="6666FF"/>
+                <w:sz w:val="22"/>
+                <w:szCs w:val="22"/>
+              </w:rPr>
+            </w:pPr>
+            <w:r>
+              <w:rPr>
+                <w:color w:val="6666FF"/>
+                <w:sz w:val="22"/>
+                <w:szCs w:val="22"/>
+              </w:rPr>
+              <w:t>Show message boxes for warning and exceptions.</w:t>
+            </w:r>
+          </w:p>
+        </w:tc>
+        <w:tc>
+          <w:tcPr>
+            <w:tcW w:w="1538" w:type="dxa"/>
             <w:tcBorders>
               <w:top w:val="nil"/>
               <w:left w:val="single" w:sz="2" w:space="0" w:color="000001"/>
@@ -6747,7 +6699,7 @@
             </w:tcBorders>
             <w:shd w:fill="FFFFFF" w:val="clear"/>
             <w:tcMar>
-              <w:left w:w="36" w:type="dxa"/>
+              <w:left w:w="33" w:type="dxa"/>
             </w:tcMar>
           </w:tcPr>
           <w:p>
@@ -6775,7 +6727,7 @@
         </w:trPr>
         <w:tc>
           <w:tcPr>
-            <w:tcW w:w="1705" w:type="dxa"/>
+            <w:tcW w:w="1704" w:type="dxa"/>
             <w:tcBorders>
               <w:top w:val="nil"/>
               <w:left w:val="single" w:sz="2" w:space="0" w:color="000001"/>
@@ -6786,7 +6738,7 @@
             </w:tcBorders>
             <w:shd w:fill="FFFFFF" w:val="clear"/>
             <w:tcMar>
-              <w:left w:w="36" w:type="dxa"/>
+              <w:left w:w="33" w:type="dxa"/>
             </w:tcMar>
           </w:tcPr>
           <w:p>
@@ -6812,7 +6764,7 @@
         </w:tc>
         <w:tc>
           <w:tcPr>
-            <w:tcW w:w="1527" w:type="dxa"/>
+            <w:tcW w:w="1526" w:type="dxa"/>
             <w:tcBorders>
               <w:top w:val="nil"/>
               <w:left w:val="single" w:sz="2" w:space="0" w:color="000001"/>
@@ -6823,7 +6775,7 @@
             </w:tcBorders>
             <w:shd w:fill="FFFFFF" w:val="clear"/>
             <w:tcMar>
-              <w:left w:w="36" w:type="dxa"/>
+              <w:left w:w="33" w:type="dxa"/>
             </w:tcMar>
           </w:tcPr>
           <w:p>
@@ -6859,33 +6811,33 @@
             </w:tcBorders>
             <w:shd w:fill="FFFFFF" w:val="clear"/>
             <w:tcMar>
-              <w:left w:w="36" w:type="dxa"/>
-            </w:tcMar>
-          </w:tcPr>
-          <w:p>
-            <w:pPr>
-              <w:pStyle w:val="TableContents"/>
-              <w:spacing w:before="0" w:after="160"/>
-              <w:jc w:val="center"/>
-              <w:rPr>
-                <w:color w:val="6666FF"/>
-                <w:sz w:val="22"/>
-                <w:szCs w:val="22"/>
-              </w:rPr>
-            </w:pPr>
-            <w:r>
-              <w:rPr>
-                <w:color w:val="6666FF"/>
-                <w:sz w:val="22"/>
-                <w:szCs w:val="22"/>
-              </w:rPr>
-              <w:t>The program must allow the users to deal with the log files in SQL fashion</w:t>
-            </w:r>
-          </w:p>
-        </w:tc>
-        <w:tc>
-          <w:tcPr>
-            <w:tcW w:w="1537" w:type="dxa"/>
+              <w:left w:w="33" w:type="dxa"/>
+            </w:tcMar>
+          </w:tcPr>
+          <w:p>
+            <w:pPr>
+              <w:pStyle w:val="TableContents"/>
+              <w:spacing w:before="0" w:after="160"/>
+              <w:jc w:val="center"/>
+              <w:rPr>
+                <w:color w:val="6666FF"/>
+                <w:sz w:val="22"/>
+                <w:szCs w:val="22"/>
+              </w:rPr>
+            </w:pPr>
+            <w:r>
+              <w:rPr>
+                <w:color w:val="6666FF"/>
+                <w:sz w:val="22"/>
+                <w:szCs w:val="22"/>
+              </w:rPr>
+              <w:t>The program must allow the users to deal with the log files in SQL fashion.</w:t>
+            </w:r>
+          </w:p>
+        </w:tc>
+        <w:tc>
+          <w:tcPr>
+            <w:tcW w:w="1538" w:type="dxa"/>
             <w:tcBorders>
               <w:top w:val="nil"/>
               <w:left w:val="single" w:sz="2" w:space="0" w:color="000001"/>
@@ -6896,7 +6848,7 @@
             </w:tcBorders>
             <w:shd w:fill="FFFFFF" w:val="clear"/>
             <w:tcMar>
-              <w:left w:w="36" w:type="dxa"/>
+              <w:left w:w="33" w:type="dxa"/>
             </w:tcMar>
           </w:tcPr>
           <w:p>
@@ -6924,7 +6876,7 @@
         </w:trPr>
         <w:tc>
           <w:tcPr>
-            <w:tcW w:w="1705" w:type="dxa"/>
+            <w:tcW w:w="1704" w:type="dxa"/>
             <w:tcBorders>
               <w:top w:val="nil"/>
               <w:left w:val="single" w:sz="2" w:space="0" w:color="000001"/>
@@ -6935,30 +6887,31 @@
             </w:tcBorders>
             <w:shd w:fill="FFFFFF" w:val="clear"/>
             <w:tcMar>
-              <w:left w:w="36" w:type="dxa"/>
-            </w:tcMar>
-          </w:tcPr>
-          <w:p>
-            <w:pPr>
-              <w:pStyle w:val="TableContents"/>
-              <w:spacing w:before="0" w:after="160"/>
-              <w:jc w:val="center"/>
-              <w:rPr>
-                <w:sz w:val="22"/>
-                <w:szCs w:val="22"/>
-              </w:rPr>
-            </w:pPr>
-            <w:r>
-              <w:rPr>
-                <w:sz w:val="22"/>
-                <w:szCs w:val="22"/>
-              </w:rPr>
-            </w:r>
-          </w:p>
-        </w:tc>
-        <w:tc>
-          <w:tcPr>
-            <w:tcW w:w="1527" w:type="dxa"/>
+              <w:left w:w="33" w:type="dxa"/>
+            </w:tcMar>
+          </w:tcPr>
+          <w:p>
+            <w:pPr>
+              <w:pStyle w:val="TableContents"/>
+              <w:spacing w:before="0" w:after="160"/>
+              <w:jc w:val="center"/>
+              <w:rPr>
+                <w:sz w:val="22"/>
+                <w:szCs w:val="22"/>
+              </w:rPr>
+            </w:pPr>
+            <w:r>
+              <w:rPr>
+                <w:sz w:val="22"/>
+                <w:szCs w:val="22"/>
+              </w:rPr>
+              <w:t xml:space="preserve">13 </w:t>
+            </w:r>
+          </w:p>
+        </w:tc>
+        <w:tc>
+          <w:tcPr>
+            <w:tcW w:w="1526" w:type="dxa"/>
             <w:tcBorders>
               <w:top w:val="nil"/>
               <w:left w:val="single" w:sz="2" w:space="0" w:color="000001"/>
@@ -6969,7 +6922,7 @@
             </w:tcBorders>
             <w:shd w:fill="FFFFFF" w:val="clear"/>
             <w:tcMar>
-              <w:left w:w="36" w:type="dxa"/>
+              <w:left w:w="33" w:type="dxa"/>
             </w:tcMar>
           </w:tcPr>
           <w:p>
@@ -7005,32 +6958,33 @@
             </w:tcBorders>
             <w:shd w:fill="FFFFFF" w:val="clear"/>
             <w:tcMar>
-              <w:left w:w="36" w:type="dxa"/>
-            </w:tcMar>
-          </w:tcPr>
-          <w:p>
-            <w:pPr>
-              <w:pStyle w:val="TableContents"/>
-              <w:spacing w:before="0" w:after="160"/>
-              <w:jc w:val="center"/>
-              <w:rPr>
-                <w:color w:val="6666FF"/>
-                <w:sz w:val="22"/>
-                <w:szCs w:val="22"/>
-              </w:rPr>
-            </w:pPr>
-            <w:r>
-              <w:rPr>
-                <w:color w:val="6666FF"/>
-                <w:sz w:val="22"/>
-                <w:szCs w:val="22"/>
-              </w:rPr>
-            </w:r>
-          </w:p>
-        </w:tc>
-        <w:tc>
-          <w:tcPr>
-            <w:tcW w:w="1537" w:type="dxa"/>
+              <w:left w:w="33" w:type="dxa"/>
+            </w:tcMar>
+          </w:tcPr>
+          <w:p>
+            <w:pPr>
+              <w:pStyle w:val="TableContents"/>
+              <w:spacing w:before="0" w:after="160"/>
+              <w:jc w:val="center"/>
+              <w:rPr>
+                <w:color w:val="6666FF"/>
+                <w:sz w:val="22"/>
+                <w:szCs w:val="22"/>
+              </w:rPr>
+            </w:pPr>
+            <w:r>
+              <w:rPr>
+                <w:color w:val="6666FF"/>
+                <w:sz w:val="22"/>
+                <w:szCs w:val="22"/>
+              </w:rPr>
+              <w:t>The program should show warning messages for unsupported files , which paths are provided by the path text entry.</w:t>
+            </w:r>
+          </w:p>
+        </w:tc>
+        <w:tc>
+          <w:tcPr>
+            <w:tcW w:w="1538" w:type="dxa"/>
             <w:tcBorders>
               <w:top w:val="nil"/>
               <w:left w:val="single" w:sz="2" w:space="0" w:color="000001"/>
@@ -7041,7 +6995,7 @@
             </w:tcBorders>
             <w:shd w:fill="FFFFFF" w:val="clear"/>
             <w:tcMar>
-              <w:left w:w="36" w:type="dxa"/>
+              <w:left w:w="33" w:type="dxa"/>
             </w:tcMar>
           </w:tcPr>
           <w:p>
@@ -7069,7 +7023,7 @@
         </w:trPr>
         <w:tc>
           <w:tcPr>
-            <w:tcW w:w="1705" w:type="dxa"/>
+            <w:tcW w:w="1704" w:type="dxa"/>
             <w:tcBorders>
               <w:top w:val="nil"/>
               <w:left w:val="single" w:sz="2" w:space="0" w:color="000001"/>
@@ -7080,30 +7034,31 @@
             </w:tcBorders>
             <w:shd w:fill="FFFFFF" w:val="clear"/>
             <w:tcMar>
-              <w:left w:w="36" w:type="dxa"/>
-            </w:tcMar>
-          </w:tcPr>
-          <w:p>
-            <w:pPr>
-              <w:pStyle w:val="TableContents"/>
-              <w:spacing w:before="0" w:after="160"/>
-              <w:jc w:val="center"/>
-              <w:rPr>
-                <w:sz w:val="22"/>
-                <w:szCs w:val="22"/>
-              </w:rPr>
-            </w:pPr>
-            <w:r>
-              <w:rPr>
-                <w:sz w:val="22"/>
-                <w:szCs w:val="22"/>
-              </w:rPr>
-            </w:r>
-          </w:p>
-        </w:tc>
-        <w:tc>
-          <w:tcPr>
-            <w:tcW w:w="1527" w:type="dxa"/>
+              <w:left w:w="33" w:type="dxa"/>
+            </w:tcMar>
+          </w:tcPr>
+          <w:p>
+            <w:pPr>
+              <w:pStyle w:val="TableContents"/>
+              <w:spacing w:before="0" w:after="160"/>
+              <w:jc w:val="center"/>
+              <w:rPr>
+                <w:sz w:val="22"/>
+                <w:szCs w:val="22"/>
+              </w:rPr>
+            </w:pPr>
+            <w:r>
+              <w:rPr>
+                <w:sz w:val="22"/>
+                <w:szCs w:val="22"/>
+              </w:rPr>
+              <w:t>14</w:t>
+            </w:r>
+          </w:p>
+        </w:tc>
+        <w:tc>
+          <w:tcPr>
+            <w:tcW w:w="1526" w:type="dxa"/>
             <w:tcBorders>
               <w:top w:val="nil"/>
               <w:left w:val="single" w:sz="2" w:space="0" w:color="000001"/>
@@ -7114,7 +7069,7 @@
             </w:tcBorders>
             <w:shd w:fill="FFFFFF" w:val="clear"/>
             <w:tcMar>
-              <w:left w:w="36" w:type="dxa"/>
+              <w:left w:w="33" w:type="dxa"/>
             </w:tcMar>
           </w:tcPr>
           <w:p>
@@ -7150,32 +7105,33 @@
             </w:tcBorders>
             <w:shd w:fill="FFFFFF" w:val="clear"/>
             <w:tcMar>
-              <w:left w:w="36" w:type="dxa"/>
-            </w:tcMar>
-          </w:tcPr>
-          <w:p>
-            <w:pPr>
-              <w:pStyle w:val="TableContents"/>
-              <w:spacing w:before="0" w:after="160"/>
-              <w:jc w:val="center"/>
-              <w:rPr>
-                <w:color w:val="6666FF"/>
-                <w:sz w:val="22"/>
-                <w:szCs w:val="22"/>
-              </w:rPr>
-            </w:pPr>
-            <w:r>
-              <w:rPr>
-                <w:color w:val="6666FF"/>
-                <w:sz w:val="22"/>
-                <w:szCs w:val="22"/>
-              </w:rPr>
-            </w:r>
-          </w:p>
-        </w:tc>
-        <w:tc>
-          <w:tcPr>
-            <w:tcW w:w="1537" w:type="dxa"/>
+              <w:left w:w="33" w:type="dxa"/>
+            </w:tcMar>
+          </w:tcPr>
+          <w:p>
+            <w:pPr>
+              <w:pStyle w:val="TableContents"/>
+              <w:spacing w:before="0" w:after="160"/>
+              <w:jc w:val="center"/>
+              <w:rPr>
+                <w:color w:val="6666FF"/>
+                <w:sz w:val="22"/>
+                <w:szCs w:val="22"/>
+              </w:rPr>
+            </w:pPr>
+            <w:r>
+              <w:rPr>
+                <w:color w:val="6666FF"/>
+                <w:sz w:val="22"/>
+                <w:szCs w:val="22"/>
+              </w:rPr>
+              <w:t>The program should show warning messages for directories that have no log files.</w:t>
+            </w:r>
+          </w:p>
+        </w:tc>
+        <w:tc>
+          <w:tcPr>
+            <w:tcW w:w="1538" w:type="dxa"/>
             <w:tcBorders>
               <w:top w:val="nil"/>
               <w:left w:val="single" w:sz="2" w:space="0" w:color="000001"/>
@@ -7186,7 +7142,7 @@
             </w:tcBorders>
             <w:shd w:fill="FFFFFF" w:val="clear"/>
             <w:tcMar>
-              <w:left w:w="36" w:type="dxa"/>
+              <w:left w:w="33" w:type="dxa"/>
             </w:tcMar>
           </w:tcPr>
           <w:p>
@@ -7214,7 +7170,7 @@
         </w:trPr>
         <w:tc>
           <w:tcPr>
-            <w:tcW w:w="1705" w:type="dxa"/>
+            <w:tcW w:w="1704" w:type="dxa"/>
             <w:tcBorders>
               <w:top w:val="nil"/>
               <w:left w:val="single" w:sz="2" w:space="0" w:color="000001"/>
@@ -7225,30 +7181,31 @@
             </w:tcBorders>
             <w:shd w:fill="FFFFFF" w:val="clear"/>
             <w:tcMar>
-              <w:left w:w="36" w:type="dxa"/>
-            </w:tcMar>
-          </w:tcPr>
-          <w:p>
-            <w:pPr>
-              <w:pStyle w:val="TableContents"/>
-              <w:spacing w:before="0" w:after="160"/>
-              <w:jc w:val="center"/>
-              <w:rPr>
-                <w:sz w:val="22"/>
-                <w:szCs w:val="22"/>
-              </w:rPr>
-            </w:pPr>
-            <w:r>
-              <w:rPr>
-                <w:sz w:val="22"/>
-                <w:szCs w:val="22"/>
-              </w:rPr>
-            </w:r>
-          </w:p>
-        </w:tc>
-        <w:tc>
-          <w:tcPr>
-            <w:tcW w:w="1527" w:type="dxa"/>
+              <w:left w:w="33" w:type="dxa"/>
+            </w:tcMar>
+          </w:tcPr>
+          <w:p>
+            <w:pPr>
+              <w:pStyle w:val="TableContents"/>
+              <w:spacing w:before="0" w:after="160"/>
+              <w:jc w:val="center"/>
+              <w:rPr>
+                <w:sz w:val="22"/>
+                <w:szCs w:val="22"/>
+              </w:rPr>
+            </w:pPr>
+            <w:r>
+              <w:rPr>
+                <w:sz w:val="22"/>
+                <w:szCs w:val="22"/>
+              </w:rPr>
+              <w:t>15</w:t>
+            </w:r>
+          </w:p>
+        </w:tc>
+        <w:tc>
+          <w:tcPr>
+            <w:tcW w:w="1526" w:type="dxa"/>
             <w:tcBorders>
               <w:top w:val="nil"/>
               <w:left w:val="single" w:sz="2" w:space="0" w:color="000001"/>
@@ -7259,7 +7216,7 @@
             </w:tcBorders>
             <w:shd w:fill="FFFFFF" w:val="clear"/>
             <w:tcMar>
-              <w:left w:w="36" w:type="dxa"/>
+              <w:left w:w="33" w:type="dxa"/>
             </w:tcMar>
           </w:tcPr>
           <w:p>
@@ -7295,32 +7252,33 @@
             </w:tcBorders>
             <w:shd w:fill="FFFFFF" w:val="clear"/>
             <w:tcMar>
-              <w:left w:w="36" w:type="dxa"/>
-            </w:tcMar>
-          </w:tcPr>
-          <w:p>
-            <w:pPr>
-              <w:pStyle w:val="TableContents"/>
-              <w:spacing w:before="0" w:after="160"/>
-              <w:jc w:val="center"/>
-              <w:rPr>
-                <w:color w:val="6666FF"/>
-                <w:sz w:val="22"/>
-                <w:szCs w:val="22"/>
-              </w:rPr>
-            </w:pPr>
-            <w:r>
-              <w:rPr>
-                <w:color w:val="6666FF"/>
-                <w:sz w:val="22"/>
-                <w:szCs w:val="22"/>
-              </w:rPr>
-            </w:r>
-          </w:p>
-        </w:tc>
-        <w:tc>
-          <w:tcPr>
-            <w:tcW w:w="1537" w:type="dxa"/>
+              <w:left w:w="33" w:type="dxa"/>
+            </w:tcMar>
+          </w:tcPr>
+          <w:p>
+            <w:pPr>
+              <w:pStyle w:val="TableContents"/>
+              <w:spacing w:before="0" w:after="160"/>
+              <w:jc w:val="center"/>
+              <w:rPr>
+                <w:color w:val="6666FF"/>
+                <w:sz w:val="22"/>
+                <w:szCs w:val="22"/>
+              </w:rPr>
+            </w:pPr>
+            <w:r>
+              <w:rPr>
+                <w:color w:val="6666FF"/>
+                <w:sz w:val="22"/>
+                <w:szCs w:val="22"/>
+              </w:rPr>
+              <w:t>The program must check the structure of the log file before it starts analysis.</w:t>
+            </w:r>
+          </w:p>
+        </w:tc>
+        <w:tc>
+          <w:tcPr>
+            <w:tcW w:w="1538" w:type="dxa"/>
             <w:tcBorders>
               <w:top w:val="nil"/>
               <w:left w:val="single" w:sz="2" w:space="0" w:color="000001"/>
@@ -7331,7 +7289,7 @@
             </w:tcBorders>
             <w:shd w:fill="FFFFFF" w:val="clear"/>
             <w:tcMar>
-              <w:left w:w="36" w:type="dxa"/>
+              <w:left w:w="33" w:type="dxa"/>
             </w:tcMar>
           </w:tcPr>
           <w:p>
@@ -7359,7 +7317,7 @@
         </w:trPr>
         <w:tc>
           <w:tcPr>
-            <w:tcW w:w="1705" w:type="dxa"/>
+            <w:tcW w:w="1704" w:type="dxa"/>
             <w:tcBorders>
               <w:top w:val="nil"/>
               <w:left w:val="single" w:sz="2" w:space="0" w:color="000001"/>
@@ -7370,30 +7328,31 @@
             </w:tcBorders>
             <w:shd w:fill="FFFFFF" w:val="clear"/>
             <w:tcMar>
-              <w:left w:w="36" w:type="dxa"/>
-            </w:tcMar>
-          </w:tcPr>
-          <w:p>
-            <w:pPr>
-              <w:pStyle w:val="TableContents"/>
-              <w:spacing w:before="0" w:after="160"/>
-              <w:jc w:val="center"/>
-              <w:rPr>
-                <w:sz w:val="22"/>
-                <w:szCs w:val="22"/>
-              </w:rPr>
-            </w:pPr>
-            <w:r>
-              <w:rPr>
-                <w:sz w:val="22"/>
-                <w:szCs w:val="22"/>
-              </w:rPr>
-            </w:r>
-          </w:p>
-        </w:tc>
-        <w:tc>
-          <w:tcPr>
-            <w:tcW w:w="1527" w:type="dxa"/>
+              <w:left w:w="33" w:type="dxa"/>
+            </w:tcMar>
+          </w:tcPr>
+          <w:p>
+            <w:pPr>
+              <w:pStyle w:val="TableContents"/>
+              <w:spacing w:before="0" w:after="160"/>
+              <w:jc w:val="center"/>
+              <w:rPr>
+                <w:sz w:val="22"/>
+                <w:szCs w:val="22"/>
+              </w:rPr>
+            </w:pPr>
+            <w:r>
+              <w:rPr>
+                <w:sz w:val="22"/>
+                <w:szCs w:val="22"/>
+              </w:rPr>
+              <w:t>16</w:t>
+            </w:r>
+          </w:p>
+        </w:tc>
+        <w:tc>
+          <w:tcPr>
+            <w:tcW w:w="1526" w:type="dxa"/>
             <w:tcBorders>
               <w:top w:val="nil"/>
               <w:left w:val="single" w:sz="2" w:space="0" w:color="000001"/>
@@ -7404,7 +7363,7 @@
             </w:tcBorders>
             <w:shd w:fill="FFFFFF" w:val="clear"/>
             <w:tcMar>
-              <w:left w:w="36" w:type="dxa"/>
+              <w:left w:w="33" w:type="dxa"/>
             </w:tcMar>
           </w:tcPr>
           <w:p>
@@ -7440,32 +7399,33 @@
             </w:tcBorders>
             <w:shd w:fill="FFFFFF" w:val="clear"/>
             <w:tcMar>
-              <w:left w:w="36" w:type="dxa"/>
-            </w:tcMar>
-          </w:tcPr>
-          <w:p>
-            <w:pPr>
-              <w:pStyle w:val="TableContents"/>
-              <w:spacing w:before="0" w:after="160"/>
-              <w:jc w:val="center"/>
-              <w:rPr>
-                <w:color w:val="6666FF"/>
-                <w:sz w:val="22"/>
-                <w:szCs w:val="22"/>
-              </w:rPr>
-            </w:pPr>
-            <w:r>
-              <w:rPr>
-                <w:color w:val="6666FF"/>
-                <w:sz w:val="22"/>
-                <w:szCs w:val="22"/>
-              </w:rPr>
-            </w:r>
-          </w:p>
-        </w:tc>
-        <w:tc>
-          <w:tcPr>
-            <w:tcW w:w="1537" w:type="dxa"/>
+              <w:left w:w="33" w:type="dxa"/>
+            </w:tcMar>
+          </w:tcPr>
+          <w:p>
+            <w:pPr>
+              <w:pStyle w:val="TableContents"/>
+              <w:spacing w:before="0" w:after="160"/>
+              <w:jc w:val="center"/>
+              <w:rPr>
+                <w:color w:val="6666FF"/>
+                <w:sz w:val="22"/>
+                <w:szCs w:val="22"/>
+              </w:rPr>
+            </w:pPr>
+            <w:r>
+              <w:rPr>
+                <w:color w:val="6666FF"/>
+                <w:sz w:val="22"/>
+                <w:szCs w:val="22"/>
+              </w:rPr>
+              <w:t>The program must show warning messages if the file does not have the support log file structure.</w:t>
+            </w:r>
+          </w:p>
+        </w:tc>
+        <w:tc>
+          <w:tcPr>
+            <w:tcW w:w="1538" w:type="dxa"/>
             <w:tcBorders>
               <w:top w:val="nil"/>
               <w:left w:val="single" w:sz="2" w:space="0" w:color="000001"/>
@@ -7476,7 +7436,7 @@
             </w:tcBorders>
             <w:shd w:fill="FFFFFF" w:val="clear"/>
             <w:tcMar>
-              <w:left w:w="36" w:type="dxa"/>
+              <w:left w:w="33" w:type="dxa"/>
             </w:tcMar>
           </w:tcPr>
           <w:p>
@@ -7504,7 +7464,7 @@
         </w:trPr>
         <w:tc>
           <w:tcPr>
-            <w:tcW w:w="1705" w:type="dxa"/>
+            <w:tcW w:w="1704" w:type="dxa"/>
             <w:tcBorders>
               <w:top w:val="nil"/>
               <w:left w:val="single" w:sz="2" w:space="0" w:color="000001"/>
@@ -7515,30 +7475,31 @@
             </w:tcBorders>
             <w:shd w:fill="FFFFFF" w:val="clear"/>
             <w:tcMar>
-              <w:left w:w="36" w:type="dxa"/>
-            </w:tcMar>
-          </w:tcPr>
-          <w:p>
-            <w:pPr>
-              <w:pStyle w:val="TableContents"/>
-              <w:spacing w:before="0" w:after="160"/>
-              <w:jc w:val="center"/>
-              <w:rPr>
-                <w:sz w:val="22"/>
-                <w:szCs w:val="22"/>
-              </w:rPr>
-            </w:pPr>
-            <w:r>
-              <w:rPr>
-                <w:sz w:val="22"/>
-                <w:szCs w:val="22"/>
-              </w:rPr>
-            </w:r>
-          </w:p>
-        </w:tc>
-        <w:tc>
-          <w:tcPr>
-            <w:tcW w:w="1527" w:type="dxa"/>
+              <w:left w:w="33" w:type="dxa"/>
+            </w:tcMar>
+          </w:tcPr>
+          <w:p>
+            <w:pPr>
+              <w:pStyle w:val="TableContents"/>
+              <w:spacing w:before="0" w:after="160"/>
+              <w:jc w:val="center"/>
+              <w:rPr>
+                <w:sz w:val="22"/>
+                <w:szCs w:val="22"/>
+              </w:rPr>
+            </w:pPr>
+            <w:r>
+              <w:rPr>
+                <w:sz w:val="22"/>
+                <w:szCs w:val="22"/>
+              </w:rPr>
+              <w:t>17</w:t>
+            </w:r>
+          </w:p>
+        </w:tc>
+        <w:tc>
+          <w:tcPr>
+            <w:tcW w:w="1526" w:type="dxa"/>
             <w:tcBorders>
               <w:top w:val="nil"/>
               <w:left w:val="single" w:sz="2" w:space="0" w:color="000001"/>
@@ -7549,7 +7510,7 @@
             </w:tcBorders>
             <w:shd w:fill="FFFFFF" w:val="clear"/>
             <w:tcMar>
-              <w:left w:w="36" w:type="dxa"/>
+              <w:left w:w="33" w:type="dxa"/>
             </w:tcMar>
           </w:tcPr>
           <w:p>
@@ -7585,32 +7546,33 @@
             </w:tcBorders>
             <w:shd w:fill="FFFFFF" w:val="clear"/>
             <w:tcMar>
-              <w:left w:w="36" w:type="dxa"/>
-            </w:tcMar>
-          </w:tcPr>
-          <w:p>
-            <w:pPr>
-              <w:pStyle w:val="TableContents"/>
-              <w:spacing w:before="0" w:after="160"/>
-              <w:jc w:val="center"/>
-              <w:rPr>
-                <w:color w:val="6666FF"/>
-                <w:sz w:val="22"/>
-                <w:szCs w:val="22"/>
-              </w:rPr>
-            </w:pPr>
-            <w:r>
-              <w:rPr>
-                <w:color w:val="6666FF"/>
-                <w:sz w:val="22"/>
-                <w:szCs w:val="22"/>
-              </w:rPr>
-            </w:r>
-          </w:p>
-        </w:tc>
-        <w:tc>
-          <w:tcPr>
-            <w:tcW w:w="1537" w:type="dxa"/>
+              <w:left w:w="33" w:type="dxa"/>
+            </w:tcMar>
+          </w:tcPr>
+          <w:p>
+            <w:pPr>
+              <w:pStyle w:val="TableContents"/>
+              <w:spacing w:before="0" w:after="160"/>
+              <w:jc w:val="center"/>
+              <w:rPr>
+                <w:color w:val="6666FF"/>
+                <w:sz w:val="22"/>
+                <w:szCs w:val="22"/>
+              </w:rPr>
+            </w:pPr>
+            <w:r>
+              <w:rPr>
+                <w:color w:val="6666FF"/>
+                <w:sz w:val="22"/>
+                <w:szCs w:val="22"/>
+              </w:rPr>
+              <w:t>The program must inform the user about the progress of files loading via the progress bar.</w:t>
+            </w:r>
+          </w:p>
+        </w:tc>
+        <w:tc>
+          <w:tcPr>
+            <w:tcW w:w="1538" w:type="dxa"/>
             <w:tcBorders>
               <w:top w:val="nil"/>
               <w:left w:val="single" w:sz="2" w:space="0" w:color="000001"/>
@@ -7621,7 +7583,7 @@
             </w:tcBorders>
             <w:shd w:fill="FFFFFF" w:val="clear"/>
             <w:tcMar>
-              <w:left w:w="36" w:type="dxa"/>
+              <w:left w:w="33" w:type="dxa"/>
             </w:tcMar>
           </w:tcPr>
           <w:p>
@@ -7649,7 +7611,7 @@
         </w:trPr>
         <w:tc>
           <w:tcPr>
-            <w:tcW w:w="1705" w:type="dxa"/>
+            <w:tcW w:w="1704" w:type="dxa"/>
             <w:tcBorders>
               <w:top w:val="nil"/>
               <w:left w:val="single" w:sz="2" w:space="0" w:color="000001"/>
@@ -7660,30 +7622,31 @@
             </w:tcBorders>
             <w:shd w:fill="FFFFFF" w:val="clear"/>
             <w:tcMar>
-              <w:left w:w="36" w:type="dxa"/>
-            </w:tcMar>
-          </w:tcPr>
-          <w:p>
-            <w:pPr>
-              <w:pStyle w:val="TableContents"/>
-              <w:spacing w:before="0" w:after="160"/>
-              <w:jc w:val="center"/>
-              <w:rPr>
-                <w:sz w:val="22"/>
-                <w:szCs w:val="22"/>
-              </w:rPr>
-            </w:pPr>
-            <w:r>
-              <w:rPr>
-                <w:sz w:val="22"/>
-                <w:szCs w:val="22"/>
-              </w:rPr>
-            </w:r>
-          </w:p>
-        </w:tc>
-        <w:tc>
-          <w:tcPr>
-            <w:tcW w:w="1527" w:type="dxa"/>
+              <w:left w:w="33" w:type="dxa"/>
+            </w:tcMar>
+          </w:tcPr>
+          <w:p>
+            <w:pPr>
+              <w:pStyle w:val="TableContents"/>
+              <w:spacing w:before="0" w:after="160"/>
+              <w:jc w:val="center"/>
+              <w:rPr>
+                <w:sz w:val="22"/>
+                <w:szCs w:val="22"/>
+              </w:rPr>
+            </w:pPr>
+            <w:r>
+              <w:rPr>
+                <w:sz w:val="22"/>
+                <w:szCs w:val="22"/>
+              </w:rPr>
+              <w:t>18</w:t>
+            </w:r>
+          </w:p>
+        </w:tc>
+        <w:tc>
+          <w:tcPr>
+            <w:tcW w:w="1526" w:type="dxa"/>
             <w:tcBorders>
               <w:top w:val="nil"/>
               <w:left w:val="single" w:sz="2" w:space="0" w:color="000001"/>
@@ -7694,7 +7657,7 @@
             </w:tcBorders>
             <w:shd w:fill="FFFFFF" w:val="clear"/>
             <w:tcMar>
-              <w:left w:w="36" w:type="dxa"/>
+              <w:left w:w="33" w:type="dxa"/>
             </w:tcMar>
           </w:tcPr>
           <w:p>
@@ -7730,32 +7693,33 @@
             </w:tcBorders>
             <w:shd w:fill="FFFFFF" w:val="clear"/>
             <w:tcMar>
-              <w:left w:w="36" w:type="dxa"/>
-            </w:tcMar>
-          </w:tcPr>
-          <w:p>
-            <w:pPr>
-              <w:pStyle w:val="TableContents"/>
-              <w:spacing w:before="0" w:after="160"/>
-              <w:jc w:val="center"/>
-              <w:rPr>
-                <w:color w:val="6666FF"/>
-                <w:sz w:val="22"/>
-                <w:szCs w:val="22"/>
-              </w:rPr>
-            </w:pPr>
-            <w:r>
-              <w:rPr>
-                <w:color w:val="6666FF"/>
-                <w:sz w:val="22"/>
-                <w:szCs w:val="22"/>
-              </w:rPr>
-            </w:r>
-          </w:p>
-        </w:tc>
-        <w:tc>
-          <w:tcPr>
-            <w:tcW w:w="1537" w:type="dxa"/>
+              <w:left w:w="33" w:type="dxa"/>
+            </w:tcMar>
+          </w:tcPr>
+          <w:p>
+            <w:pPr>
+              <w:pStyle w:val="TableContents"/>
+              <w:spacing w:before="0" w:after="160"/>
+              <w:jc w:val="center"/>
+              <w:rPr>
+                <w:color w:val="6666FF"/>
+                <w:sz w:val="22"/>
+                <w:szCs w:val="22"/>
+              </w:rPr>
+            </w:pPr>
+            <w:r>
+              <w:rPr>
+                <w:color w:val="6666FF"/>
+                <w:sz w:val="22"/>
+                <w:szCs w:val="22"/>
+              </w:rPr>
+              <w:t>The program must inform the user about the progress of loading files in directory via the progress bar too.</w:t>
+            </w:r>
+          </w:p>
+        </w:tc>
+        <w:tc>
+          <w:tcPr>
+            <w:tcW w:w="1538" w:type="dxa"/>
             <w:tcBorders>
               <w:top w:val="nil"/>
               <w:left w:val="single" w:sz="2" w:space="0" w:color="000001"/>
@@ -7766,7 +7730,7 @@
             </w:tcBorders>
             <w:shd w:fill="FFFFFF" w:val="clear"/>
             <w:tcMar>
-              <w:left w:w="36" w:type="dxa"/>
+              <w:left w:w="33" w:type="dxa"/>
             </w:tcMar>
           </w:tcPr>
           <w:p>
@@ -7794,7 +7758,7 @@
         </w:trPr>
         <w:tc>
           <w:tcPr>
-            <w:tcW w:w="1705" w:type="dxa"/>
+            <w:tcW w:w="1704" w:type="dxa"/>
             <w:tcBorders>
               <w:top w:val="nil"/>
               <w:left w:val="single" w:sz="2" w:space="0" w:color="000001"/>
@@ -7805,30 +7769,31 @@
             </w:tcBorders>
             <w:shd w:fill="FFFFFF" w:val="clear"/>
             <w:tcMar>
-              <w:left w:w="36" w:type="dxa"/>
-            </w:tcMar>
-          </w:tcPr>
-          <w:p>
-            <w:pPr>
-              <w:pStyle w:val="TableContents"/>
-              <w:spacing w:before="0" w:after="160"/>
-              <w:jc w:val="center"/>
-              <w:rPr>
-                <w:sz w:val="22"/>
-                <w:szCs w:val="22"/>
-              </w:rPr>
-            </w:pPr>
-            <w:r>
-              <w:rPr>
-                <w:sz w:val="22"/>
-                <w:szCs w:val="22"/>
-              </w:rPr>
-            </w:r>
-          </w:p>
-        </w:tc>
-        <w:tc>
-          <w:tcPr>
-            <w:tcW w:w="1527" w:type="dxa"/>
+              <w:left w:w="33" w:type="dxa"/>
+            </w:tcMar>
+          </w:tcPr>
+          <w:p>
+            <w:pPr>
+              <w:pStyle w:val="TableContents"/>
+              <w:spacing w:before="0" w:after="160"/>
+              <w:jc w:val="center"/>
+              <w:rPr>
+                <w:sz w:val="22"/>
+                <w:szCs w:val="22"/>
+              </w:rPr>
+            </w:pPr>
+            <w:r>
+              <w:rPr>
+                <w:sz w:val="22"/>
+                <w:szCs w:val="22"/>
+              </w:rPr>
+              <w:t>19</w:t>
+            </w:r>
+          </w:p>
+        </w:tc>
+        <w:tc>
+          <w:tcPr>
+            <w:tcW w:w="1526" w:type="dxa"/>
             <w:tcBorders>
               <w:top w:val="nil"/>
               <w:left w:val="single" w:sz="2" w:space="0" w:color="000001"/>
@@ -7839,7 +7804,7 @@
             </w:tcBorders>
             <w:shd w:fill="FFFFFF" w:val="clear"/>
             <w:tcMar>
-              <w:left w:w="36" w:type="dxa"/>
+              <w:left w:w="33" w:type="dxa"/>
             </w:tcMar>
           </w:tcPr>
           <w:p>
@@ -7875,32 +7840,33 @@
             </w:tcBorders>
             <w:shd w:fill="FFFFFF" w:val="clear"/>
             <w:tcMar>
-              <w:left w:w="36" w:type="dxa"/>
-            </w:tcMar>
-          </w:tcPr>
-          <w:p>
-            <w:pPr>
-              <w:pStyle w:val="TableContents"/>
-              <w:spacing w:before="0" w:after="160"/>
-              <w:jc w:val="center"/>
-              <w:rPr>
-                <w:color w:val="6666FF"/>
-                <w:sz w:val="22"/>
-                <w:szCs w:val="22"/>
-              </w:rPr>
-            </w:pPr>
-            <w:r>
-              <w:rPr>
-                <w:color w:val="6666FF"/>
-                <w:sz w:val="22"/>
-                <w:szCs w:val="22"/>
-              </w:rPr>
-            </w:r>
-          </w:p>
-        </w:tc>
-        <w:tc>
-          <w:tcPr>
-            <w:tcW w:w="1537" w:type="dxa"/>
+              <w:left w:w="33" w:type="dxa"/>
+            </w:tcMar>
+          </w:tcPr>
+          <w:p>
+            <w:pPr>
+              <w:pStyle w:val="TableContents"/>
+              <w:spacing w:before="0" w:after="160"/>
+              <w:jc w:val="center"/>
+              <w:rPr>
+                <w:color w:val="6666FF"/>
+                <w:sz w:val="22"/>
+                <w:szCs w:val="22"/>
+              </w:rPr>
+            </w:pPr>
+            <w:r>
+              <w:rPr>
+                <w:color w:val="6666FF"/>
+                <w:sz w:val="22"/>
+                <w:szCs w:val="22"/>
+              </w:rPr>
+              <w:t>The program must show a warning message if there is a files / directories already loaded in the database</w:t>
+            </w:r>
+          </w:p>
+        </w:tc>
+        <w:tc>
+          <w:tcPr>
+            <w:tcW w:w="1538" w:type="dxa"/>
             <w:tcBorders>
               <w:top w:val="nil"/>
               <w:left w:val="single" w:sz="2" w:space="0" w:color="000001"/>
@@ -7911,7 +7877,152 @@
             </w:tcBorders>
             <w:shd w:fill="FFFFFF" w:val="clear"/>
             <w:tcMar>
-              <w:left w:w="36" w:type="dxa"/>
+              <w:left w:w="33" w:type="dxa"/>
+            </w:tcMar>
+          </w:tcPr>
+          <w:p>
+            <w:pPr>
+              <w:pStyle w:val="TableContents"/>
+              <w:spacing w:before="0" w:after="160"/>
+              <w:jc w:val="center"/>
+              <w:rPr>
+                <w:sz w:val="24"/>
+                <w:szCs w:val="24"/>
+              </w:rPr>
+            </w:pPr>
+            <w:r>
+              <w:rPr>
+                <w:sz w:val="24"/>
+                <w:szCs w:val="24"/>
+              </w:rPr>
+            </w:r>
+          </w:p>
+        </w:tc>
+      </w:tr>
+      <w:tr>
+        <w:trPr>
+          <w:cantSplit w:val="false"/>
+        </w:trPr>
+        <w:tc>
+          <w:tcPr>
+            <w:tcW w:w="1704" w:type="dxa"/>
+            <w:tcBorders>
+              <w:top w:val="nil"/>
+              <w:left w:val="single" w:sz="2" w:space="0" w:color="000001"/>
+              <w:bottom w:val="single" w:sz="2" w:space="0" w:color="000001"/>
+              <w:insideH w:val="single" w:sz="2" w:space="0" w:color="000001"/>
+              <w:right w:val="nil"/>
+              <w:insideV w:val="nil"/>
+            </w:tcBorders>
+            <w:shd w:fill="FFFFFF" w:val="clear"/>
+            <w:tcMar>
+              <w:left w:w="33" w:type="dxa"/>
+            </w:tcMar>
+          </w:tcPr>
+          <w:p>
+            <w:pPr>
+              <w:pStyle w:val="TableContents"/>
+              <w:spacing w:before="0" w:after="160"/>
+              <w:jc w:val="center"/>
+              <w:rPr>
+                <w:sz w:val="22"/>
+                <w:szCs w:val="22"/>
+              </w:rPr>
+            </w:pPr>
+            <w:r>
+              <w:rPr>
+                <w:sz w:val="22"/>
+                <w:szCs w:val="22"/>
+              </w:rPr>
+            </w:r>
+          </w:p>
+        </w:tc>
+        <w:tc>
+          <w:tcPr>
+            <w:tcW w:w="1526" w:type="dxa"/>
+            <w:tcBorders>
+              <w:top w:val="nil"/>
+              <w:left w:val="single" w:sz="2" w:space="0" w:color="000001"/>
+              <w:bottom w:val="single" w:sz="2" w:space="0" w:color="000001"/>
+              <w:insideH w:val="single" w:sz="2" w:space="0" w:color="000001"/>
+              <w:right w:val="nil"/>
+              <w:insideV w:val="nil"/>
+            </w:tcBorders>
+            <w:shd w:fill="FFFFFF" w:val="clear"/>
+            <w:tcMar>
+              <w:left w:w="33" w:type="dxa"/>
+            </w:tcMar>
+          </w:tcPr>
+          <w:p>
+            <w:pPr>
+              <w:pStyle w:val="TableContents"/>
+              <w:spacing w:before="0" w:after="160"/>
+              <w:jc w:val="center"/>
+              <w:rPr>
+                <w:color w:val="6666FF"/>
+                <w:sz w:val="22"/>
+                <w:szCs w:val="22"/>
+              </w:rPr>
+            </w:pPr>
+            <w:r>
+              <w:rPr>
+                <w:color w:val="6666FF"/>
+                <w:sz w:val="22"/>
+                <w:szCs w:val="22"/>
+              </w:rPr>
+            </w:r>
+          </w:p>
+        </w:tc>
+        <w:tc>
+          <w:tcPr>
+            <w:tcW w:w="5668" w:type="dxa"/>
+            <w:tcBorders>
+              <w:top w:val="nil"/>
+              <w:left w:val="single" w:sz="2" w:space="0" w:color="000001"/>
+              <w:bottom w:val="single" w:sz="2" w:space="0" w:color="000001"/>
+              <w:insideH w:val="single" w:sz="2" w:space="0" w:color="000001"/>
+              <w:right w:val="nil"/>
+              <w:insideV w:val="nil"/>
+            </w:tcBorders>
+            <w:shd w:fill="FFFFFF" w:val="clear"/>
+            <w:tcMar>
+              <w:left w:w="33" w:type="dxa"/>
+            </w:tcMar>
+          </w:tcPr>
+          <w:p>
+            <w:pPr>
+              <w:pStyle w:val="TableContents"/>
+              <w:spacing w:before="0" w:after="160"/>
+              <w:jc w:val="center"/>
+              <w:rPr>
+                <w:color w:val="6666FF"/>
+                <w:sz w:val="22"/>
+                <w:szCs w:val="22"/>
+              </w:rPr>
+            </w:pPr>
+            <w:r>
+              <w:rPr>
+                <w:color w:val="6666FF"/>
+                <w:sz w:val="22"/>
+                <w:szCs w:val="22"/>
+              </w:rPr>
+            </w:r>
+          </w:p>
+        </w:tc>
+        <w:tc>
+          <w:tcPr>
+            <w:tcW w:w="1538" w:type="dxa"/>
+            <w:tcBorders>
+              <w:top w:val="nil"/>
+              <w:left w:val="single" w:sz="2" w:space="0" w:color="000001"/>
+              <w:bottom w:val="single" w:sz="2" w:space="0" w:color="000001"/>
+              <w:insideH w:val="single" w:sz="2" w:space="0" w:color="000001"/>
+              <w:right w:val="single" w:sz="2" w:space="0" w:color="000001"/>
+              <w:insideV w:val="single" w:sz="2" w:space="0" w:color="000001"/>
+            </w:tcBorders>
+            <w:shd w:fill="FFFFFF" w:val="clear"/>
+            <w:tcMar>
+              <w:left w:w="33" w:type="dxa"/>
             </w:tcMar>
           </w:tcPr>
           <w:p>
@@ -7991,7 +8102,7 @@
     <w:tbl>
       <w:tblPr>
         <w:jc w:val="left"/>
-        <w:tblInd w:w="41" w:type="dxa"/>
+        <w:tblInd w:w="38" w:type="dxa"/>
         <w:tblBorders>
           <w:top w:val="single" w:sz="2" w:space="0" w:color="000001"/>
           <w:left w:val="single" w:sz="2" w:space="0" w:color="000001"/>
@@ -8002,15 +8113,15 @@
         </w:tblBorders>
         <w:tblCellMar>
           <w:top w:w="55" w:type="dxa"/>
-          <w:left w:w="36" w:type="dxa"/>
+          <w:left w:w="33" w:type="dxa"/>
           <w:bottom w:w="55" w:type="dxa"/>
           <w:right w:w="55" w:type="dxa"/>
         </w:tblCellMar>
       </w:tblPr>
       <w:tblGrid>
-        <w:gridCol w:w="3206"/>
+        <w:gridCol w:w="3205"/>
         <w:gridCol w:w="3213"/>
-        <w:gridCol w:w="3931"/>
+        <w:gridCol w:w="3932"/>
       </w:tblGrid>
       <w:tr>
         <w:trPr>
@@ -8018,7 +8129,7 @@
         </w:trPr>
         <w:tc>
           <w:tcPr>
-            <w:tcW w:w="3206" w:type="dxa"/>
+            <w:tcW w:w="3205" w:type="dxa"/>
             <w:tcBorders>
               <w:top w:val="single" w:sz="2" w:space="0" w:color="000001"/>
               <w:left w:val="single" w:sz="2" w:space="0" w:color="000001"/>
@@ -8029,7 +8140,7 @@
             </w:tcBorders>
             <w:shd w:fill="FFFFFF" w:val="clear"/>
             <w:tcMar>
-              <w:left w:w="36" w:type="dxa"/>
+              <w:left w:w="33" w:type="dxa"/>
             </w:tcMar>
           </w:tcPr>
           <w:p>
@@ -8066,7 +8177,7 @@
             </w:tcBorders>
             <w:shd w:fill="FFFFFF" w:val="clear"/>
             <w:tcMar>
-              <w:left w:w="36" w:type="dxa"/>
+              <w:left w:w="33" w:type="dxa"/>
             </w:tcMar>
           </w:tcPr>
           <w:p>
@@ -8092,7 +8203,7 @@
         </w:tc>
         <w:tc>
           <w:tcPr>
-            <w:tcW w:w="3931" w:type="dxa"/>
+            <w:tcW w:w="3932" w:type="dxa"/>
             <w:tcBorders>
               <w:top w:val="single" w:sz="2" w:space="0" w:color="000001"/>
               <w:left w:val="single" w:sz="2" w:space="0" w:color="000001"/>
@@ -8103,7 +8214,7 @@
             </w:tcBorders>
             <w:shd w:fill="FFFFFF" w:val="clear"/>
             <w:tcMar>
-              <w:left w:w="36" w:type="dxa"/>
+              <w:left w:w="33" w:type="dxa"/>
             </w:tcMar>
           </w:tcPr>
           <w:p>
@@ -8134,7 +8245,7 @@
         </w:trPr>
         <w:tc>
           <w:tcPr>
-            <w:tcW w:w="3206" w:type="dxa"/>
+            <w:tcW w:w="3205" w:type="dxa"/>
             <w:tcBorders>
               <w:top w:val="nil"/>
               <w:left w:val="single" w:sz="2" w:space="0" w:color="000001"/>
@@ -8145,7 +8256,7 @@
             </w:tcBorders>
             <w:shd w:fill="FFFFFF" w:val="clear"/>
             <w:tcMar>
-              <w:left w:w="36" w:type="dxa"/>
+              <w:left w:w="33" w:type="dxa"/>
             </w:tcMar>
           </w:tcPr>
           <w:p>
@@ -8182,7 +8293,7 @@
             </w:tcBorders>
             <w:shd w:fill="FFFFFF" w:val="clear"/>
             <w:tcMar>
-              <w:left w:w="36" w:type="dxa"/>
+              <w:left w:w="33" w:type="dxa"/>
             </w:tcMar>
           </w:tcPr>
           <w:p>
@@ -8208,7 +8319,7 @@
         </w:tc>
         <w:tc>
           <w:tcPr>
-            <w:tcW w:w="3931" w:type="dxa"/>
+            <w:tcW w:w="3932" w:type="dxa"/>
             <w:tcBorders>
               <w:top w:val="nil"/>
               <w:left w:val="single" w:sz="2" w:space="0" w:color="000001"/>
@@ -8219,7 +8330,7 @@
             </w:tcBorders>
             <w:shd w:fill="FFFFFF" w:val="clear"/>
             <w:tcMar>
-              <w:left w:w="36" w:type="dxa"/>
+              <w:left w:w="33" w:type="dxa"/>
             </w:tcMar>
           </w:tcPr>
           <w:p>
@@ -8250,7 +8361,7 @@
         </w:trPr>
         <w:tc>
           <w:tcPr>
-            <w:tcW w:w="3206" w:type="dxa"/>
+            <w:tcW w:w="3205" w:type="dxa"/>
             <w:tcBorders>
               <w:top w:val="nil"/>
               <w:left w:val="single" w:sz="2" w:space="0" w:color="000001"/>
@@ -8261,7 +8372,7 @@
             </w:tcBorders>
             <w:shd w:fill="FFFFFF" w:val="clear"/>
             <w:tcMar>
-              <w:left w:w="36" w:type="dxa"/>
+              <w:left w:w="33" w:type="dxa"/>
             </w:tcMar>
           </w:tcPr>
           <w:p>
@@ -8298,7 +8409,7 @@
             </w:tcBorders>
             <w:shd w:fill="FFFFFF" w:val="clear"/>
             <w:tcMar>
-              <w:left w:w="36" w:type="dxa"/>
+              <w:left w:w="33" w:type="dxa"/>
             </w:tcMar>
           </w:tcPr>
           <w:p>
@@ -8324,7 +8435,7 @@
         </w:tc>
         <w:tc>
           <w:tcPr>
-            <w:tcW w:w="3931" w:type="dxa"/>
+            <w:tcW w:w="3932" w:type="dxa"/>
             <w:tcBorders>
               <w:top w:val="nil"/>
               <w:left w:val="single" w:sz="2" w:space="0" w:color="000001"/>
@@ -8335,7 +8446,7 @@
             </w:tcBorders>
             <w:shd w:fill="FFFFFF" w:val="clear"/>
             <w:tcMar>
-              <w:left w:w="36" w:type="dxa"/>
+              <w:left w:w="33" w:type="dxa"/>
             </w:tcMar>
           </w:tcPr>
           <w:p>
@@ -8366,7 +8477,7 @@
         </w:trPr>
         <w:tc>
           <w:tcPr>
-            <w:tcW w:w="3206" w:type="dxa"/>
+            <w:tcW w:w="3205" w:type="dxa"/>
             <w:tcBorders>
               <w:top w:val="nil"/>
               <w:left w:val="single" w:sz="2" w:space="0" w:color="000001"/>
@@ -8377,7 +8488,7 @@
             </w:tcBorders>
             <w:shd w:fill="FFFFFF" w:val="clear"/>
             <w:tcMar>
-              <w:left w:w="36" w:type="dxa"/>
+              <w:left w:w="33" w:type="dxa"/>
             </w:tcMar>
           </w:tcPr>
           <w:p>
@@ -8414,7 +8525,7 @@
             </w:tcBorders>
             <w:shd w:fill="FFFFFF" w:val="clear"/>
             <w:tcMar>
-              <w:left w:w="36" w:type="dxa"/>
+              <w:left w:w="33" w:type="dxa"/>
             </w:tcMar>
           </w:tcPr>
           <w:p>
@@ -8440,7 +8551,7 @@
         </w:tc>
         <w:tc>
           <w:tcPr>
-            <w:tcW w:w="3931" w:type="dxa"/>
+            <w:tcW w:w="3932" w:type="dxa"/>
             <w:tcBorders>
               <w:top w:val="nil"/>
               <w:left w:val="single" w:sz="2" w:space="0" w:color="000001"/>
@@ -8451,7 +8562,7 @@
             </w:tcBorders>
             <w:shd w:fill="FFFFFF" w:val="clear"/>
             <w:tcMar>
-              <w:left w:w="36" w:type="dxa"/>
+              <w:left w:w="33" w:type="dxa"/>
             </w:tcMar>
           </w:tcPr>
           <w:p>
@@ -8471,7 +8582,15 @@
                 <w:sz w:val="24"/>
                 <w:szCs w:val="24"/>
               </w:rPr>
-              <w:t>The BRO IDS is mainly targeted to LINUX/FreeBSD , therefore the visualizer should support these OSs</w:t>
+              <w:t xml:space="preserve">The BRO IDS is mainly targeted to LINUX/FreeBSD , therefore the visualizer should support these </w:t>
+            </w:r>
+            <w:r>
+              <w:rPr>
+                <w:color w:val="6666FF"/>
+                <w:sz w:val="24"/>
+                <w:szCs w:val="24"/>
+              </w:rPr>
+              <w:t>OS's</w:t>
             </w:r>
           </w:p>
         </w:tc>
@@ -8482,7 +8601,7 @@
         </w:trPr>
         <w:tc>
           <w:tcPr>
-            <w:tcW w:w="3206" w:type="dxa"/>
+            <w:tcW w:w="3205" w:type="dxa"/>
             <w:tcBorders>
               <w:top w:val="nil"/>
               <w:left w:val="single" w:sz="2" w:space="0" w:color="000001"/>
@@ -8493,7 +8612,7 @@
             </w:tcBorders>
             <w:shd w:fill="FFFFFF" w:val="clear"/>
             <w:tcMar>
-              <w:left w:w="36" w:type="dxa"/>
+              <w:left w:w="33" w:type="dxa"/>
             </w:tcMar>
           </w:tcPr>
           <w:p>
@@ -8530,7 +8649,7 @@
             </w:tcBorders>
             <w:shd w:fill="FFFFFF" w:val="clear"/>
             <w:tcMar>
-              <w:left w:w="36" w:type="dxa"/>
+              <w:left w:w="33" w:type="dxa"/>
             </w:tcMar>
           </w:tcPr>
           <w:p>
@@ -8556,7 +8675,7 @@
         </w:tc>
         <w:tc>
           <w:tcPr>
-            <w:tcW w:w="3931" w:type="dxa"/>
+            <w:tcW w:w="3932" w:type="dxa"/>
             <w:tcBorders>
               <w:top w:val="nil"/>
               <w:left w:val="single" w:sz="2" w:space="0" w:color="000001"/>
@@ -8567,7 +8686,7 @@
             </w:tcBorders>
             <w:shd w:fill="FFFFFF" w:val="clear"/>
             <w:tcMar>
-              <w:left w:w="36" w:type="dxa"/>
+              <w:left w:w="33" w:type="dxa"/>
             </w:tcMar>
           </w:tcPr>
           <w:p>
@@ -8588,6 +8707,96 @@
                 <w:szCs w:val="24"/>
               </w:rPr>
               <w:t>The source code of the project will be provided on GitHub under XYZ license</w:t>
+            </w:r>
+          </w:p>
+        </w:tc>
+      </w:tr>
+      <w:tr>
+        <w:trPr>
+          <w:cantSplit w:val="false"/>
+        </w:trPr>
+        <w:tc>
+          <w:tcPr>
+            <w:tcW w:w="3205" w:type="dxa"/>
+            <w:tcBorders>
+              <w:top w:val="nil"/>
+              <w:left w:val="single" w:sz="2" w:space="0" w:color="000001"/>
+              <w:bottom w:val="single" w:sz="2" w:space="0" w:color="000001"/>
+              <w:insideH w:val="single" w:sz="2" w:space="0" w:color="000001"/>
+              <w:right w:val="nil"/>
+              <w:insideV w:val="nil"/>
+            </w:tcBorders>
+            <w:shd w:fill="FFFFFF" w:val="clear"/>
+            <w:tcMar>
+              <w:left w:w="33" w:type="dxa"/>
+            </w:tcMar>
+          </w:tcPr>
+          <w:p>
+            <w:pPr>
+              <w:pStyle w:val="TableContents"/>
+              <w:spacing w:before="0" w:after="160"/>
+              <w:jc w:val="center"/>
+              <w:rPr/>
+            </w:pPr>
+            <w:r>
+              <w:rPr/>
+              <w:t>5</w:t>
+            </w:r>
+          </w:p>
+        </w:tc>
+        <w:tc>
+          <w:tcPr>
+            <w:tcW w:w="3213" w:type="dxa"/>
+            <w:tcBorders>
+              <w:top w:val="nil"/>
+              <w:left w:val="single" w:sz="2" w:space="0" w:color="000001"/>
+              <w:bottom w:val="single" w:sz="2" w:space="0" w:color="000001"/>
+              <w:insideH w:val="single" w:sz="2" w:space="0" w:color="000001"/>
+              <w:right w:val="nil"/>
+              <w:insideV w:val="nil"/>
+            </w:tcBorders>
+            <w:shd w:fill="FFFFFF" w:val="clear"/>
+            <w:tcMar>
+              <w:left w:w="33" w:type="dxa"/>
+            </w:tcMar>
+          </w:tcPr>
+          <w:p>
+            <w:pPr>
+              <w:pStyle w:val="TableContents"/>
+              <w:spacing w:before="0" w:after="160"/>
+              <w:jc w:val="center"/>
+              <w:rPr/>
+            </w:pPr>
+            <w:r>
+              <w:rPr/>
+            </w:r>
+          </w:p>
+        </w:tc>
+        <w:tc>
+          <w:tcPr>
+            <w:tcW w:w="3932" w:type="dxa"/>
+            <w:tcBorders>
+              <w:top w:val="nil"/>
+              <w:left w:val="single" w:sz="2" w:space="0" w:color="000001"/>
+              <w:bottom w:val="single" w:sz="2" w:space="0" w:color="000001"/>
+              <w:insideH w:val="single" w:sz="2" w:space="0" w:color="000001"/>
+              <w:right w:val="single" w:sz="2" w:space="0" w:color="000001"/>
+              <w:insideV w:val="single" w:sz="2" w:space="0" w:color="000001"/>
+            </w:tcBorders>
+            <w:shd w:fill="FFFFFF" w:val="clear"/>
+            <w:tcMar>
+              <w:left w:w="33" w:type="dxa"/>
+            </w:tcMar>
+          </w:tcPr>
+          <w:p>
+            <w:pPr>
+              <w:pStyle w:val="TableContents"/>
+              <w:spacing w:before="0" w:after="160"/>
+              <w:jc w:val="center"/>
+              <w:rPr/>
+            </w:pPr>
+            <w:r>
+              <w:rPr/>
             </w:r>
           </w:p>
         </w:tc>
@@ -10531,7 +10740,7 @@
         <w:pStyle w:val="Paragraph"/>
         <w:widowControl/>
         <w:suppressAutoHyphens w:val="true"/>
-        <w:overflowPunct w:val="true"/>
+        <w:overflowPunct w:val="false"/>
         <w:bidi w:val="0"/>
         <w:spacing w:lineRule="auto" w:line="252" w:before="0" w:after="160"/>
         <w:jc w:val="both"/>
@@ -10575,7 +10784,7 @@
       <w:fldChar w:fldCharType="separate"/>
     </w:r>
     <w:r>
-      <w:t>22</w:t>
+      <w:t>15</w:t>
     </w:r>
     <w:r>
       <w:fldChar w:fldCharType="end"/>
@@ -10856,7 +11065,7 @@
     <w:pPr>
       <w:widowControl/>
       <w:suppressAutoHyphens w:val="true"/>
-      <w:overflowPunct w:val="true"/>
+      <w:overflowPunct w:val="false"/>
       <w:bidi w:val="0"/>
       <w:spacing w:lineRule="auto" w:line="252" w:before="0" w:after="160"/>
       <w:jc w:val="left"/>
@@ -11075,6 +11284,30 @@
       <w:rFonts w:cs="Symbol"/>
     </w:rPr>
   </w:style>
+  <w:style w:type="character" w:styleId="ListLabel21">
+    <w:name w:val="ListLabel 21"/>
+    <w:rPr>
+      <w:rFonts w:cs="Cambria"/>
+    </w:rPr>
+  </w:style>
+  <w:style w:type="character" w:styleId="ListLabel22">
+    <w:name w:val="ListLabel 22"/>
+    <w:rPr>
+      <w:rFonts w:cs="Courier New"/>
+    </w:rPr>
+  </w:style>
+  <w:style w:type="character" w:styleId="ListLabel23">
+    <w:name w:val="ListLabel 23"/>
+    <w:rPr>
+      <w:rFonts w:cs="Wingdings"/>
+    </w:rPr>
+  </w:style>
+  <w:style w:type="character" w:styleId="ListLabel24">
+    <w:name w:val="ListLabel 24"/>
+    <w:rPr>
+      <w:rFonts w:cs="Symbol"/>
+    </w:rPr>
+  </w:style>
   <w:style w:type="paragraph" w:styleId="Heading">
     <w:name w:val="Heading"/>
     <w:basedOn w:val="Normal"/>
@@ -11136,7 +11369,7 @@
     <w:pPr>
       <w:widowControl/>
       <w:suppressAutoHyphens w:val="true"/>
-      <w:overflowPunct w:val="true"/>
+      <w:overflowPunct w:val="false"/>
       <w:bidi w:val="0"/>
       <w:spacing w:lineRule="auto" w:line="252" w:before="0" w:after="160"/>
       <w:jc w:val="both"/>
@@ -11252,7 +11485,7 @@
     <w:pPr>
       <w:widowControl/>
       <w:suppressAutoHyphens w:val="true"/>
-      <w:overflowPunct w:val="true"/>
+      <w:overflowPunct w:val="false"/>
       <w:bidi w:val="0"/>
       <w:spacing w:lineRule="auto" w:line="252" w:before="0" w:after="160"/>
       <w:jc w:val="left"/>
@@ -11272,7 +11505,7 @@
     <w:pPr>
       <w:widowControl/>
       <w:suppressAutoHyphens w:val="true"/>
-      <w:overflowPunct w:val="true"/>
+      <w:overflowPunct w:val="false"/>
       <w:bidi w:val="0"/>
       <w:spacing w:lineRule="auto" w:line="252" w:before="0" w:after="160"/>
       <w:jc w:val="left"/>

</xml_diff>

<commit_message>
new requirments new tableview functions
</commit_message>
<xml_diff>
--- a/ProjectTemplate.docx
+++ b/ProjectTemplate.docx
@@ -924,8 +924,8 @@
         <w:pageBreakBefore/>
         <w:rPr/>
       </w:pPr>
-      <w:bookmarkStart w:id="3" w:name="_Toc310349221"/>
-      <w:bookmarkStart w:id="4" w:name="_Toc383351787"/>
+      <w:bookmarkStart w:id="3" w:name="_Toc383351787"/>
+      <w:bookmarkStart w:id="4" w:name="_Toc310349221"/>
       <w:r>
         <w:rPr/>
         <w:t>List of Abbreviation</w:t>
@@ -1344,8 +1344,8 @@
         <w:pageBreakBefore/>
         <w:rPr/>
       </w:pPr>
-      <w:bookmarkStart w:id="5" w:name="_Toc310349222"/>
-      <w:bookmarkStart w:id="6" w:name="_Toc383351788"/>
+      <w:bookmarkStart w:id="5" w:name="_Toc383351788"/>
+      <w:bookmarkStart w:id="6" w:name="_Toc310349222"/>
       <w:bookmarkEnd w:id="5"/>
       <w:bookmarkEnd w:id="6"/>
       <w:r>
@@ -1614,8 +1614,8 @@
         <w:pStyle w:val="Level1"/>
         <w:rPr/>
       </w:pPr>
-      <w:bookmarkStart w:id="7" w:name="_Toc310349223"/>
-      <w:bookmarkStart w:id="8" w:name="_Toc383351789"/>
+      <w:bookmarkStart w:id="7" w:name="_Toc383351789"/>
+      <w:bookmarkStart w:id="8" w:name="_Toc310349223"/>
       <w:bookmarkEnd w:id="7"/>
       <w:bookmarkEnd w:id="8"/>
       <w:r>
@@ -2321,8 +2321,8 @@
         <w:pStyle w:val="Chapter"/>
         <w:rPr/>
       </w:pPr>
-      <w:bookmarkStart w:id="10" w:name="_Toc310349224"/>
-      <w:bookmarkStart w:id="11" w:name="_Toc383351791"/>
+      <w:bookmarkStart w:id="10" w:name="_Toc383351791"/>
+      <w:bookmarkStart w:id="11" w:name="_Toc310349224"/>
       <w:r>
         <w:rPr>
           <w:color w:val="A6A6A6"/>
@@ -2951,7 +2951,7 @@
     <w:tbl>
       <w:tblPr>
         <w:jc w:val="left"/>
-        <w:tblInd w:w="47" w:type="dxa"/>
+        <w:tblInd w:w="45" w:type="dxa"/>
         <w:tblBorders>
           <w:top w:val="single" w:sz="2" w:space="0" w:color="000001"/>
           <w:left w:val="single" w:sz="2" w:space="0" w:color="000001"/>
@@ -2962,15 +2962,15 @@
         </w:tblBorders>
         <w:tblCellMar>
           <w:top w:w="55" w:type="dxa"/>
-          <w:left w:w="45" w:type="dxa"/>
+          <w:left w:w="42" w:type="dxa"/>
           <w:bottom w:w="55" w:type="dxa"/>
           <w:right w:w="55" w:type="dxa"/>
         </w:tblCellMar>
       </w:tblPr>
       <w:tblGrid>
         <w:gridCol w:w="3134"/>
-        <w:gridCol w:w="3130"/>
-        <w:gridCol w:w="3140"/>
+        <w:gridCol w:w="3129"/>
+        <w:gridCol w:w="3141"/>
       </w:tblGrid>
       <w:tr>
         <w:trPr>
@@ -2989,7 +2989,7 @@
             </w:tcBorders>
             <w:shd w:fill="FFFFFF" w:val="clear"/>
             <w:tcMar>
-              <w:left w:w="45" w:type="dxa"/>
+              <w:left w:w="42" w:type="dxa"/>
             </w:tcMar>
           </w:tcPr>
           <w:p>
@@ -3010,7 +3010,7 @@
         </w:tc>
         <w:tc>
           <w:tcPr>
-            <w:tcW w:w="3130" w:type="dxa"/>
+            <w:tcW w:w="3129" w:type="dxa"/>
             <w:tcBorders>
               <w:top w:val="single" w:sz="2" w:space="0" w:color="000001"/>
               <w:left w:val="single" w:sz="2" w:space="0" w:color="000001"/>
@@ -3021,7 +3021,7 @@
             </w:tcBorders>
             <w:shd w:fill="FFFFFF" w:val="clear"/>
             <w:tcMar>
-              <w:left w:w="45" w:type="dxa"/>
+              <w:left w:w="42" w:type="dxa"/>
             </w:tcMar>
           </w:tcPr>
           <w:p>
@@ -3042,7 +3042,7 @@
         </w:tc>
         <w:tc>
           <w:tcPr>
-            <w:tcW w:w="3140" w:type="dxa"/>
+            <w:tcW w:w="3141" w:type="dxa"/>
             <w:tcBorders>
               <w:top w:val="single" w:sz="2" w:space="0" w:color="000001"/>
               <w:left w:val="single" w:sz="2" w:space="0" w:color="000001"/>
@@ -3053,7 +3053,7 @@
             </w:tcBorders>
             <w:shd w:fill="FFFFFF" w:val="clear"/>
             <w:tcMar>
-              <w:left w:w="45" w:type="dxa"/>
+              <w:left w:w="42" w:type="dxa"/>
             </w:tcMar>
           </w:tcPr>
           <w:p>
@@ -3090,7 +3090,7 @@
             </w:tcBorders>
             <w:shd w:fill="FFFFFF" w:val="clear"/>
             <w:tcMar>
-              <w:left w:w="45" w:type="dxa"/>
+              <w:left w:w="42" w:type="dxa"/>
             </w:tcMar>
           </w:tcPr>
           <w:p>
@@ -3111,7 +3111,7 @@
         </w:tc>
         <w:tc>
           <w:tcPr>
-            <w:tcW w:w="3130" w:type="dxa"/>
+            <w:tcW w:w="3129" w:type="dxa"/>
             <w:tcBorders>
               <w:top w:val="nil"/>
               <w:left w:val="single" w:sz="2" w:space="0" w:color="000001"/>
@@ -3122,7 +3122,7 @@
             </w:tcBorders>
             <w:shd w:fill="FFFFFF" w:val="clear"/>
             <w:tcMar>
-              <w:left w:w="45" w:type="dxa"/>
+              <w:left w:w="42" w:type="dxa"/>
             </w:tcMar>
           </w:tcPr>
           <w:p>
@@ -3143,7 +3143,7 @@
         </w:tc>
         <w:tc>
           <w:tcPr>
-            <w:tcW w:w="3140" w:type="dxa"/>
+            <w:tcW w:w="3141" w:type="dxa"/>
             <w:tcBorders>
               <w:top w:val="nil"/>
               <w:left w:val="single" w:sz="2" w:space="0" w:color="000001"/>
@@ -3154,7 +3154,7 @@
             </w:tcBorders>
             <w:shd w:fill="FFFFFF" w:val="clear"/>
             <w:tcMar>
-              <w:left w:w="45" w:type="dxa"/>
+              <w:left w:w="42" w:type="dxa"/>
             </w:tcMar>
           </w:tcPr>
           <w:p>
@@ -3191,7 +3191,7 @@
             </w:tcBorders>
             <w:shd w:fill="FFFFFF" w:val="clear"/>
             <w:tcMar>
-              <w:left w:w="45" w:type="dxa"/>
+              <w:left w:w="42" w:type="dxa"/>
             </w:tcMar>
           </w:tcPr>
           <w:p>
@@ -3212,7 +3212,7 @@
         </w:tc>
         <w:tc>
           <w:tcPr>
-            <w:tcW w:w="3130" w:type="dxa"/>
+            <w:tcW w:w="3129" w:type="dxa"/>
             <w:tcBorders>
               <w:top w:val="nil"/>
               <w:left w:val="single" w:sz="2" w:space="0" w:color="000001"/>
@@ -3223,7 +3223,7 @@
             </w:tcBorders>
             <w:shd w:fill="FFFFFF" w:val="clear"/>
             <w:tcMar>
-              <w:left w:w="45" w:type="dxa"/>
+              <w:left w:w="42" w:type="dxa"/>
             </w:tcMar>
           </w:tcPr>
           <w:p>
@@ -3244,7 +3244,7 @@
         </w:tc>
         <w:tc>
           <w:tcPr>
-            <w:tcW w:w="3140" w:type="dxa"/>
+            <w:tcW w:w="3141" w:type="dxa"/>
             <w:tcBorders>
               <w:top w:val="nil"/>
               <w:left w:val="single" w:sz="2" w:space="0" w:color="000001"/>
@@ -3255,7 +3255,7 @@
             </w:tcBorders>
             <w:shd w:fill="FFFFFF" w:val="clear"/>
             <w:tcMar>
-              <w:left w:w="45" w:type="dxa"/>
+              <w:left w:w="42" w:type="dxa"/>
             </w:tcMar>
           </w:tcPr>
           <w:p>
@@ -3292,7 +3292,7 @@
             </w:tcBorders>
             <w:shd w:fill="FFFFFF" w:val="clear"/>
             <w:tcMar>
-              <w:left w:w="45" w:type="dxa"/>
+              <w:left w:w="42" w:type="dxa"/>
             </w:tcMar>
           </w:tcPr>
           <w:p>
@@ -3314,7 +3314,7 @@
         </w:tc>
         <w:tc>
           <w:tcPr>
-            <w:tcW w:w="3130" w:type="dxa"/>
+            <w:tcW w:w="3129" w:type="dxa"/>
             <w:tcBorders>
               <w:top w:val="nil"/>
               <w:left w:val="single" w:sz="2" w:space="0" w:color="000001"/>
@@ -3325,7 +3325,7 @@
             </w:tcBorders>
             <w:shd w:fill="FFFFFF" w:val="clear"/>
             <w:tcMar>
-              <w:left w:w="45" w:type="dxa"/>
+              <w:left w:w="42" w:type="dxa"/>
             </w:tcMar>
           </w:tcPr>
           <w:p>
@@ -3346,7 +3346,7 @@
         </w:tc>
         <w:tc>
           <w:tcPr>
-            <w:tcW w:w="3140" w:type="dxa"/>
+            <w:tcW w:w="3141" w:type="dxa"/>
             <w:tcBorders>
               <w:top w:val="nil"/>
               <w:left w:val="single" w:sz="2" w:space="0" w:color="000001"/>
@@ -3357,7 +3357,7 @@
             </w:tcBorders>
             <w:shd w:fill="FFFFFF" w:val="clear"/>
             <w:tcMar>
-              <w:left w:w="45" w:type="dxa"/>
+              <w:left w:w="42" w:type="dxa"/>
             </w:tcMar>
           </w:tcPr>
           <w:p>
@@ -3394,7 +3394,7 @@
             </w:tcBorders>
             <w:shd w:fill="FFFFFF" w:val="clear"/>
             <w:tcMar>
-              <w:left w:w="45" w:type="dxa"/>
+              <w:left w:w="42" w:type="dxa"/>
             </w:tcMar>
           </w:tcPr>
           <w:p>
@@ -3416,7 +3416,7 @@
         </w:tc>
         <w:tc>
           <w:tcPr>
-            <w:tcW w:w="3130" w:type="dxa"/>
+            <w:tcW w:w="3129" w:type="dxa"/>
             <w:tcBorders>
               <w:top w:val="nil"/>
               <w:left w:val="single" w:sz="2" w:space="0" w:color="000001"/>
@@ -3427,7 +3427,7 @@
             </w:tcBorders>
             <w:shd w:fill="FFFFFF" w:val="clear"/>
             <w:tcMar>
-              <w:left w:w="45" w:type="dxa"/>
+              <w:left w:w="42" w:type="dxa"/>
             </w:tcMar>
           </w:tcPr>
           <w:p>
@@ -3448,7 +3448,7 @@
         </w:tc>
         <w:tc>
           <w:tcPr>
-            <w:tcW w:w="3140" w:type="dxa"/>
+            <w:tcW w:w="3141" w:type="dxa"/>
             <w:tcBorders>
               <w:top w:val="nil"/>
               <w:left w:val="single" w:sz="2" w:space="0" w:color="000001"/>
@@ -3459,7 +3459,7 @@
             </w:tcBorders>
             <w:shd w:fill="FFFFFF" w:val="clear"/>
             <w:tcMar>
-              <w:left w:w="45" w:type="dxa"/>
+              <w:left w:w="42" w:type="dxa"/>
             </w:tcMar>
           </w:tcPr>
           <w:p>
@@ -3496,7 +3496,7 @@
             </w:tcBorders>
             <w:shd w:fill="FFFFFF" w:val="clear"/>
             <w:tcMar>
-              <w:left w:w="45" w:type="dxa"/>
+              <w:left w:w="42" w:type="dxa"/>
             </w:tcMar>
           </w:tcPr>
           <w:p>
@@ -3518,7 +3518,7 @@
         </w:tc>
         <w:tc>
           <w:tcPr>
-            <w:tcW w:w="3130" w:type="dxa"/>
+            <w:tcW w:w="3129" w:type="dxa"/>
             <w:tcBorders>
               <w:top w:val="nil"/>
               <w:left w:val="single" w:sz="2" w:space="0" w:color="000001"/>
@@ -3529,7 +3529,7 @@
             </w:tcBorders>
             <w:shd w:fill="FFFFFF" w:val="clear"/>
             <w:tcMar>
-              <w:left w:w="45" w:type="dxa"/>
+              <w:left w:w="42" w:type="dxa"/>
             </w:tcMar>
           </w:tcPr>
           <w:p>
@@ -3550,7 +3550,7 @@
         </w:tc>
         <w:tc>
           <w:tcPr>
-            <w:tcW w:w="3140" w:type="dxa"/>
+            <w:tcW w:w="3141" w:type="dxa"/>
             <w:tcBorders>
               <w:top w:val="nil"/>
               <w:left w:val="single" w:sz="2" w:space="0" w:color="000001"/>
@@ -3561,7 +3561,7 @@
             </w:tcBorders>
             <w:shd w:fill="FFFFFF" w:val="clear"/>
             <w:tcMar>
-              <w:left w:w="45" w:type="dxa"/>
+              <w:left w:w="42" w:type="dxa"/>
             </w:tcMar>
           </w:tcPr>
           <w:p>
@@ -3598,7 +3598,7 @@
             </w:tcBorders>
             <w:shd w:fill="FFFFFF" w:val="clear"/>
             <w:tcMar>
-              <w:left w:w="45" w:type="dxa"/>
+              <w:left w:w="42" w:type="dxa"/>
             </w:tcMar>
           </w:tcPr>
           <w:p>
@@ -3619,7 +3619,7 @@
         </w:tc>
         <w:tc>
           <w:tcPr>
-            <w:tcW w:w="3130" w:type="dxa"/>
+            <w:tcW w:w="3129" w:type="dxa"/>
             <w:tcBorders>
               <w:top w:val="nil"/>
               <w:left w:val="single" w:sz="2" w:space="0" w:color="000001"/>
@@ -3630,7 +3630,7 @@
             </w:tcBorders>
             <w:shd w:fill="FFFFFF" w:val="clear"/>
             <w:tcMar>
-              <w:left w:w="45" w:type="dxa"/>
+              <w:left w:w="42" w:type="dxa"/>
             </w:tcMar>
           </w:tcPr>
           <w:p>
@@ -3651,7 +3651,7 @@
         </w:tc>
         <w:tc>
           <w:tcPr>
-            <w:tcW w:w="3140" w:type="dxa"/>
+            <w:tcW w:w="3141" w:type="dxa"/>
             <w:tcBorders>
               <w:top w:val="nil"/>
               <w:left w:val="single" w:sz="2" w:space="0" w:color="000001"/>
@@ -3662,7 +3662,7 @@
             </w:tcBorders>
             <w:shd w:fill="FFFFFF" w:val="clear"/>
             <w:tcMar>
-              <w:left w:w="45" w:type="dxa"/>
+              <w:left w:w="42" w:type="dxa"/>
             </w:tcMar>
           </w:tcPr>
           <w:p>
@@ -4011,7 +4011,7 @@
     <w:tbl>
       <w:tblPr>
         <w:jc w:val="left"/>
-        <w:tblInd w:w="38" w:type="dxa"/>
+        <w:tblInd w:w="36" w:type="dxa"/>
         <w:tblBorders>
           <w:top w:val="single" w:sz="2" w:space="0" w:color="000001"/>
           <w:left w:val="single" w:sz="2" w:space="0" w:color="000001"/>
@@ -4022,15 +4022,15 @@
         </w:tblBorders>
         <w:tblCellMar>
           <w:top w:w="55" w:type="dxa"/>
-          <w:left w:w="33" w:type="dxa"/>
+          <w:left w:w="30" w:type="dxa"/>
           <w:bottom w:w="55" w:type="dxa"/>
           <w:right w:w="55" w:type="dxa"/>
         </w:tblCellMar>
       </w:tblPr>
       <w:tblGrid>
-        <w:gridCol w:w="2694"/>
+        <w:gridCol w:w="2693"/>
         <w:gridCol w:w="4677"/>
-        <w:gridCol w:w="3070"/>
+        <w:gridCol w:w="3071"/>
       </w:tblGrid>
       <w:tr>
         <w:trPr>
@@ -4038,7 +4038,7 @@
         </w:trPr>
         <w:tc>
           <w:tcPr>
-            <w:tcW w:w="2694" w:type="dxa"/>
+            <w:tcW w:w="2693" w:type="dxa"/>
             <w:tcBorders>
               <w:top w:val="single" w:sz="2" w:space="0" w:color="000001"/>
               <w:left w:val="single" w:sz="2" w:space="0" w:color="000001"/>
@@ -4049,7 +4049,7 @@
             </w:tcBorders>
             <w:shd w:fill="FFFFFF" w:val="clear"/>
             <w:tcMar>
-              <w:left w:w="33" w:type="dxa"/>
+              <w:left w:w="30" w:type="dxa"/>
             </w:tcMar>
           </w:tcPr>
           <w:p>
@@ -4086,7 +4086,7 @@
             </w:tcBorders>
             <w:shd w:fill="FFFFFF" w:val="clear"/>
             <w:tcMar>
-              <w:left w:w="33" w:type="dxa"/>
+              <w:left w:w="30" w:type="dxa"/>
             </w:tcMar>
           </w:tcPr>
           <w:p>
@@ -4112,7 +4112,7 @@
         </w:tc>
         <w:tc>
           <w:tcPr>
-            <w:tcW w:w="3070" w:type="dxa"/>
+            <w:tcW w:w="3071" w:type="dxa"/>
             <w:tcBorders>
               <w:top w:val="single" w:sz="2" w:space="0" w:color="000001"/>
               <w:left w:val="single" w:sz="2" w:space="0" w:color="000001"/>
@@ -4123,7 +4123,7 @@
             </w:tcBorders>
             <w:shd w:fill="FFFFFF" w:val="clear"/>
             <w:tcMar>
-              <w:left w:w="33" w:type="dxa"/>
+              <w:left w:w="30" w:type="dxa"/>
             </w:tcMar>
           </w:tcPr>
           <w:p>
@@ -4154,7 +4154,7 @@
         </w:trPr>
         <w:tc>
           <w:tcPr>
-            <w:tcW w:w="2694" w:type="dxa"/>
+            <w:tcW w:w="2693" w:type="dxa"/>
             <w:tcBorders>
               <w:top w:val="nil"/>
               <w:left w:val="single" w:sz="2" w:space="0" w:color="000001"/>
@@ -4165,7 +4165,7 @@
             </w:tcBorders>
             <w:shd w:fill="FFFFFF" w:val="clear"/>
             <w:tcMar>
-              <w:left w:w="33" w:type="dxa"/>
+              <w:left w:w="30" w:type="dxa"/>
             </w:tcMar>
           </w:tcPr>
           <w:p>
@@ -4202,7 +4202,7 @@
             </w:tcBorders>
             <w:shd w:fill="FFFFFF" w:val="clear"/>
             <w:tcMar>
-              <w:left w:w="33" w:type="dxa"/>
+              <w:left w:w="30" w:type="dxa"/>
             </w:tcMar>
           </w:tcPr>
           <w:p>
@@ -4228,7 +4228,7 @@
         </w:tc>
         <w:tc>
           <w:tcPr>
-            <w:tcW w:w="3070" w:type="dxa"/>
+            <w:tcW w:w="3071" w:type="dxa"/>
             <w:tcBorders>
               <w:top w:val="nil"/>
               <w:left w:val="single" w:sz="2" w:space="0" w:color="000001"/>
@@ -4239,7 +4239,7 @@
             </w:tcBorders>
             <w:shd w:fill="FFFFFF" w:val="clear"/>
             <w:tcMar>
-              <w:left w:w="33" w:type="dxa"/>
+              <w:left w:w="30" w:type="dxa"/>
             </w:tcMar>
           </w:tcPr>
           <w:p>
@@ -4270,7 +4270,7 @@
         </w:trPr>
         <w:tc>
           <w:tcPr>
-            <w:tcW w:w="2694" w:type="dxa"/>
+            <w:tcW w:w="2693" w:type="dxa"/>
             <w:tcBorders>
               <w:top w:val="nil"/>
               <w:left w:val="single" w:sz="2" w:space="0" w:color="000001"/>
@@ -4281,7 +4281,7 @@
             </w:tcBorders>
             <w:shd w:fill="FFFFFF" w:val="clear"/>
             <w:tcMar>
-              <w:left w:w="33" w:type="dxa"/>
+              <w:left w:w="30" w:type="dxa"/>
             </w:tcMar>
           </w:tcPr>
           <w:p>
@@ -4318,7 +4318,7 @@
             </w:tcBorders>
             <w:shd w:fill="FFFFFF" w:val="clear"/>
             <w:tcMar>
-              <w:left w:w="33" w:type="dxa"/>
+              <w:left w:w="30" w:type="dxa"/>
             </w:tcMar>
           </w:tcPr>
           <w:p>
@@ -4344,7 +4344,7 @@
         </w:tc>
         <w:tc>
           <w:tcPr>
-            <w:tcW w:w="3070" w:type="dxa"/>
+            <w:tcW w:w="3071" w:type="dxa"/>
             <w:tcBorders>
               <w:top w:val="nil"/>
               <w:left w:val="single" w:sz="2" w:space="0" w:color="000001"/>
@@ -4355,7 +4355,7 @@
             </w:tcBorders>
             <w:shd w:fill="FFFFFF" w:val="clear"/>
             <w:tcMar>
-              <w:left w:w="33" w:type="dxa"/>
+              <w:left w:w="30" w:type="dxa"/>
             </w:tcMar>
           </w:tcPr>
           <w:p>
@@ -4386,7 +4386,7 @@
         </w:trPr>
         <w:tc>
           <w:tcPr>
-            <w:tcW w:w="2694" w:type="dxa"/>
+            <w:tcW w:w="2693" w:type="dxa"/>
             <w:tcBorders>
               <w:top w:val="nil"/>
               <w:left w:val="single" w:sz="2" w:space="0" w:color="000001"/>
@@ -4397,7 +4397,7 @@
             </w:tcBorders>
             <w:shd w:fill="FFFFFF" w:val="clear"/>
             <w:tcMar>
-              <w:left w:w="33" w:type="dxa"/>
+              <w:left w:w="30" w:type="dxa"/>
             </w:tcMar>
           </w:tcPr>
           <w:p>
@@ -4433,7 +4433,7 @@
             </w:tcBorders>
             <w:shd w:fill="FFFFFF" w:val="clear"/>
             <w:tcMar>
-              <w:left w:w="33" w:type="dxa"/>
+              <w:left w:w="30" w:type="dxa"/>
             </w:tcMar>
           </w:tcPr>
           <w:p>
@@ -4458,7 +4458,7 @@
         </w:tc>
         <w:tc>
           <w:tcPr>
-            <w:tcW w:w="3070" w:type="dxa"/>
+            <w:tcW w:w="3071" w:type="dxa"/>
             <w:tcBorders>
               <w:top w:val="nil"/>
               <w:left w:val="single" w:sz="2" w:space="0" w:color="000001"/>
@@ -4469,7 +4469,7 @@
             </w:tcBorders>
             <w:shd w:fill="FFFFFF" w:val="clear"/>
             <w:tcMar>
-              <w:left w:w="33" w:type="dxa"/>
+              <w:left w:w="30" w:type="dxa"/>
             </w:tcMar>
           </w:tcPr>
           <w:p>
@@ -4758,7 +4758,7 @@
     <w:tbl>
       <w:tblPr>
         <w:jc w:val="left"/>
-        <w:tblInd w:w="38" w:type="dxa"/>
+        <w:tblInd w:w="36" w:type="dxa"/>
         <w:tblBorders>
           <w:top w:val="single" w:sz="2" w:space="0" w:color="000001"/>
           <w:left w:val="single" w:sz="2" w:space="0" w:color="000001"/>
@@ -4769,16 +4769,16 @@
         </w:tblBorders>
         <w:tblCellMar>
           <w:top w:w="55" w:type="dxa"/>
-          <w:left w:w="33" w:type="dxa"/>
+          <w:left w:w="30" w:type="dxa"/>
           <w:bottom w:w="55" w:type="dxa"/>
           <w:right w:w="55" w:type="dxa"/>
         </w:tblCellMar>
       </w:tblPr>
       <w:tblGrid>
-        <w:gridCol w:w="1704"/>
+        <w:gridCol w:w="1703"/>
         <w:gridCol w:w="1526"/>
         <w:gridCol w:w="5668"/>
-        <w:gridCol w:w="1538"/>
+        <w:gridCol w:w="1539"/>
       </w:tblGrid>
       <w:tr>
         <w:trPr>
@@ -4786,7 +4786,7 @@
         </w:trPr>
         <w:tc>
           <w:tcPr>
-            <w:tcW w:w="1704" w:type="dxa"/>
+            <w:tcW w:w="1703" w:type="dxa"/>
             <w:tcBorders>
               <w:top w:val="single" w:sz="2" w:space="0" w:color="000001"/>
               <w:left w:val="single" w:sz="2" w:space="0" w:color="000001"/>
@@ -4797,7 +4797,7 @@
             </w:tcBorders>
             <w:shd w:fill="FFFFFF" w:val="clear"/>
             <w:tcMar>
-              <w:left w:w="33" w:type="dxa"/>
+              <w:left w:w="30" w:type="dxa"/>
             </w:tcMar>
           </w:tcPr>
           <w:p>
@@ -4834,7 +4834,7 @@
             </w:tcBorders>
             <w:shd w:fill="FFFFFF" w:val="clear"/>
             <w:tcMar>
-              <w:left w:w="33" w:type="dxa"/>
+              <w:left w:w="30" w:type="dxa"/>
             </w:tcMar>
           </w:tcPr>
           <w:p>
@@ -4871,7 +4871,7 @@
             </w:tcBorders>
             <w:shd w:fill="FFFFFF" w:val="clear"/>
             <w:tcMar>
-              <w:left w:w="33" w:type="dxa"/>
+              <w:left w:w="30" w:type="dxa"/>
             </w:tcMar>
           </w:tcPr>
           <w:p>
@@ -4897,7 +4897,7 @@
         </w:tc>
         <w:tc>
           <w:tcPr>
-            <w:tcW w:w="1538" w:type="dxa"/>
+            <w:tcW w:w="1539" w:type="dxa"/>
             <w:tcBorders>
               <w:top w:val="single" w:sz="2" w:space="0" w:color="000001"/>
               <w:left w:val="single" w:sz="2" w:space="0" w:color="000001"/>
@@ -4908,7 +4908,7 @@
             </w:tcBorders>
             <w:shd w:fill="FFFFFF" w:val="clear"/>
             <w:tcMar>
-              <w:left w:w="33" w:type="dxa"/>
+              <w:left w:w="30" w:type="dxa"/>
             </w:tcMar>
           </w:tcPr>
           <w:p>
@@ -4939,7 +4939,7 @@
         </w:trPr>
         <w:tc>
           <w:tcPr>
-            <w:tcW w:w="1704" w:type="dxa"/>
+            <w:tcW w:w="1703" w:type="dxa"/>
             <w:tcBorders>
               <w:top w:val="nil"/>
               <w:left w:val="single" w:sz="2" w:space="0" w:color="000001"/>
@@ -4950,7 +4950,7 @@
             </w:tcBorders>
             <w:shd w:fill="FFFFFF" w:val="clear"/>
             <w:tcMar>
-              <w:left w:w="33" w:type="dxa"/>
+              <w:left w:w="30" w:type="dxa"/>
             </w:tcMar>
           </w:tcPr>
           <w:p>
@@ -4987,7 +4987,7 @@
             </w:tcBorders>
             <w:shd w:fill="FFFFFF" w:val="clear"/>
             <w:tcMar>
-              <w:left w:w="33" w:type="dxa"/>
+              <w:left w:w="30" w:type="dxa"/>
             </w:tcMar>
           </w:tcPr>
           <w:p>
@@ -5043,7 +5043,7 @@
             </w:tcBorders>
             <w:shd w:fill="FFFFFF" w:val="clear"/>
             <w:tcMar>
-              <w:left w:w="33" w:type="dxa"/>
+              <w:left w:w="30" w:type="dxa"/>
             </w:tcMar>
           </w:tcPr>
           <w:p>
@@ -5069,7 +5069,7 @@
         </w:tc>
         <w:tc>
           <w:tcPr>
-            <w:tcW w:w="1538" w:type="dxa"/>
+            <w:tcW w:w="1539" w:type="dxa"/>
             <w:tcBorders>
               <w:top w:val="nil"/>
               <w:left w:val="single" w:sz="2" w:space="0" w:color="000001"/>
@@ -5080,7 +5080,7 @@
             </w:tcBorders>
             <w:shd w:fill="FFFFFF" w:val="clear"/>
             <w:tcMar>
-              <w:left w:w="33" w:type="dxa"/>
+              <w:left w:w="30" w:type="dxa"/>
             </w:tcMar>
           </w:tcPr>
           <w:p>
@@ -5111,7 +5111,7 @@
         </w:trPr>
         <w:tc>
           <w:tcPr>
-            <w:tcW w:w="1704" w:type="dxa"/>
+            <w:tcW w:w="1703" w:type="dxa"/>
             <w:tcBorders>
               <w:top w:val="nil"/>
               <w:left w:val="single" w:sz="2" w:space="0" w:color="000001"/>
@@ -5122,7 +5122,7 @@
             </w:tcBorders>
             <w:shd w:fill="FFFFFF" w:val="clear"/>
             <w:tcMar>
-              <w:left w:w="33" w:type="dxa"/>
+              <w:left w:w="30" w:type="dxa"/>
             </w:tcMar>
           </w:tcPr>
           <w:p>
@@ -5159,7 +5159,7 @@
             </w:tcBorders>
             <w:shd w:fill="FFFFFF" w:val="clear"/>
             <w:tcMar>
-              <w:left w:w="33" w:type="dxa"/>
+              <w:left w:w="30" w:type="dxa"/>
             </w:tcMar>
           </w:tcPr>
           <w:p>
@@ -5215,7 +5215,7 @@
             </w:tcBorders>
             <w:shd w:fill="FFFFFF" w:val="clear"/>
             <w:tcMar>
-              <w:left w:w="33" w:type="dxa"/>
+              <w:left w:w="30" w:type="dxa"/>
             </w:tcMar>
           </w:tcPr>
           <w:p>
@@ -5241,7 +5241,7 @@
         </w:tc>
         <w:tc>
           <w:tcPr>
-            <w:tcW w:w="1538" w:type="dxa"/>
+            <w:tcW w:w="1539" w:type="dxa"/>
             <w:tcBorders>
               <w:top w:val="nil"/>
               <w:left w:val="single" w:sz="2" w:space="0" w:color="000001"/>
@@ -5252,7 +5252,7 @@
             </w:tcBorders>
             <w:shd w:fill="FFFFFF" w:val="clear"/>
             <w:tcMar>
-              <w:left w:w="33" w:type="dxa"/>
+              <w:left w:w="30" w:type="dxa"/>
             </w:tcMar>
           </w:tcPr>
           <w:p>
@@ -5283,7 +5283,7 @@
         </w:trPr>
         <w:tc>
           <w:tcPr>
-            <w:tcW w:w="1704" w:type="dxa"/>
+            <w:tcW w:w="1703" w:type="dxa"/>
             <w:tcBorders>
               <w:top w:val="nil"/>
               <w:left w:val="single" w:sz="2" w:space="0" w:color="000001"/>
@@ -5294,7 +5294,7 @@
             </w:tcBorders>
             <w:shd w:fill="FFFFFF" w:val="clear"/>
             <w:tcMar>
-              <w:left w:w="33" w:type="dxa"/>
+              <w:left w:w="30" w:type="dxa"/>
             </w:tcMar>
           </w:tcPr>
           <w:p>
@@ -5331,7 +5331,7 @@
             </w:tcBorders>
             <w:shd w:fill="FFFFFF" w:val="clear"/>
             <w:tcMar>
-              <w:left w:w="33" w:type="dxa"/>
+              <w:left w:w="30" w:type="dxa"/>
             </w:tcMar>
           </w:tcPr>
           <w:p>
@@ -5388,7 +5388,7 @@
             </w:tcBorders>
             <w:shd w:fill="FFFFFF" w:val="clear"/>
             <w:tcMar>
-              <w:left w:w="33" w:type="dxa"/>
+              <w:left w:w="30" w:type="dxa"/>
             </w:tcMar>
           </w:tcPr>
           <w:p>
@@ -5432,7 +5432,7 @@
         </w:tc>
         <w:tc>
           <w:tcPr>
-            <w:tcW w:w="1538" w:type="dxa"/>
+            <w:tcW w:w="1539" w:type="dxa"/>
             <w:tcBorders>
               <w:top w:val="nil"/>
               <w:left w:val="single" w:sz="2" w:space="0" w:color="000001"/>
@@ -5443,7 +5443,7 @@
             </w:tcBorders>
             <w:shd w:fill="FFFFFF" w:val="clear"/>
             <w:tcMar>
-              <w:left w:w="33" w:type="dxa"/>
+              <w:left w:w="30" w:type="dxa"/>
             </w:tcMar>
           </w:tcPr>
           <w:p>
@@ -5471,7 +5471,7 @@
         </w:trPr>
         <w:tc>
           <w:tcPr>
-            <w:tcW w:w="1704" w:type="dxa"/>
+            <w:tcW w:w="1703" w:type="dxa"/>
             <w:tcBorders>
               <w:top w:val="nil"/>
               <w:left w:val="single" w:sz="2" w:space="0" w:color="000001"/>
@@ -5482,7 +5482,7 @@
             </w:tcBorders>
             <w:shd w:fill="FFFFFF" w:val="clear"/>
             <w:tcMar>
-              <w:left w:w="33" w:type="dxa"/>
+              <w:left w:w="30" w:type="dxa"/>
             </w:tcMar>
           </w:tcPr>
           <w:p>
@@ -5519,7 +5519,7 @@
             </w:tcBorders>
             <w:shd w:fill="FFFFFF" w:val="clear"/>
             <w:tcMar>
-              <w:left w:w="33" w:type="dxa"/>
+              <w:left w:w="30" w:type="dxa"/>
             </w:tcMar>
           </w:tcPr>
           <w:p>
@@ -5576,7 +5576,7 @@
             </w:tcBorders>
             <w:shd w:fill="FFFFFF" w:val="clear"/>
             <w:tcMar>
-              <w:left w:w="33" w:type="dxa"/>
+              <w:left w:w="30" w:type="dxa"/>
             </w:tcMar>
           </w:tcPr>
           <w:p>
@@ -5602,7 +5602,7 @@
         </w:tc>
         <w:tc>
           <w:tcPr>
-            <w:tcW w:w="1538" w:type="dxa"/>
+            <w:tcW w:w="1539" w:type="dxa"/>
             <w:tcBorders>
               <w:top w:val="nil"/>
               <w:left w:val="single" w:sz="2" w:space="0" w:color="000001"/>
@@ -5613,7 +5613,7 @@
             </w:tcBorders>
             <w:shd w:fill="FFFFFF" w:val="clear"/>
             <w:tcMar>
-              <w:left w:w="33" w:type="dxa"/>
+              <w:left w:w="30" w:type="dxa"/>
             </w:tcMar>
           </w:tcPr>
           <w:p>
@@ -5641,7 +5641,7 @@
         </w:trPr>
         <w:tc>
           <w:tcPr>
-            <w:tcW w:w="1704" w:type="dxa"/>
+            <w:tcW w:w="1703" w:type="dxa"/>
             <w:tcBorders>
               <w:top w:val="nil"/>
               <w:left w:val="single" w:sz="2" w:space="0" w:color="000001"/>
@@ -5652,7 +5652,7 @@
             </w:tcBorders>
             <w:shd w:fill="FFFFFF" w:val="clear"/>
             <w:tcMar>
-              <w:left w:w="33" w:type="dxa"/>
+              <w:left w:w="30" w:type="dxa"/>
             </w:tcMar>
           </w:tcPr>
           <w:p>
@@ -5689,7 +5689,7 @@
             </w:tcBorders>
             <w:shd w:fill="FFFFFF" w:val="clear"/>
             <w:tcMar>
-              <w:left w:w="33" w:type="dxa"/>
+              <w:left w:w="30" w:type="dxa"/>
             </w:tcMar>
           </w:tcPr>
           <w:p>
@@ -5726,7 +5726,7 @@
             </w:tcBorders>
             <w:shd w:fill="FFFFFF" w:val="clear"/>
             <w:tcMar>
-              <w:left w:w="33" w:type="dxa"/>
+              <w:left w:w="30" w:type="dxa"/>
             </w:tcMar>
           </w:tcPr>
           <w:p>
@@ -5752,7 +5752,7 @@
         </w:tc>
         <w:tc>
           <w:tcPr>
-            <w:tcW w:w="1538" w:type="dxa"/>
+            <w:tcW w:w="1539" w:type="dxa"/>
             <w:tcBorders>
               <w:top w:val="nil"/>
               <w:left w:val="single" w:sz="2" w:space="0" w:color="000001"/>
@@ -5763,7 +5763,7 @@
             </w:tcBorders>
             <w:shd w:fill="FFFFFF" w:val="clear"/>
             <w:tcMar>
-              <w:left w:w="33" w:type="dxa"/>
+              <w:left w:w="30" w:type="dxa"/>
             </w:tcMar>
           </w:tcPr>
           <w:p>
@@ -5791,7 +5791,7 @@
         </w:trPr>
         <w:tc>
           <w:tcPr>
-            <w:tcW w:w="1704" w:type="dxa"/>
+            <w:tcW w:w="1703" w:type="dxa"/>
             <w:tcBorders>
               <w:top w:val="nil"/>
               <w:left w:val="single" w:sz="2" w:space="0" w:color="000001"/>
@@ -5802,7 +5802,7 @@
             </w:tcBorders>
             <w:shd w:fill="FFFFFF" w:val="clear"/>
             <w:tcMar>
-              <w:left w:w="33" w:type="dxa"/>
+              <w:left w:w="30" w:type="dxa"/>
             </w:tcMar>
           </w:tcPr>
           <w:p>
@@ -5839,7 +5839,7 @@
             </w:tcBorders>
             <w:shd w:fill="FFFFFF" w:val="clear"/>
             <w:tcMar>
-              <w:left w:w="33" w:type="dxa"/>
+              <w:left w:w="30" w:type="dxa"/>
             </w:tcMar>
           </w:tcPr>
           <w:p>
@@ -5896,7 +5896,7 @@
             </w:tcBorders>
             <w:shd w:fill="FFFFFF" w:val="clear"/>
             <w:tcMar>
-              <w:left w:w="33" w:type="dxa"/>
+              <w:left w:w="30" w:type="dxa"/>
             </w:tcMar>
           </w:tcPr>
           <w:p>
@@ -5922,7 +5922,7 @@
         </w:tc>
         <w:tc>
           <w:tcPr>
-            <w:tcW w:w="1538" w:type="dxa"/>
+            <w:tcW w:w="1539" w:type="dxa"/>
             <w:tcBorders>
               <w:top w:val="nil"/>
               <w:left w:val="single" w:sz="2" w:space="0" w:color="000001"/>
@@ -5933,7 +5933,7 @@
             </w:tcBorders>
             <w:shd w:fill="FFFFFF" w:val="clear"/>
             <w:tcMar>
-              <w:left w:w="33" w:type="dxa"/>
+              <w:left w:w="30" w:type="dxa"/>
             </w:tcMar>
           </w:tcPr>
           <w:p>
@@ -5961,7 +5961,7 @@
         </w:trPr>
         <w:tc>
           <w:tcPr>
-            <w:tcW w:w="1704" w:type="dxa"/>
+            <w:tcW w:w="1703" w:type="dxa"/>
             <w:tcBorders>
               <w:top w:val="nil"/>
               <w:left w:val="single" w:sz="2" w:space="0" w:color="000001"/>
@@ -5972,7 +5972,7 @@
             </w:tcBorders>
             <w:shd w:fill="FFFFFF" w:val="clear"/>
             <w:tcMar>
-              <w:left w:w="33" w:type="dxa"/>
+              <w:left w:w="30" w:type="dxa"/>
             </w:tcMar>
           </w:tcPr>
           <w:p>
@@ -6009,7 +6009,7 @@
             </w:tcBorders>
             <w:shd w:fill="FFFFFF" w:val="clear"/>
             <w:tcMar>
-              <w:left w:w="33" w:type="dxa"/>
+              <w:left w:w="30" w:type="dxa"/>
             </w:tcMar>
           </w:tcPr>
           <w:p>
@@ -6066,7 +6066,7 @@
             </w:tcBorders>
             <w:shd w:fill="FFFFFF" w:val="clear"/>
             <w:tcMar>
-              <w:left w:w="33" w:type="dxa"/>
+              <w:left w:w="30" w:type="dxa"/>
             </w:tcMar>
           </w:tcPr>
           <w:p>
@@ -6092,7 +6092,7 @@
         </w:tc>
         <w:tc>
           <w:tcPr>
-            <w:tcW w:w="1538" w:type="dxa"/>
+            <w:tcW w:w="1539" w:type="dxa"/>
             <w:tcBorders>
               <w:top w:val="nil"/>
               <w:left w:val="single" w:sz="2" w:space="0" w:color="000001"/>
@@ -6103,7 +6103,7 @@
             </w:tcBorders>
             <w:shd w:fill="FFFFFF" w:val="clear"/>
             <w:tcMar>
-              <w:left w:w="33" w:type="dxa"/>
+              <w:left w:w="30" w:type="dxa"/>
             </w:tcMar>
           </w:tcPr>
           <w:p>
@@ -6131,7 +6131,7 @@
         </w:trPr>
         <w:tc>
           <w:tcPr>
-            <w:tcW w:w="1704" w:type="dxa"/>
+            <w:tcW w:w="1703" w:type="dxa"/>
             <w:tcBorders>
               <w:top w:val="nil"/>
               <w:left w:val="single" w:sz="2" w:space="0" w:color="000001"/>
@@ -6142,7 +6142,7 @@
             </w:tcBorders>
             <w:shd w:fill="FFFFFF" w:val="clear"/>
             <w:tcMar>
-              <w:left w:w="33" w:type="dxa"/>
+              <w:left w:w="30" w:type="dxa"/>
             </w:tcMar>
           </w:tcPr>
           <w:p>
@@ -6179,7 +6179,7 @@
             </w:tcBorders>
             <w:shd w:fill="FFFFFF" w:val="clear"/>
             <w:tcMar>
-              <w:left w:w="33" w:type="dxa"/>
+              <w:left w:w="30" w:type="dxa"/>
             </w:tcMar>
           </w:tcPr>
           <w:p>
@@ -6215,7 +6215,7 @@
             </w:tcBorders>
             <w:shd w:fill="FFFFFF" w:val="clear"/>
             <w:tcMar>
-              <w:left w:w="33" w:type="dxa"/>
+              <w:left w:w="30" w:type="dxa"/>
             </w:tcMar>
           </w:tcPr>
           <w:p>
@@ -6241,7 +6241,7 @@
         </w:tc>
         <w:tc>
           <w:tcPr>
-            <w:tcW w:w="1538" w:type="dxa"/>
+            <w:tcW w:w="1539" w:type="dxa"/>
             <w:tcBorders>
               <w:top w:val="nil"/>
               <w:left w:val="single" w:sz="2" w:space="0" w:color="000001"/>
@@ -6252,7 +6252,7 @@
             </w:tcBorders>
             <w:shd w:fill="FFFFFF" w:val="clear"/>
             <w:tcMar>
-              <w:left w:w="33" w:type="dxa"/>
+              <w:left w:w="30" w:type="dxa"/>
             </w:tcMar>
           </w:tcPr>
           <w:p>
@@ -6280,7 +6280,7 @@
         </w:trPr>
         <w:tc>
           <w:tcPr>
-            <w:tcW w:w="1704" w:type="dxa"/>
+            <w:tcW w:w="1703" w:type="dxa"/>
             <w:tcBorders>
               <w:top w:val="nil"/>
               <w:left w:val="single" w:sz="2" w:space="0" w:color="000001"/>
@@ -6291,7 +6291,7 @@
             </w:tcBorders>
             <w:shd w:fill="FFFFFF" w:val="clear"/>
             <w:tcMar>
-              <w:left w:w="33" w:type="dxa"/>
+              <w:left w:w="30" w:type="dxa"/>
             </w:tcMar>
           </w:tcPr>
           <w:p>
@@ -6328,7 +6328,7 @@
             </w:tcBorders>
             <w:shd w:fill="FFFFFF" w:val="clear"/>
             <w:tcMar>
-              <w:left w:w="33" w:type="dxa"/>
+              <w:left w:w="30" w:type="dxa"/>
             </w:tcMar>
           </w:tcPr>
           <w:p>
@@ -6364,7 +6364,7 @@
             </w:tcBorders>
             <w:shd w:fill="FFFFFF" w:val="clear"/>
             <w:tcMar>
-              <w:left w:w="33" w:type="dxa"/>
+              <w:left w:w="30" w:type="dxa"/>
             </w:tcMar>
           </w:tcPr>
           <w:p>
@@ -6390,7 +6390,7 @@
         </w:tc>
         <w:tc>
           <w:tcPr>
-            <w:tcW w:w="1538" w:type="dxa"/>
+            <w:tcW w:w="1539" w:type="dxa"/>
             <w:tcBorders>
               <w:top w:val="nil"/>
               <w:left w:val="single" w:sz="2" w:space="0" w:color="000001"/>
@@ -6401,7 +6401,7 @@
             </w:tcBorders>
             <w:shd w:fill="FFFFFF" w:val="clear"/>
             <w:tcMar>
-              <w:left w:w="33" w:type="dxa"/>
+              <w:left w:w="30" w:type="dxa"/>
             </w:tcMar>
           </w:tcPr>
           <w:p>
@@ -6429,7 +6429,7 @@
         </w:trPr>
         <w:tc>
           <w:tcPr>
-            <w:tcW w:w="1704" w:type="dxa"/>
+            <w:tcW w:w="1703" w:type="dxa"/>
             <w:tcBorders>
               <w:top w:val="nil"/>
               <w:left w:val="single" w:sz="2" w:space="0" w:color="000001"/>
@@ -6440,7 +6440,7 @@
             </w:tcBorders>
             <w:shd w:fill="FFFFFF" w:val="clear"/>
             <w:tcMar>
-              <w:left w:w="33" w:type="dxa"/>
+              <w:left w:w="30" w:type="dxa"/>
             </w:tcMar>
           </w:tcPr>
           <w:p>
@@ -6477,7 +6477,7 @@
             </w:tcBorders>
             <w:shd w:fill="FFFFFF" w:val="clear"/>
             <w:tcMar>
-              <w:left w:w="33" w:type="dxa"/>
+              <w:left w:w="30" w:type="dxa"/>
             </w:tcMar>
           </w:tcPr>
           <w:p>
@@ -6513,7 +6513,7 @@
             </w:tcBorders>
             <w:shd w:fill="FFFFFF" w:val="clear"/>
             <w:tcMar>
-              <w:left w:w="33" w:type="dxa"/>
+              <w:left w:w="30" w:type="dxa"/>
             </w:tcMar>
           </w:tcPr>
           <w:p>
@@ -6539,7 +6539,7 @@
         </w:tc>
         <w:tc>
           <w:tcPr>
-            <w:tcW w:w="1538" w:type="dxa"/>
+            <w:tcW w:w="1539" w:type="dxa"/>
             <w:tcBorders>
               <w:top w:val="nil"/>
               <w:left w:val="single" w:sz="2" w:space="0" w:color="000001"/>
@@ -6550,7 +6550,7 @@
             </w:tcBorders>
             <w:shd w:fill="FFFFFF" w:val="clear"/>
             <w:tcMar>
-              <w:left w:w="33" w:type="dxa"/>
+              <w:left w:w="30" w:type="dxa"/>
             </w:tcMar>
           </w:tcPr>
           <w:p>
@@ -6578,7 +6578,7 @@
         </w:trPr>
         <w:tc>
           <w:tcPr>
-            <w:tcW w:w="1704" w:type="dxa"/>
+            <w:tcW w:w="1703" w:type="dxa"/>
             <w:tcBorders>
               <w:top w:val="nil"/>
               <w:left w:val="single" w:sz="2" w:space="0" w:color="000001"/>
@@ -6589,7 +6589,7 @@
             </w:tcBorders>
             <w:shd w:fill="FFFFFF" w:val="clear"/>
             <w:tcMar>
-              <w:left w:w="33" w:type="dxa"/>
+              <w:left w:w="30" w:type="dxa"/>
             </w:tcMar>
           </w:tcPr>
           <w:p>
@@ -6626,7 +6626,7 @@
             </w:tcBorders>
             <w:shd w:fill="FFFFFF" w:val="clear"/>
             <w:tcMar>
-              <w:left w:w="33" w:type="dxa"/>
+              <w:left w:w="30" w:type="dxa"/>
             </w:tcMar>
           </w:tcPr>
           <w:p>
@@ -6662,7 +6662,7 @@
             </w:tcBorders>
             <w:shd w:fill="FFFFFF" w:val="clear"/>
             <w:tcMar>
-              <w:left w:w="33" w:type="dxa"/>
+              <w:left w:w="30" w:type="dxa"/>
             </w:tcMar>
           </w:tcPr>
           <w:p>
@@ -6688,7 +6688,7 @@
         </w:tc>
         <w:tc>
           <w:tcPr>
-            <w:tcW w:w="1538" w:type="dxa"/>
+            <w:tcW w:w="1539" w:type="dxa"/>
             <w:tcBorders>
               <w:top w:val="nil"/>
               <w:left w:val="single" w:sz="2" w:space="0" w:color="000001"/>
@@ -6699,7 +6699,7 @@
             </w:tcBorders>
             <w:shd w:fill="FFFFFF" w:val="clear"/>
             <w:tcMar>
-              <w:left w:w="33" w:type="dxa"/>
+              <w:left w:w="30" w:type="dxa"/>
             </w:tcMar>
           </w:tcPr>
           <w:p>
@@ -6727,7 +6727,7 @@
         </w:trPr>
         <w:tc>
           <w:tcPr>
-            <w:tcW w:w="1704" w:type="dxa"/>
+            <w:tcW w:w="1703" w:type="dxa"/>
             <w:tcBorders>
               <w:top w:val="nil"/>
               <w:left w:val="single" w:sz="2" w:space="0" w:color="000001"/>
@@ -6738,7 +6738,7 @@
             </w:tcBorders>
             <w:shd w:fill="FFFFFF" w:val="clear"/>
             <w:tcMar>
-              <w:left w:w="33" w:type="dxa"/>
+              <w:left w:w="30" w:type="dxa"/>
             </w:tcMar>
           </w:tcPr>
           <w:p>
@@ -6775,7 +6775,7 @@
             </w:tcBorders>
             <w:shd w:fill="FFFFFF" w:val="clear"/>
             <w:tcMar>
-              <w:left w:w="33" w:type="dxa"/>
+              <w:left w:w="30" w:type="dxa"/>
             </w:tcMar>
           </w:tcPr>
           <w:p>
@@ -6811,7 +6811,7 @@
             </w:tcBorders>
             <w:shd w:fill="FFFFFF" w:val="clear"/>
             <w:tcMar>
-              <w:left w:w="33" w:type="dxa"/>
+              <w:left w:w="30" w:type="dxa"/>
             </w:tcMar>
           </w:tcPr>
           <w:p>
@@ -6837,7 +6837,7 @@
         </w:tc>
         <w:tc>
           <w:tcPr>
-            <w:tcW w:w="1538" w:type="dxa"/>
+            <w:tcW w:w="1539" w:type="dxa"/>
             <w:tcBorders>
               <w:top w:val="nil"/>
               <w:left w:val="single" w:sz="2" w:space="0" w:color="000001"/>
@@ -6848,7 +6848,7 @@
             </w:tcBorders>
             <w:shd w:fill="FFFFFF" w:val="clear"/>
             <w:tcMar>
-              <w:left w:w="33" w:type="dxa"/>
+              <w:left w:w="30" w:type="dxa"/>
             </w:tcMar>
           </w:tcPr>
           <w:p>
@@ -6876,7 +6876,7 @@
         </w:trPr>
         <w:tc>
           <w:tcPr>
-            <w:tcW w:w="1704" w:type="dxa"/>
+            <w:tcW w:w="1703" w:type="dxa"/>
             <w:tcBorders>
               <w:top w:val="nil"/>
               <w:left w:val="single" w:sz="2" w:space="0" w:color="000001"/>
@@ -6887,7 +6887,7 @@
             </w:tcBorders>
             <w:shd w:fill="FFFFFF" w:val="clear"/>
             <w:tcMar>
-              <w:left w:w="33" w:type="dxa"/>
+              <w:left w:w="30" w:type="dxa"/>
             </w:tcMar>
           </w:tcPr>
           <w:p>
@@ -6922,7 +6922,7 @@
             </w:tcBorders>
             <w:shd w:fill="FFFFFF" w:val="clear"/>
             <w:tcMar>
-              <w:left w:w="33" w:type="dxa"/>
+              <w:left w:w="30" w:type="dxa"/>
             </w:tcMar>
           </w:tcPr>
           <w:p>
@@ -6958,7 +6958,7 @@
             </w:tcBorders>
             <w:shd w:fill="FFFFFF" w:val="clear"/>
             <w:tcMar>
-              <w:left w:w="33" w:type="dxa"/>
+              <w:left w:w="30" w:type="dxa"/>
             </w:tcMar>
           </w:tcPr>
           <w:p>
@@ -6984,7 +6984,7 @@
         </w:tc>
         <w:tc>
           <w:tcPr>
-            <w:tcW w:w="1538" w:type="dxa"/>
+            <w:tcW w:w="1539" w:type="dxa"/>
             <w:tcBorders>
               <w:top w:val="nil"/>
               <w:left w:val="single" w:sz="2" w:space="0" w:color="000001"/>
@@ -6995,7 +6995,7 @@
             </w:tcBorders>
             <w:shd w:fill="FFFFFF" w:val="clear"/>
             <w:tcMar>
-              <w:left w:w="33" w:type="dxa"/>
+              <w:left w:w="30" w:type="dxa"/>
             </w:tcMar>
           </w:tcPr>
           <w:p>
@@ -7023,7 +7023,7 @@
         </w:trPr>
         <w:tc>
           <w:tcPr>
-            <w:tcW w:w="1704" w:type="dxa"/>
+            <w:tcW w:w="1703" w:type="dxa"/>
             <w:tcBorders>
               <w:top w:val="nil"/>
               <w:left w:val="single" w:sz="2" w:space="0" w:color="000001"/>
@@ -7034,7 +7034,7 @@
             </w:tcBorders>
             <w:shd w:fill="FFFFFF" w:val="clear"/>
             <w:tcMar>
-              <w:left w:w="33" w:type="dxa"/>
+              <w:left w:w="30" w:type="dxa"/>
             </w:tcMar>
           </w:tcPr>
           <w:p>
@@ -7069,7 +7069,7 @@
             </w:tcBorders>
             <w:shd w:fill="FFFFFF" w:val="clear"/>
             <w:tcMar>
-              <w:left w:w="33" w:type="dxa"/>
+              <w:left w:w="30" w:type="dxa"/>
             </w:tcMar>
           </w:tcPr>
           <w:p>
@@ -7105,7 +7105,7 @@
             </w:tcBorders>
             <w:shd w:fill="FFFFFF" w:val="clear"/>
             <w:tcMar>
-              <w:left w:w="33" w:type="dxa"/>
+              <w:left w:w="30" w:type="dxa"/>
             </w:tcMar>
           </w:tcPr>
           <w:p>
@@ -7131,7 +7131,7 @@
         </w:tc>
         <w:tc>
           <w:tcPr>
-            <w:tcW w:w="1538" w:type="dxa"/>
+            <w:tcW w:w="1539" w:type="dxa"/>
             <w:tcBorders>
               <w:top w:val="nil"/>
               <w:left w:val="single" w:sz="2" w:space="0" w:color="000001"/>
@@ -7142,7 +7142,7 @@
             </w:tcBorders>
             <w:shd w:fill="FFFFFF" w:val="clear"/>
             <w:tcMar>
-              <w:left w:w="33" w:type="dxa"/>
+              <w:left w:w="30" w:type="dxa"/>
             </w:tcMar>
           </w:tcPr>
           <w:p>
@@ -7170,7 +7170,7 @@
         </w:trPr>
         <w:tc>
           <w:tcPr>
-            <w:tcW w:w="1704" w:type="dxa"/>
+            <w:tcW w:w="1703" w:type="dxa"/>
             <w:tcBorders>
               <w:top w:val="nil"/>
               <w:left w:val="single" w:sz="2" w:space="0" w:color="000001"/>
@@ -7181,7 +7181,7 @@
             </w:tcBorders>
             <w:shd w:fill="FFFFFF" w:val="clear"/>
             <w:tcMar>
-              <w:left w:w="33" w:type="dxa"/>
+              <w:left w:w="30" w:type="dxa"/>
             </w:tcMar>
           </w:tcPr>
           <w:p>
@@ -7216,7 +7216,7 @@
             </w:tcBorders>
             <w:shd w:fill="FFFFFF" w:val="clear"/>
             <w:tcMar>
-              <w:left w:w="33" w:type="dxa"/>
+              <w:left w:w="30" w:type="dxa"/>
             </w:tcMar>
           </w:tcPr>
           <w:p>
@@ -7252,7 +7252,7 @@
             </w:tcBorders>
             <w:shd w:fill="FFFFFF" w:val="clear"/>
             <w:tcMar>
-              <w:left w:w="33" w:type="dxa"/>
+              <w:left w:w="30" w:type="dxa"/>
             </w:tcMar>
           </w:tcPr>
           <w:p>
@@ -7278,7 +7278,7 @@
         </w:tc>
         <w:tc>
           <w:tcPr>
-            <w:tcW w:w="1538" w:type="dxa"/>
+            <w:tcW w:w="1539" w:type="dxa"/>
             <w:tcBorders>
               <w:top w:val="nil"/>
               <w:left w:val="single" w:sz="2" w:space="0" w:color="000001"/>
@@ -7289,7 +7289,7 @@
             </w:tcBorders>
             <w:shd w:fill="FFFFFF" w:val="clear"/>
             <w:tcMar>
-              <w:left w:w="33" w:type="dxa"/>
+              <w:left w:w="30" w:type="dxa"/>
             </w:tcMar>
           </w:tcPr>
           <w:p>
@@ -7317,7 +7317,7 @@
         </w:trPr>
         <w:tc>
           <w:tcPr>
-            <w:tcW w:w="1704" w:type="dxa"/>
+            <w:tcW w:w="1703" w:type="dxa"/>
             <w:tcBorders>
               <w:top w:val="nil"/>
               <w:left w:val="single" w:sz="2" w:space="0" w:color="000001"/>
@@ -7328,7 +7328,7 @@
             </w:tcBorders>
             <w:shd w:fill="FFFFFF" w:val="clear"/>
             <w:tcMar>
-              <w:left w:w="33" w:type="dxa"/>
+              <w:left w:w="30" w:type="dxa"/>
             </w:tcMar>
           </w:tcPr>
           <w:p>
@@ -7363,7 +7363,7 @@
             </w:tcBorders>
             <w:shd w:fill="FFFFFF" w:val="clear"/>
             <w:tcMar>
-              <w:left w:w="33" w:type="dxa"/>
+              <w:left w:w="30" w:type="dxa"/>
             </w:tcMar>
           </w:tcPr>
           <w:p>
@@ -7399,7 +7399,7 @@
             </w:tcBorders>
             <w:shd w:fill="FFFFFF" w:val="clear"/>
             <w:tcMar>
-              <w:left w:w="33" w:type="dxa"/>
+              <w:left w:w="30" w:type="dxa"/>
             </w:tcMar>
           </w:tcPr>
           <w:p>
@@ -7425,7 +7425,7 @@
         </w:tc>
         <w:tc>
           <w:tcPr>
-            <w:tcW w:w="1538" w:type="dxa"/>
+            <w:tcW w:w="1539" w:type="dxa"/>
             <w:tcBorders>
               <w:top w:val="nil"/>
               <w:left w:val="single" w:sz="2" w:space="0" w:color="000001"/>
@@ -7436,7 +7436,7 @@
             </w:tcBorders>
             <w:shd w:fill="FFFFFF" w:val="clear"/>
             <w:tcMar>
-              <w:left w:w="33" w:type="dxa"/>
+              <w:left w:w="30" w:type="dxa"/>
             </w:tcMar>
           </w:tcPr>
           <w:p>
@@ -7464,7 +7464,7 @@
         </w:trPr>
         <w:tc>
           <w:tcPr>
-            <w:tcW w:w="1704" w:type="dxa"/>
+            <w:tcW w:w="1703" w:type="dxa"/>
             <w:tcBorders>
               <w:top w:val="nil"/>
               <w:left w:val="single" w:sz="2" w:space="0" w:color="000001"/>
@@ -7475,7 +7475,7 @@
             </w:tcBorders>
             <w:shd w:fill="FFFFFF" w:val="clear"/>
             <w:tcMar>
-              <w:left w:w="33" w:type="dxa"/>
+              <w:left w:w="30" w:type="dxa"/>
             </w:tcMar>
           </w:tcPr>
           <w:p>
@@ -7510,7 +7510,7 @@
             </w:tcBorders>
             <w:shd w:fill="FFFFFF" w:val="clear"/>
             <w:tcMar>
-              <w:left w:w="33" w:type="dxa"/>
+              <w:left w:w="30" w:type="dxa"/>
             </w:tcMar>
           </w:tcPr>
           <w:p>
@@ -7546,7 +7546,7 @@
             </w:tcBorders>
             <w:shd w:fill="FFFFFF" w:val="clear"/>
             <w:tcMar>
-              <w:left w:w="33" w:type="dxa"/>
+              <w:left w:w="30" w:type="dxa"/>
             </w:tcMar>
           </w:tcPr>
           <w:p>
@@ -7572,7 +7572,7 @@
         </w:tc>
         <w:tc>
           <w:tcPr>
-            <w:tcW w:w="1538" w:type="dxa"/>
+            <w:tcW w:w="1539" w:type="dxa"/>
             <w:tcBorders>
               <w:top w:val="nil"/>
               <w:left w:val="single" w:sz="2" w:space="0" w:color="000001"/>
@@ -7583,7 +7583,7 @@
             </w:tcBorders>
             <w:shd w:fill="FFFFFF" w:val="clear"/>
             <w:tcMar>
-              <w:left w:w="33" w:type="dxa"/>
+              <w:left w:w="30" w:type="dxa"/>
             </w:tcMar>
           </w:tcPr>
           <w:p>
@@ -7611,7 +7611,7 @@
         </w:trPr>
         <w:tc>
           <w:tcPr>
-            <w:tcW w:w="1704" w:type="dxa"/>
+            <w:tcW w:w="1703" w:type="dxa"/>
             <w:tcBorders>
               <w:top w:val="nil"/>
               <w:left w:val="single" w:sz="2" w:space="0" w:color="000001"/>
@@ -7622,7 +7622,7 @@
             </w:tcBorders>
             <w:shd w:fill="FFFFFF" w:val="clear"/>
             <w:tcMar>
-              <w:left w:w="33" w:type="dxa"/>
+              <w:left w:w="30" w:type="dxa"/>
             </w:tcMar>
           </w:tcPr>
           <w:p>
@@ -7657,7 +7657,7 @@
             </w:tcBorders>
             <w:shd w:fill="FFFFFF" w:val="clear"/>
             <w:tcMar>
-              <w:left w:w="33" w:type="dxa"/>
+              <w:left w:w="30" w:type="dxa"/>
             </w:tcMar>
           </w:tcPr>
           <w:p>
@@ -7693,7 +7693,7 @@
             </w:tcBorders>
             <w:shd w:fill="FFFFFF" w:val="clear"/>
             <w:tcMar>
-              <w:left w:w="33" w:type="dxa"/>
+              <w:left w:w="30" w:type="dxa"/>
             </w:tcMar>
           </w:tcPr>
           <w:p>
@@ -7719,7 +7719,7 @@
         </w:tc>
         <w:tc>
           <w:tcPr>
-            <w:tcW w:w="1538" w:type="dxa"/>
+            <w:tcW w:w="1539" w:type="dxa"/>
             <w:tcBorders>
               <w:top w:val="nil"/>
               <w:left w:val="single" w:sz="2" w:space="0" w:color="000001"/>
@@ -7730,7 +7730,7 @@
             </w:tcBorders>
             <w:shd w:fill="FFFFFF" w:val="clear"/>
             <w:tcMar>
-              <w:left w:w="33" w:type="dxa"/>
+              <w:left w:w="30" w:type="dxa"/>
             </w:tcMar>
           </w:tcPr>
           <w:p>
@@ -7758,7 +7758,7 @@
         </w:trPr>
         <w:tc>
           <w:tcPr>
-            <w:tcW w:w="1704" w:type="dxa"/>
+            <w:tcW w:w="1703" w:type="dxa"/>
             <w:tcBorders>
               <w:top w:val="nil"/>
               <w:left w:val="single" w:sz="2" w:space="0" w:color="000001"/>
@@ -7769,7 +7769,7 @@
             </w:tcBorders>
             <w:shd w:fill="FFFFFF" w:val="clear"/>
             <w:tcMar>
-              <w:left w:w="33" w:type="dxa"/>
+              <w:left w:w="30" w:type="dxa"/>
             </w:tcMar>
           </w:tcPr>
           <w:p>
@@ -7804,7 +7804,7 @@
             </w:tcBorders>
             <w:shd w:fill="FFFFFF" w:val="clear"/>
             <w:tcMar>
-              <w:left w:w="33" w:type="dxa"/>
+              <w:left w:w="30" w:type="dxa"/>
             </w:tcMar>
           </w:tcPr>
           <w:p>
@@ -7840,7 +7840,7 @@
             </w:tcBorders>
             <w:shd w:fill="FFFFFF" w:val="clear"/>
             <w:tcMar>
-              <w:left w:w="33" w:type="dxa"/>
+              <w:left w:w="30" w:type="dxa"/>
             </w:tcMar>
           </w:tcPr>
           <w:p>
@@ -7866,7 +7866,7 @@
         </w:tc>
         <w:tc>
           <w:tcPr>
-            <w:tcW w:w="1538" w:type="dxa"/>
+            <w:tcW w:w="1539" w:type="dxa"/>
             <w:tcBorders>
               <w:top w:val="nil"/>
               <w:left w:val="single" w:sz="2" w:space="0" w:color="000001"/>
@@ -7877,7 +7877,7 @@
             </w:tcBorders>
             <w:shd w:fill="FFFFFF" w:val="clear"/>
             <w:tcMar>
-              <w:left w:w="33" w:type="dxa"/>
+              <w:left w:w="30" w:type="dxa"/>
             </w:tcMar>
           </w:tcPr>
           <w:p>
@@ -7905,7 +7905,7 @@
         </w:trPr>
         <w:tc>
           <w:tcPr>
-            <w:tcW w:w="1704" w:type="dxa"/>
+            <w:tcW w:w="1703" w:type="dxa"/>
             <w:tcBorders>
               <w:top w:val="nil"/>
               <w:left w:val="single" w:sz="2" w:space="0" w:color="000001"/>
@@ -7916,24 +7916,25 @@
             </w:tcBorders>
             <w:shd w:fill="FFFFFF" w:val="clear"/>
             <w:tcMar>
-              <w:left w:w="33" w:type="dxa"/>
-            </w:tcMar>
-          </w:tcPr>
-          <w:p>
-            <w:pPr>
-              <w:pStyle w:val="TableContents"/>
-              <w:spacing w:before="0" w:after="160"/>
-              <w:jc w:val="center"/>
-              <w:rPr>
-                <w:sz w:val="22"/>
-                <w:szCs w:val="22"/>
-              </w:rPr>
-            </w:pPr>
-            <w:r>
-              <w:rPr>
-                <w:sz w:val="22"/>
-                <w:szCs w:val="22"/>
-              </w:rPr>
+              <w:left w:w="30" w:type="dxa"/>
+            </w:tcMar>
+          </w:tcPr>
+          <w:p>
+            <w:pPr>
+              <w:pStyle w:val="TableContents"/>
+              <w:spacing w:before="0" w:after="160"/>
+              <w:jc w:val="center"/>
+              <w:rPr>
+                <w:sz w:val="22"/>
+                <w:szCs w:val="22"/>
+              </w:rPr>
+            </w:pPr>
+            <w:r>
+              <w:rPr>
+                <w:sz w:val="22"/>
+                <w:szCs w:val="22"/>
+              </w:rPr>
+              <w:t>20</w:t>
             </w:r>
           </w:p>
         </w:tc>
@@ -7950,7 +7951,7 @@
             </w:tcBorders>
             <w:shd w:fill="FFFFFF" w:val="clear"/>
             <w:tcMar>
-              <w:left w:w="33" w:type="dxa"/>
+              <w:left w:w="30" w:type="dxa"/>
             </w:tcMar>
           </w:tcPr>
           <w:p>
@@ -7986,32 +7987,33 @@
             </w:tcBorders>
             <w:shd w:fill="FFFFFF" w:val="clear"/>
             <w:tcMar>
-              <w:left w:w="33" w:type="dxa"/>
-            </w:tcMar>
-          </w:tcPr>
-          <w:p>
-            <w:pPr>
-              <w:pStyle w:val="TableContents"/>
-              <w:spacing w:before="0" w:after="160"/>
-              <w:jc w:val="center"/>
-              <w:rPr>
-                <w:color w:val="6666FF"/>
-                <w:sz w:val="22"/>
-                <w:szCs w:val="22"/>
-              </w:rPr>
-            </w:pPr>
-            <w:r>
-              <w:rPr>
-                <w:color w:val="6666FF"/>
-                <w:sz w:val="22"/>
-                <w:szCs w:val="22"/>
-              </w:rPr>
-            </w:r>
-          </w:p>
-        </w:tc>
-        <w:tc>
-          <w:tcPr>
-            <w:tcW w:w="1538" w:type="dxa"/>
+              <w:left w:w="30" w:type="dxa"/>
+            </w:tcMar>
+          </w:tcPr>
+          <w:p>
+            <w:pPr>
+              <w:pStyle w:val="TableContents"/>
+              <w:spacing w:before="0" w:after="160"/>
+              <w:jc w:val="center"/>
+              <w:rPr>
+                <w:color w:val="6666FF"/>
+                <w:sz w:val="22"/>
+                <w:szCs w:val="22"/>
+              </w:rPr>
+            </w:pPr>
+            <w:r>
+              <w:rPr>
+                <w:color w:val="6666FF"/>
+                <w:sz w:val="22"/>
+                <w:szCs w:val="22"/>
+              </w:rPr>
+              <w:t>The program must warn the user if the user tried to load a file after a log file is already loaded</w:t>
+            </w:r>
+          </w:p>
+        </w:tc>
+        <w:tc>
+          <w:tcPr>
+            <w:tcW w:w="1539" w:type="dxa"/>
             <w:tcBorders>
               <w:top w:val="nil"/>
               <w:left w:val="single" w:sz="2" w:space="0" w:color="000001"/>
@@ -8022,7 +8024,7 @@
             </w:tcBorders>
             <w:shd w:fill="FFFFFF" w:val="clear"/>
             <w:tcMar>
-              <w:left w:w="33" w:type="dxa"/>
+              <w:left w:w="30" w:type="dxa"/>
             </w:tcMar>
           </w:tcPr>
           <w:p>
@@ -8044,6 +8046,1943 @@
           </w:p>
         </w:tc>
       </w:tr>
+      <w:tr>
+        <w:trPr>
+          <w:cantSplit w:val="false"/>
+        </w:trPr>
+        <w:tc>
+          <w:tcPr>
+            <w:tcW w:w="1703" w:type="dxa"/>
+            <w:tcBorders>
+              <w:top w:val="nil"/>
+              <w:left w:val="single" w:sz="2" w:space="0" w:color="000001"/>
+              <w:bottom w:val="single" w:sz="2" w:space="0" w:color="000001"/>
+              <w:insideH w:val="single" w:sz="2" w:space="0" w:color="000001"/>
+              <w:right w:val="nil"/>
+              <w:insideV w:val="nil"/>
+            </w:tcBorders>
+            <w:shd w:fill="FFFFFF" w:val="clear"/>
+            <w:tcMar>
+              <w:left w:w="30" w:type="dxa"/>
+            </w:tcMar>
+          </w:tcPr>
+          <w:p>
+            <w:pPr>
+              <w:pStyle w:val="TableContents"/>
+              <w:spacing w:before="0" w:after="160"/>
+              <w:jc w:val="center"/>
+              <w:rPr>
+                <w:sz w:val="22"/>
+                <w:szCs w:val="22"/>
+              </w:rPr>
+            </w:pPr>
+            <w:r>
+              <w:rPr>
+                <w:sz w:val="22"/>
+                <w:szCs w:val="22"/>
+              </w:rPr>
+              <w:t>21</w:t>
+            </w:r>
+          </w:p>
+        </w:tc>
+        <w:tc>
+          <w:tcPr>
+            <w:tcW w:w="1526" w:type="dxa"/>
+            <w:tcBorders>
+              <w:top w:val="nil"/>
+              <w:left w:val="single" w:sz="2" w:space="0" w:color="000001"/>
+              <w:bottom w:val="single" w:sz="2" w:space="0" w:color="000001"/>
+              <w:insideH w:val="single" w:sz="2" w:space="0" w:color="000001"/>
+              <w:right w:val="nil"/>
+              <w:insideV w:val="nil"/>
+            </w:tcBorders>
+            <w:shd w:fill="FFFFFF" w:val="clear"/>
+            <w:tcMar>
+              <w:left w:w="30" w:type="dxa"/>
+            </w:tcMar>
+          </w:tcPr>
+          <w:p>
+            <w:pPr>
+              <w:pStyle w:val="TableContents"/>
+              <w:spacing w:before="0" w:after="160"/>
+              <w:jc w:val="center"/>
+              <w:rPr>
+                <w:color w:val="6666FF"/>
+                <w:sz w:val="22"/>
+                <w:szCs w:val="22"/>
+              </w:rPr>
+            </w:pPr>
+            <w:r>
+              <w:rPr>
+                <w:color w:val="6666FF"/>
+                <w:sz w:val="22"/>
+                <w:szCs w:val="22"/>
+              </w:rPr>
+            </w:r>
+          </w:p>
+        </w:tc>
+        <w:tc>
+          <w:tcPr>
+            <w:tcW w:w="5668" w:type="dxa"/>
+            <w:tcBorders>
+              <w:top w:val="nil"/>
+              <w:left w:val="single" w:sz="2" w:space="0" w:color="000001"/>
+              <w:bottom w:val="single" w:sz="2" w:space="0" w:color="000001"/>
+              <w:insideH w:val="single" w:sz="2" w:space="0" w:color="000001"/>
+              <w:right w:val="nil"/>
+              <w:insideV w:val="nil"/>
+            </w:tcBorders>
+            <w:shd w:fill="FFFFFF" w:val="clear"/>
+            <w:tcMar>
+              <w:left w:w="30" w:type="dxa"/>
+            </w:tcMar>
+          </w:tcPr>
+          <w:p>
+            <w:pPr>
+              <w:pStyle w:val="TableContents"/>
+              <w:spacing w:before="0" w:after="160"/>
+              <w:jc w:val="center"/>
+              <w:rPr>
+                <w:color w:val="6666FF"/>
+                <w:sz w:val="22"/>
+                <w:szCs w:val="22"/>
+              </w:rPr>
+            </w:pPr>
+            <w:r>
+              <w:rPr>
+                <w:color w:val="6666FF"/>
+                <w:sz w:val="22"/>
+                <w:szCs w:val="22"/>
+              </w:rPr>
+              <w:t>To prevent errors and exceptions analysis tabs and plotting tab must be disabled before loading files into database</w:t>
+            </w:r>
+          </w:p>
+        </w:tc>
+        <w:tc>
+          <w:tcPr>
+            <w:tcW w:w="1539" w:type="dxa"/>
+            <w:tcBorders>
+              <w:top w:val="nil"/>
+              <w:left w:val="single" w:sz="2" w:space="0" w:color="000001"/>
+              <w:bottom w:val="single" w:sz="2" w:space="0" w:color="000001"/>
+              <w:insideH w:val="single" w:sz="2" w:space="0" w:color="000001"/>
+              <w:right w:val="single" w:sz="2" w:space="0" w:color="000001"/>
+              <w:insideV w:val="single" w:sz="2" w:space="0" w:color="000001"/>
+            </w:tcBorders>
+            <w:shd w:fill="FFFFFF" w:val="clear"/>
+            <w:tcMar>
+              <w:left w:w="30" w:type="dxa"/>
+            </w:tcMar>
+          </w:tcPr>
+          <w:p>
+            <w:pPr>
+              <w:pStyle w:val="TableContents"/>
+              <w:spacing w:before="0" w:after="160"/>
+              <w:jc w:val="center"/>
+              <w:rPr>
+                <w:sz w:val="24"/>
+                <w:szCs w:val="24"/>
+              </w:rPr>
+            </w:pPr>
+            <w:r>
+              <w:rPr>
+                <w:sz w:val="24"/>
+                <w:szCs w:val="24"/>
+              </w:rPr>
+            </w:r>
+          </w:p>
+        </w:tc>
+      </w:tr>
+      <w:tr>
+        <w:trPr>
+          <w:cantSplit w:val="false"/>
+        </w:trPr>
+        <w:tc>
+          <w:tcPr>
+            <w:tcW w:w="1703" w:type="dxa"/>
+            <w:tcBorders>
+              <w:top w:val="nil"/>
+              <w:left w:val="single" w:sz="2" w:space="0" w:color="000001"/>
+              <w:bottom w:val="single" w:sz="2" w:space="0" w:color="000001"/>
+              <w:insideH w:val="single" w:sz="2" w:space="0" w:color="000001"/>
+              <w:right w:val="nil"/>
+              <w:insideV w:val="nil"/>
+            </w:tcBorders>
+            <w:shd w:fill="FFFFFF" w:val="clear"/>
+            <w:tcMar>
+              <w:left w:w="30" w:type="dxa"/>
+            </w:tcMar>
+          </w:tcPr>
+          <w:p>
+            <w:pPr>
+              <w:pStyle w:val="TableContents"/>
+              <w:spacing w:before="0" w:after="160"/>
+              <w:jc w:val="center"/>
+              <w:rPr>
+                <w:sz w:val="22"/>
+                <w:szCs w:val="22"/>
+              </w:rPr>
+            </w:pPr>
+            <w:r>
+              <w:rPr>
+                <w:sz w:val="22"/>
+                <w:szCs w:val="22"/>
+              </w:rPr>
+              <w:t>22</w:t>
+            </w:r>
+          </w:p>
+        </w:tc>
+        <w:tc>
+          <w:tcPr>
+            <w:tcW w:w="1526" w:type="dxa"/>
+            <w:tcBorders>
+              <w:top w:val="nil"/>
+              <w:left w:val="single" w:sz="2" w:space="0" w:color="000001"/>
+              <w:bottom w:val="single" w:sz="2" w:space="0" w:color="000001"/>
+              <w:insideH w:val="single" w:sz="2" w:space="0" w:color="000001"/>
+              <w:right w:val="nil"/>
+              <w:insideV w:val="nil"/>
+            </w:tcBorders>
+            <w:shd w:fill="FFFFFF" w:val="clear"/>
+            <w:tcMar>
+              <w:left w:w="30" w:type="dxa"/>
+            </w:tcMar>
+          </w:tcPr>
+          <w:p>
+            <w:pPr>
+              <w:pStyle w:val="TableContents"/>
+              <w:spacing w:before="0" w:after="160"/>
+              <w:jc w:val="center"/>
+              <w:rPr>
+                <w:color w:val="6666FF"/>
+                <w:sz w:val="22"/>
+                <w:szCs w:val="22"/>
+              </w:rPr>
+            </w:pPr>
+            <w:r>
+              <w:rPr>
+                <w:color w:val="6666FF"/>
+                <w:sz w:val="22"/>
+                <w:szCs w:val="22"/>
+              </w:rPr>
+            </w:r>
+          </w:p>
+        </w:tc>
+        <w:tc>
+          <w:tcPr>
+            <w:tcW w:w="5668" w:type="dxa"/>
+            <w:tcBorders>
+              <w:top w:val="nil"/>
+              <w:left w:val="single" w:sz="2" w:space="0" w:color="000001"/>
+              <w:bottom w:val="single" w:sz="2" w:space="0" w:color="000001"/>
+              <w:insideH w:val="single" w:sz="2" w:space="0" w:color="000001"/>
+              <w:right w:val="nil"/>
+              <w:insideV w:val="nil"/>
+            </w:tcBorders>
+            <w:shd w:fill="FFFFFF" w:val="clear"/>
+            <w:tcMar>
+              <w:left w:w="30" w:type="dxa"/>
+            </w:tcMar>
+          </w:tcPr>
+          <w:p>
+            <w:pPr>
+              <w:pStyle w:val="TableContents"/>
+              <w:spacing w:before="0" w:after="160"/>
+              <w:jc w:val="center"/>
+              <w:rPr>
+                <w:color w:val="6666FF"/>
+                <w:sz w:val="22"/>
+                <w:szCs w:val="22"/>
+              </w:rPr>
+            </w:pPr>
+            <w:r>
+              <w:rPr>
+                <w:color w:val="6666FF"/>
+                <w:sz w:val="22"/>
+                <w:szCs w:val="22"/>
+              </w:rPr>
+              <w:t>The program must normalize epoch time format to human readable format</w:t>
+            </w:r>
+          </w:p>
+        </w:tc>
+        <w:tc>
+          <w:tcPr>
+            <w:tcW w:w="1539" w:type="dxa"/>
+            <w:tcBorders>
+              <w:top w:val="nil"/>
+              <w:left w:val="single" w:sz="2" w:space="0" w:color="000001"/>
+              <w:bottom w:val="single" w:sz="2" w:space="0" w:color="000001"/>
+              <w:insideH w:val="single" w:sz="2" w:space="0" w:color="000001"/>
+              <w:right w:val="single" w:sz="2" w:space="0" w:color="000001"/>
+              <w:insideV w:val="single" w:sz="2" w:space="0" w:color="000001"/>
+            </w:tcBorders>
+            <w:shd w:fill="FFFFFF" w:val="clear"/>
+            <w:tcMar>
+              <w:left w:w="30" w:type="dxa"/>
+            </w:tcMar>
+          </w:tcPr>
+          <w:p>
+            <w:pPr>
+              <w:pStyle w:val="TableContents"/>
+              <w:spacing w:before="0" w:after="160"/>
+              <w:jc w:val="center"/>
+              <w:rPr>
+                <w:sz w:val="24"/>
+                <w:szCs w:val="24"/>
+              </w:rPr>
+            </w:pPr>
+            <w:r>
+              <w:rPr>
+                <w:sz w:val="24"/>
+                <w:szCs w:val="24"/>
+              </w:rPr>
+            </w:r>
+          </w:p>
+        </w:tc>
+      </w:tr>
+      <w:tr>
+        <w:trPr>
+          <w:cantSplit w:val="false"/>
+        </w:trPr>
+        <w:tc>
+          <w:tcPr>
+            <w:tcW w:w="1703" w:type="dxa"/>
+            <w:tcBorders>
+              <w:top w:val="nil"/>
+              <w:left w:val="single" w:sz="2" w:space="0" w:color="000001"/>
+              <w:bottom w:val="single" w:sz="2" w:space="0" w:color="000001"/>
+              <w:insideH w:val="single" w:sz="2" w:space="0" w:color="000001"/>
+              <w:right w:val="nil"/>
+              <w:insideV w:val="nil"/>
+            </w:tcBorders>
+            <w:shd w:fill="FFFFFF" w:val="clear"/>
+            <w:tcMar>
+              <w:left w:w="30" w:type="dxa"/>
+            </w:tcMar>
+          </w:tcPr>
+          <w:p>
+            <w:pPr>
+              <w:pStyle w:val="TableContents"/>
+              <w:spacing w:before="0" w:after="160"/>
+              <w:jc w:val="center"/>
+              <w:rPr>
+                <w:sz w:val="22"/>
+                <w:szCs w:val="22"/>
+              </w:rPr>
+            </w:pPr>
+            <w:r>
+              <w:rPr>
+                <w:sz w:val="22"/>
+                <w:szCs w:val="22"/>
+              </w:rPr>
+              <w:t>23</w:t>
+            </w:r>
+          </w:p>
+        </w:tc>
+        <w:tc>
+          <w:tcPr>
+            <w:tcW w:w="1526" w:type="dxa"/>
+            <w:tcBorders>
+              <w:top w:val="nil"/>
+              <w:left w:val="single" w:sz="2" w:space="0" w:color="000001"/>
+              <w:bottom w:val="single" w:sz="2" w:space="0" w:color="000001"/>
+              <w:insideH w:val="single" w:sz="2" w:space="0" w:color="000001"/>
+              <w:right w:val="nil"/>
+              <w:insideV w:val="nil"/>
+            </w:tcBorders>
+            <w:shd w:fill="FFFFFF" w:val="clear"/>
+            <w:tcMar>
+              <w:left w:w="30" w:type="dxa"/>
+            </w:tcMar>
+          </w:tcPr>
+          <w:p>
+            <w:pPr>
+              <w:pStyle w:val="TableContents"/>
+              <w:spacing w:before="0" w:after="160"/>
+              <w:jc w:val="center"/>
+              <w:rPr>
+                <w:color w:val="6666FF"/>
+                <w:sz w:val="22"/>
+                <w:szCs w:val="22"/>
+              </w:rPr>
+            </w:pPr>
+            <w:r>
+              <w:rPr>
+                <w:color w:val="6666FF"/>
+                <w:sz w:val="22"/>
+                <w:szCs w:val="22"/>
+              </w:rPr>
+            </w:r>
+          </w:p>
+        </w:tc>
+        <w:tc>
+          <w:tcPr>
+            <w:tcW w:w="5668" w:type="dxa"/>
+            <w:tcBorders>
+              <w:top w:val="nil"/>
+              <w:left w:val="single" w:sz="2" w:space="0" w:color="000001"/>
+              <w:bottom w:val="single" w:sz="2" w:space="0" w:color="000001"/>
+              <w:insideH w:val="single" w:sz="2" w:space="0" w:color="000001"/>
+              <w:right w:val="nil"/>
+              <w:insideV w:val="nil"/>
+            </w:tcBorders>
+            <w:shd w:fill="FFFFFF" w:val="clear"/>
+            <w:tcMar>
+              <w:left w:w="30" w:type="dxa"/>
+            </w:tcMar>
+          </w:tcPr>
+          <w:p>
+            <w:pPr>
+              <w:pStyle w:val="TableContents"/>
+              <w:spacing w:before="0" w:after="160"/>
+              <w:jc w:val="center"/>
+              <w:rPr>
+                <w:color w:val="6666FF"/>
+                <w:sz w:val="22"/>
+                <w:szCs w:val="22"/>
+              </w:rPr>
+            </w:pPr>
+            <w:r>
+              <w:rPr>
+                <w:color w:val="6666FF"/>
+                <w:sz w:val="22"/>
+                <w:szCs w:val="22"/>
+              </w:rPr>
+            </w:r>
+          </w:p>
+        </w:tc>
+        <w:tc>
+          <w:tcPr>
+            <w:tcW w:w="1539" w:type="dxa"/>
+            <w:tcBorders>
+              <w:top w:val="nil"/>
+              <w:left w:val="single" w:sz="2" w:space="0" w:color="000001"/>
+              <w:bottom w:val="single" w:sz="2" w:space="0" w:color="000001"/>
+              <w:insideH w:val="single" w:sz="2" w:space="0" w:color="000001"/>
+              <w:right w:val="single" w:sz="2" w:space="0" w:color="000001"/>
+              <w:insideV w:val="single" w:sz="2" w:space="0" w:color="000001"/>
+            </w:tcBorders>
+            <w:shd w:fill="FFFFFF" w:val="clear"/>
+            <w:tcMar>
+              <w:left w:w="30" w:type="dxa"/>
+            </w:tcMar>
+          </w:tcPr>
+          <w:p>
+            <w:pPr>
+              <w:pStyle w:val="TableContents"/>
+              <w:spacing w:before="0" w:after="160"/>
+              <w:jc w:val="center"/>
+              <w:rPr>
+                <w:sz w:val="24"/>
+                <w:szCs w:val="24"/>
+              </w:rPr>
+            </w:pPr>
+            <w:r>
+              <w:rPr>
+                <w:sz w:val="24"/>
+                <w:szCs w:val="24"/>
+              </w:rPr>
+            </w:r>
+          </w:p>
+        </w:tc>
+      </w:tr>
+      <w:tr>
+        <w:trPr>
+          <w:cantSplit w:val="false"/>
+        </w:trPr>
+        <w:tc>
+          <w:tcPr>
+            <w:tcW w:w="1703" w:type="dxa"/>
+            <w:tcBorders>
+              <w:top w:val="nil"/>
+              <w:left w:val="single" w:sz="2" w:space="0" w:color="000001"/>
+              <w:bottom w:val="single" w:sz="2" w:space="0" w:color="000001"/>
+              <w:insideH w:val="single" w:sz="2" w:space="0" w:color="000001"/>
+              <w:right w:val="nil"/>
+              <w:insideV w:val="nil"/>
+            </w:tcBorders>
+            <w:shd w:fill="FFFFFF" w:val="clear"/>
+            <w:tcMar>
+              <w:left w:w="30" w:type="dxa"/>
+            </w:tcMar>
+          </w:tcPr>
+          <w:p>
+            <w:pPr>
+              <w:pStyle w:val="TableContents"/>
+              <w:spacing w:before="0" w:after="160"/>
+              <w:jc w:val="center"/>
+              <w:rPr>
+                <w:sz w:val="22"/>
+                <w:szCs w:val="22"/>
+              </w:rPr>
+            </w:pPr>
+            <w:r>
+              <w:rPr>
+                <w:sz w:val="22"/>
+                <w:szCs w:val="22"/>
+              </w:rPr>
+              <w:t>24</w:t>
+            </w:r>
+          </w:p>
+        </w:tc>
+        <w:tc>
+          <w:tcPr>
+            <w:tcW w:w="1526" w:type="dxa"/>
+            <w:tcBorders>
+              <w:top w:val="nil"/>
+              <w:left w:val="single" w:sz="2" w:space="0" w:color="000001"/>
+              <w:bottom w:val="single" w:sz="2" w:space="0" w:color="000001"/>
+              <w:insideH w:val="single" w:sz="2" w:space="0" w:color="000001"/>
+              <w:right w:val="nil"/>
+              <w:insideV w:val="nil"/>
+            </w:tcBorders>
+            <w:shd w:fill="FFFFFF" w:val="clear"/>
+            <w:tcMar>
+              <w:left w:w="30" w:type="dxa"/>
+            </w:tcMar>
+          </w:tcPr>
+          <w:p>
+            <w:pPr>
+              <w:pStyle w:val="TableContents"/>
+              <w:spacing w:before="0" w:after="160"/>
+              <w:jc w:val="center"/>
+              <w:rPr>
+                <w:color w:val="6666FF"/>
+                <w:sz w:val="22"/>
+                <w:szCs w:val="22"/>
+              </w:rPr>
+            </w:pPr>
+            <w:r>
+              <w:rPr>
+                <w:color w:val="6666FF"/>
+                <w:sz w:val="22"/>
+                <w:szCs w:val="22"/>
+              </w:rPr>
+            </w:r>
+          </w:p>
+        </w:tc>
+        <w:tc>
+          <w:tcPr>
+            <w:tcW w:w="5668" w:type="dxa"/>
+            <w:tcBorders>
+              <w:top w:val="nil"/>
+              <w:left w:val="single" w:sz="2" w:space="0" w:color="000001"/>
+              <w:bottom w:val="single" w:sz="2" w:space="0" w:color="000001"/>
+              <w:insideH w:val="single" w:sz="2" w:space="0" w:color="000001"/>
+              <w:right w:val="nil"/>
+              <w:insideV w:val="nil"/>
+            </w:tcBorders>
+            <w:shd w:fill="FFFFFF" w:val="clear"/>
+            <w:tcMar>
+              <w:left w:w="30" w:type="dxa"/>
+            </w:tcMar>
+          </w:tcPr>
+          <w:p>
+            <w:pPr>
+              <w:pStyle w:val="TableContents"/>
+              <w:spacing w:before="0" w:after="160"/>
+              <w:jc w:val="center"/>
+              <w:rPr>
+                <w:color w:val="6666FF"/>
+                <w:sz w:val="22"/>
+                <w:szCs w:val="22"/>
+              </w:rPr>
+            </w:pPr>
+            <w:r>
+              <w:rPr>
+                <w:color w:val="6666FF"/>
+                <w:sz w:val="22"/>
+                <w:szCs w:val="22"/>
+              </w:rPr>
+            </w:r>
+          </w:p>
+        </w:tc>
+        <w:tc>
+          <w:tcPr>
+            <w:tcW w:w="1539" w:type="dxa"/>
+            <w:tcBorders>
+              <w:top w:val="nil"/>
+              <w:left w:val="single" w:sz="2" w:space="0" w:color="000001"/>
+              <w:bottom w:val="single" w:sz="2" w:space="0" w:color="000001"/>
+              <w:insideH w:val="single" w:sz="2" w:space="0" w:color="000001"/>
+              <w:right w:val="single" w:sz="2" w:space="0" w:color="000001"/>
+              <w:insideV w:val="single" w:sz="2" w:space="0" w:color="000001"/>
+            </w:tcBorders>
+            <w:shd w:fill="FFFFFF" w:val="clear"/>
+            <w:tcMar>
+              <w:left w:w="30" w:type="dxa"/>
+            </w:tcMar>
+          </w:tcPr>
+          <w:p>
+            <w:pPr>
+              <w:pStyle w:val="TableContents"/>
+              <w:spacing w:before="0" w:after="160"/>
+              <w:jc w:val="center"/>
+              <w:rPr>
+                <w:sz w:val="24"/>
+                <w:szCs w:val="24"/>
+              </w:rPr>
+            </w:pPr>
+            <w:r>
+              <w:rPr>
+                <w:sz w:val="24"/>
+                <w:szCs w:val="24"/>
+              </w:rPr>
+            </w:r>
+          </w:p>
+        </w:tc>
+      </w:tr>
+      <w:tr>
+        <w:trPr>
+          <w:cantSplit w:val="false"/>
+        </w:trPr>
+        <w:tc>
+          <w:tcPr>
+            <w:tcW w:w="1703" w:type="dxa"/>
+            <w:tcBorders>
+              <w:top w:val="nil"/>
+              <w:left w:val="single" w:sz="2" w:space="0" w:color="000001"/>
+              <w:bottom w:val="single" w:sz="2" w:space="0" w:color="000001"/>
+              <w:insideH w:val="single" w:sz="2" w:space="0" w:color="000001"/>
+              <w:right w:val="nil"/>
+              <w:insideV w:val="nil"/>
+            </w:tcBorders>
+            <w:shd w:fill="FFFFFF" w:val="clear"/>
+            <w:tcMar>
+              <w:left w:w="30" w:type="dxa"/>
+            </w:tcMar>
+          </w:tcPr>
+          <w:p>
+            <w:pPr>
+              <w:pStyle w:val="TableContents"/>
+              <w:spacing w:before="0" w:after="160"/>
+              <w:jc w:val="center"/>
+              <w:rPr>
+                <w:sz w:val="22"/>
+                <w:szCs w:val="22"/>
+              </w:rPr>
+            </w:pPr>
+            <w:r>
+              <w:rPr>
+                <w:sz w:val="22"/>
+                <w:szCs w:val="22"/>
+              </w:rPr>
+              <w:t>25</w:t>
+            </w:r>
+          </w:p>
+        </w:tc>
+        <w:tc>
+          <w:tcPr>
+            <w:tcW w:w="1526" w:type="dxa"/>
+            <w:tcBorders>
+              <w:top w:val="nil"/>
+              <w:left w:val="single" w:sz="2" w:space="0" w:color="000001"/>
+              <w:bottom w:val="single" w:sz="2" w:space="0" w:color="000001"/>
+              <w:insideH w:val="single" w:sz="2" w:space="0" w:color="000001"/>
+              <w:right w:val="nil"/>
+              <w:insideV w:val="nil"/>
+            </w:tcBorders>
+            <w:shd w:fill="FFFFFF" w:val="clear"/>
+            <w:tcMar>
+              <w:left w:w="30" w:type="dxa"/>
+            </w:tcMar>
+          </w:tcPr>
+          <w:p>
+            <w:pPr>
+              <w:pStyle w:val="TableContents"/>
+              <w:spacing w:before="0" w:after="160"/>
+              <w:jc w:val="center"/>
+              <w:rPr>
+                <w:color w:val="6666FF"/>
+                <w:sz w:val="22"/>
+                <w:szCs w:val="22"/>
+              </w:rPr>
+            </w:pPr>
+            <w:r>
+              <w:rPr>
+                <w:color w:val="6666FF"/>
+                <w:sz w:val="22"/>
+                <w:szCs w:val="22"/>
+              </w:rPr>
+            </w:r>
+          </w:p>
+        </w:tc>
+        <w:tc>
+          <w:tcPr>
+            <w:tcW w:w="5668" w:type="dxa"/>
+            <w:tcBorders>
+              <w:top w:val="nil"/>
+              <w:left w:val="single" w:sz="2" w:space="0" w:color="000001"/>
+              <w:bottom w:val="single" w:sz="2" w:space="0" w:color="000001"/>
+              <w:insideH w:val="single" w:sz="2" w:space="0" w:color="000001"/>
+              <w:right w:val="nil"/>
+              <w:insideV w:val="nil"/>
+            </w:tcBorders>
+            <w:shd w:fill="FFFFFF" w:val="clear"/>
+            <w:tcMar>
+              <w:left w:w="30" w:type="dxa"/>
+            </w:tcMar>
+          </w:tcPr>
+          <w:p>
+            <w:pPr>
+              <w:pStyle w:val="TableContents"/>
+              <w:spacing w:before="0" w:after="160"/>
+              <w:jc w:val="center"/>
+              <w:rPr>
+                <w:color w:val="6666FF"/>
+                <w:sz w:val="22"/>
+                <w:szCs w:val="22"/>
+              </w:rPr>
+            </w:pPr>
+            <w:r>
+              <w:rPr>
+                <w:color w:val="6666FF"/>
+                <w:sz w:val="22"/>
+                <w:szCs w:val="22"/>
+              </w:rPr>
+            </w:r>
+          </w:p>
+        </w:tc>
+        <w:tc>
+          <w:tcPr>
+            <w:tcW w:w="1539" w:type="dxa"/>
+            <w:tcBorders>
+              <w:top w:val="nil"/>
+              <w:left w:val="single" w:sz="2" w:space="0" w:color="000001"/>
+              <w:bottom w:val="single" w:sz="2" w:space="0" w:color="000001"/>
+              <w:insideH w:val="single" w:sz="2" w:space="0" w:color="000001"/>
+              <w:right w:val="single" w:sz="2" w:space="0" w:color="000001"/>
+              <w:insideV w:val="single" w:sz="2" w:space="0" w:color="000001"/>
+            </w:tcBorders>
+            <w:shd w:fill="FFFFFF" w:val="clear"/>
+            <w:tcMar>
+              <w:left w:w="30" w:type="dxa"/>
+            </w:tcMar>
+          </w:tcPr>
+          <w:p>
+            <w:pPr>
+              <w:pStyle w:val="TableContents"/>
+              <w:spacing w:before="0" w:after="160"/>
+              <w:jc w:val="center"/>
+              <w:rPr>
+                <w:sz w:val="24"/>
+                <w:szCs w:val="24"/>
+              </w:rPr>
+            </w:pPr>
+            <w:r>
+              <w:rPr>
+                <w:sz w:val="24"/>
+                <w:szCs w:val="24"/>
+              </w:rPr>
+            </w:r>
+          </w:p>
+        </w:tc>
+      </w:tr>
+      <w:tr>
+        <w:trPr>
+          <w:cantSplit w:val="false"/>
+        </w:trPr>
+        <w:tc>
+          <w:tcPr>
+            <w:tcW w:w="1703" w:type="dxa"/>
+            <w:tcBorders>
+              <w:top w:val="nil"/>
+              <w:left w:val="single" w:sz="2" w:space="0" w:color="000001"/>
+              <w:bottom w:val="single" w:sz="2" w:space="0" w:color="000001"/>
+              <w:insideH w:val="single" w:sz="2" w:space="0" w:color="000001"/>
+              <w:right w:val="nil"/>
+              <w:insideV w:val="nil"/>
+            </w:tcBorders>
+            <w:shd w:fill="FFFFFF" w:val="clear"/>
+            <w:tcMar>
+              <w:left w:w="30" w:type="dxa"/>
+            </w:tcMar>
+          </w:tcPr>
+          <w:p>
+            <w:pPr>
+              <w:pStyle w:val="TableContents"/>
+              <w:spacing w:before="0" w:after="160"/>
+              <w:jc w:val="center"/>
+              <w:rPr>
+                <w:sz w:val="22"/>
+                <w:szCs w:val="22"/>
+              </w:rPr>
+            </w:pPr>
+            <w:r>
+              <w:rPr>
+                <w:sz w:val="22"/>
+                <w:szCs w:val="22"/>
+              </w:rPr>
+              <w:t>26</w:t>
+            </w:r>
+          </w:p>
+        </w:tc>
+        <w:tc>
+          <w:tcPr>
+            <w:tcW w:w="1526" w:type="dxa"/>
+            <w:tcBorders>
+              <w:top w:val="nil"/>
+              <w:left w:val="single" w:sz="2" w:space="0" w:color="000001"/>
+              <w:bottom w:val="single" w:sz="2" w:space="0" w:color="000001"/>
+              <w:insideH w:val="single" w:sz="2" w:space="0" w:color="000001"/>
+              <w:right w:val="nil"/>
+              <w:insideV w:val="nil"/>
+            </w:tcBorders>
+            <w:shd w:fill="FFFFFF" w:val="clear"/>
+            <w:tcMar>
+              <w:left w:w="30" w:type="dxa"/>
+            </w:tcMar>
+          </w:tcPr>
+          <w:p>
+            <w:pPr>
+              <w:pStyle w:val="TableContents"/>
+              <w:spacing w:before="0" w:after="160"/>
+              <w:jc w:val="center"/>
+              <w:rPr>
+                <w:color w:val="6666FF"/>
+                <w:sz w:val="22"/>
+                <w:szCs w:val="22"/>
+              </w:rPr>
+            </w:pPr>
+            <w:r>
+              <w:rPr>
+                <w:color w:val="6666FF"/>
+                <w:sz w:val="22"/>
+                <w:szCs w:val="22"/>
+              </w:rPr>
+            </w:r>
+          </w:p>
+        </w:tc>
+        <w:tc>
+          <w:tcPr>
+            <w:tcW w:w="5668" w:type="dxa"/>
+            <w:tcBorders>
+              <w:top w:val="nil"/>
+              <w:left w:val="single" w:sz="2" w:space="0" w:color="000001"/>
+              <w:bottom w:val="single" w:sz="2" w:space="0" w:color="000001"/>
+              <w:insideH w:val="single" w:sz="2" w:space="0" w:color="000001"/>
+              <w:right w:val="nil"/>
+              <w:insideV w:val="nil"/>
+            </w:tcBorders>
+            <w:shd w:fill="FFFFFF" w:val="clear"/>
+            <w:tcMar>
+              <w:left w:w="30" w:type="dxa"/>
+            </w:tcMar>
+          </w:tcPr>
+          <w:p>
+            <w:pPr>
+              <w:pStyle w:val="TableContents"/>
+              <w:spacing w:before="0" w:after="160"/>
+              <w:jc w:val="center"/>
+              <w:rPr>
+                <w:color w:val="6666FF"/>
+                <w:sz w:val="22"/>
+                <w:szCs w:val="22"/>
+              </w:rPr>
+            </w:pPr>
+            <w:r>
+              <w:rPr>
+                <w:color w:val="6666FF"/>
+                <w:sz w:val="22"/>
+                <w:szCs w:val="22"/>
+              </w:rPr>
+              <w:t xml:space="preserve">The program must warn the user when there is an error connecting and creating the database files </w:t>
+              <w:br/>
+              <w:t xml:space="preserve">in example of requiring administrative privileges </w:t>
+            </w:r>
+          </w:p>
+        </w:tc>
+        <w:tc>
+          <w:tcPr>
+            <w:tcW w:w="1539" w:type="dxa"/>
+            <w:tcBorders>
+              <w:top w:val="nil"/>
+              <w:left w:val="single" w:sz="2" w:space="0" w:color="000001"/>
+              <w:bottom w:val="single" w:sz="2" w:space="0" w:color="000001"/>
+              <w:insideH w:val="single" w:sz="2" w:space="0" w:color="000001"/>
+              <w:right w:val="single" w:sz="2" w:space="0" w:color="000001"/>
+              <w:insideV w:val="single" w:sz="2" w:space="0" w:color="000001"/>
+            </w:tcBorders>
+            <w:shd w:fill="FFFFFF" w:val="clear"/>
+            <w:tcMar>
+              <w:left w:w="30" w:type="dxa"/>
+            </w:tcMar>
+          </w:tcPr>
+          <w:p>
+            <w:pPr>
+              <w:pStyle w:val="TableContents"/>
+              <w:spacing w:before="0" w:after="160"/>
+              <w:jc w:val="center"/>
+              <w:rPr>
+                <w:sz w:val="24"/>
+                <w:szCs w:val="24"/>
+              </w:rPr>
+            </w:pPr>
+            <w:r>
+              <w:rPr>
+                <w:sz w:val="24"/>
+                <w:szCs w:val="24"/>
+              </w:rPr>
+            </w:r>
+          </w:p>
+        </w:tc>
+      </w:tr>
+      <w:tr>
+        <w:trPr>
+          <w:cantSplit w:val="false"/>
+        </w:trPr>
+        <w:tc>
+          <w:tcPr>
+            <w:tcW w:w="1703" w:type="dxa"/>
+            <w:tcBorders>
+              <w:top w:val="nil"/>
+              <w:left w:val="single" w:sz="2" w:space="0" w:color="000001"/>
+              <w:bottom w:val="single" w:sz="2" w:space="0" w:color="000001"/>
+              <w:insideH w:val="single" w:sz="2" w:space="0" w:color="000001"/>
+              <w:right w:val="nil"/>
+              <w:insideV w:val="nil"/>
+            </w:tcBorders>
+            <w:shd w:fill="FFFFFF" w:val="clear"/>
+            <w:tcMar>
+              <w:left w:w="30" w:type="dxa"/>
+            </w:tcMar>
+          </w:tcPr>
+          <w:p>
+            <w:pPr>
+              <w:pStyle w:val="TableContents"/>
+              <w:spacing w:before="0" w:after="160"/>
+              <w:jc w:val="center"/>
+              <w:rPr>
+                <w:sz w:val="22"/>
+                <w:szCs w:val="22"/>
+              </w:rPr>
+            </w:pPr>
+            <w:r>
+              <w:rPr>
+                <w:sz w:val="22"/>
+                <w:szCs w:val="22"/>
+              </w:rPr>
+            </w:r>
+          </w:p>
+        </w:tc>
+        <w:tc>
+          <w:tcPr>
+            <w:tcW w:w="1526" w:type="dxa"/>
+            <w:tcBorders>
+              <w:top w:val="nil"/>
+              <w:left w:val="single" w:sz="2" w:space="0" w:color="000001"/>
+              <w:bottom w:val="single" w:sz="2" w:space="0" w:color="000001"/>
+              <w:insideH w:val="single" w:sz="2" w:space="0" w:color="000001"/>
+              <w:right w:val="nil"/>
+              <w:insideV w:val="nil"/>
+            </w:tcBorders>
+            <w:shd w:fill="FFFFFF" w:val="clear"/>
+            <w:tcMar>
+              <w:left w:w="30" w:type="dxa"/>
+            </w:tcMar>
+          </w:tcPr>
+          <w:p>
+            <w:pPr>
+              <w:pStyle w:val="TableContents"/>
+              <w:spacing w:before="0" w:after="160"/>
+              <w:jc w:val="center"/>
+              <w:rPr>
+                <w:color w:val="6666FF"/>
+                <w:sz w:val="22"/>
+                <w:szCs w:val="22"/>
+              </w:rPr>
+            </w:pPr>
+            <w:r>
+              <w:rPr>
+                <w:color w:val="6666FF"/>
+                <w:sz w:val="22"/>
+                <w:szCs w:val="22"/>
+              </w:rPr>
+            </w:r>
+          </w:p>
+        </w:tc>
+        <w:tc>
+          <w:tcPr>
+            <w:tcW w:w="5668" w:type="dxa"/>
+            <w:tcBorders>
+              <w:top w:val="nil"/>
+              <w:left w:val="single" w:sz="2" w:space="0" w:color="000001"/>
+              <w:bottom w:val="single" w:sz="2" w:space="0" w:color="000001"/>
+              <w:insideH w:val="single" w:sz="2" w:space="0" w:color="000001"/>
+              <w:right w:val="nil"/>
+              <w:insideV w:val="nil"/>
+            </w:tcBorders>
+            <w:shd w:fill="FFFFFF" w:val="clear"/>
+            <w:tcMar>
+              <w:left w:w="30" w:type="dxa"/>
+            </w:tcMar>
+          </w:tcPr>
+          <w:p>
+            <w:pPr>
+              <w:pStyle w:val="TableContents"/>
+              <w:spacing w:before="0" w:after="160"/>
+              <w:jc w:val="center"/>
+              <w:rPr>
+                <w:color w:val="6666FF"/>
+                <w:sz w:val="22"/>
+                <w:szCs w:val="22"/>
+              </w:rPr>
+            </w:pPr>
+            <w:r>
+              <w:rPr>
+                <w:color w:val="6666FF"/>
+                <w:sz w:val="22"/>
+                <w:szCs w:val="22"/>
+              </w:rPr>
+              <w:t xml:space="preserve">The program must convert SQL command to lower case </w:t>
+            </w:r>
+          </w:p>
+          <w:p>
+            <w:pPr>
+              <w:pStyle w:val="TableContents"/>
+              <w:spacing w:before="0" w:after="160"/>
+              <w:jc w:val="center"/>
+              <w:rPr>
+                <w:color w:val="6666FF"/>
+                <w:sz w:val="22"/>
+                <w:szCs w:val="22"/>
+              </w:rPr>
+            </w:pPr>
+            <w:r>
+              <w:rPr>
+                <w:color w:val="6666FF"/>
+                <w:sz w:val="22"/>
+                <w:szCs w:val="22"/>
+              </w:rPr>
+              <w:t>(this will not affect database tables names since SQL is case insensitive )</w:t>
+            </w:r>
+          </w:p>
+        </w:tc>
+        <w:tc>
+          <w:tcPr>
+            <w:tcW w:w="1539" w:type="dxa"/>
+            <w:tcBorders>
+              <w:top w:val="nil"/>
+              <w:left w:val="single" w:sz="2" w:space="0" w:color="000001"/>
+              <w:bottom w:val="single" w:sz="2" w:space="0" w:color="000001"/>
+              <w:insideH w:val="single" w:sz="2" w:space="0" w:color="000001"/>
+              <w:right w:val="single" w:sz="2" w:space="0" w:color="000001"/>
+              <w:insideV w:val="single" w:sz="2" w:space="0" w:color="000001"/>
+            </w:tcBorders>
+            <w:shd w:fill="FFFFFF" w:val="clear"/>
+            <w:tcMar>
+              <w:left w:w="30" w:type="dxa"/>
+            </w:tcMar>
+          </w:tcPr>
+          <w:p>
+            <w:pPr>
+              <w:pStyle w:val="TableContents"/>
+              <w:spacing w:before="0" w:after="160"/>
+              <w:jc w:val="center"/>
+              <w:rPr>
+                <w:sz w:val="24"/>
+                <w:szCs w:val="24"/>
+              </w:rPr>
+            </w:pPr>
+            <w:r>
+              <w:rPr>
+                <w:sz w:val="24"/>
+                <w:szCs w:val="24"/>
+              </w:rPr>
+            </w:r>
+          </w:p>
+        </w:tc>
+      </w:tr>
+      <w:tr>
+        <w:trPr>
+          <w:cantSplit w:val="false"/>
+        </w:trPr>
+        <w:tc>
+          <w:tcPr>
+            <w:tcW w:w="1703" w:type="dxa"/>
+            <w:tcBorders>
+              <w:top w:val="nil"/>
+              <w:left w:val="single" w:sz="2" w:space="0" w:color="000001"/>
+              <w:bottom w:val="single" w:sz="2" w:space="0" w:color="000001"/>
+              <w:insideH w:val="single" w:sz="2" w:space="0" w:color="000001"/>
+              <w:right w:val="nil"/>
+              <w:insideV w:val="nil"/>
+            </w:tcBorders>
+            <w:shd w:fill="FFFFFF" w:val="clear"/>
+            <w:tcMar>
+              <w:left w:w="30" w:type="dxa"/>
+            </w:tcMar>
+          </w:tcPr>
+          <w:p>
+            <w:pPr>
+              <w:pStyle w:val="TableContents"/>
+              <w:spacing w:before="0" w:after="160"/>
+              <w:jc w:val="center"/>
+              <w:rPr>
+                <w:sz w:val="22"/>
+                <w:szCs w:val="22"/>
+              </w:rPr>
+            </w:pPr>
+            <w:r>
+              <w:rPr>
+                <w:sz w:val="22"/>
+                <w:szCs w:val="22"/>
+              </w:rPr>
+            </w:r>
+          </w:p>
+        </w:tc>
+        <w:tc>
+          <w:tcPr>
+            <w:tcW w:w="1526" w:type="dxa"/>
+            <w:tcBorders>
+              <w:top w:val="nil"/>
+              <w:left w:val="single" w:sz="2" w:space="0" w:color="000001"/>
+              <w:bottom w:val="single" w:sz="2" w:space="0" w:color="000001"/>
+              <w:insideH w:val="single" w:sz="2" w:space="0" w:color="000001"/>
+              <w:right w:val="nil"/>
+              <w:insideV w:val="nil"/>
+            </w:tcBorders>
+            <w:shd w:fill="FFFFFF" w:val="clear"/>
+            <w:tcMar>
+              <w:left w:w="30" w:type="dxa"/>
+            </w:tcMar>
+          </w:tcPr>
+          <w:p>
+            <w:pPr>
+              <w:pStyle w:val="TableContents"/>
+              <w:spacing w:before="0" w:after="160"/>
+              <w:jc w:val="center"/>
+              <w:rPr>
+                <w:color w:val="6666FF"/>
+                <w:sz w:val="22"/>
+                <w:szCs w:val="22"/>
+              </w:rPr>
+            </w:pPr>
+            <w:r>
+              <w:rPr>
+                <w:color w:val="6666FF"/>
+                <w:sz w:val="22"/>
+                <w:szCs w:val="22"/>
+              </w:rPr>
+            </w:r>
+          </w:p>
+        </w:tc>
+        <w:tc>
+          <w:tcPr>
+            <w:tcW w:w="5668" w:type="dxa"/>
+            <w:tcBorders>
+              <w:top w:val="nil"/>
+              <w:left w:val="single" w:sz="2" w:space="0" w:color="000001"/>
+              <w:bottom w:val="single" w:sz="2" w:space="0" w:color="000001"/>
+              <w:insideH w:val="single" w:sz="2" w:space="0" w:color="000001"/>
+              <w:right w:val="nil"/>
+              <w:insideV w:val="nil"/>
+            </w:tcBorders>
+            <w:shd w:fill="FFFFFF" w:val="clear"/>
+            <w:tcMar>
+              <w:left w:w="30" w:type="dxa"/>
+            </w:tcMar>
+          </w:tcPr>
+          <w:p>
+            <w:pPr>
+              <w:pStyle w:val="TableContents"/>
+              <w:spacing w:before="0" w:after="160"/>
+              <w:jc w:val="center"/>
+              <w:rPr>
+                <w:color w:val="6666FF"/>
+                <w:sz w:val="22"/>
+                <w:szCs w:val="22"/>
+              </w:rPr>
+            </w:pPr>
+            <w:bookmarkStart w:id="23" w:name="__DdeLink__736_1600055531"/>
+            <w:bookmarkEnd w:id="23"/>
+            <w:r>
+              <w:rPr>
+                <w:color w:val="6666FF"/>
+                <w:sz w:val="22"/>
+                <w:szCs w:val="22"/>
+              </w:rPr>
+              <w:t xml:space="preserve">The program must detect select statement before pressing the “execute command” button </w:t>
+            </w:r>
+          </w:p>
+        </w:tc>
+        <w:tc>
+          <w:tcPr>
+            <w:tcW w:w="1539" w:type="dxa"/>
+            <w:tcBorders>
+              <w:top w:val="nil"/>
+              <w:left w:val="single" w:sz="2" w:space="0" w:color="000001"/>
+              <w:bottom w:val="single" w:sz="2" w:space="0" w:color="000001"/>
+              <w:insideH w:val="single" w:sz="2" w:space="0" w:color="000001"/>
+              <w:right w:val="single" w:sz="2" w:space="0" w:color="000001"/>
+              <w:insideV w:val="single" w:sz="2" w:space="0" w:color="000001"/>
+            </w:tcBorders>
+            <w:shd w:fill="FFFFFF" w:val="clear"/>
+            <w:tcMar>
+              <w:left w:w="30" w:type="dxa"/>
+            </w:tcMar>
+          </w:tcPr>
+          <w:p>
+            <w:pPr>
+              <w:pStyle w:val="TableContents"/>
+              <w:spacing w:before="0" w:after="160"/>
+              <w:jc w:val="center"/>
+              <w:rPr>
+                <w:sz w:val="24"/>
+                <w:szCs w:val="24"/>
+              </w:rPr>
+            </w:pPr>
+            <w:r>
+              <w:rPr>
+                <w:sz w:val="24"/>
+                <w:szCs w:val="24"/>
+              </w:rPr>
+            </w:r>
+          </w:p>
+        </w:tc>
+      </w:tr>
+      <w:tr>
+        <w:trPr>
+          <w:cantSplit w:val="false"/>
+        </w:trPr>
+        <w:tc>
+          <w:tcPr>
+            <w:tcW w:w="1703" w:type="dxa"/>
+            <w:tcBorders>
+              <w:top w:val="nil"/>
+              <w:left w:val="single" w:sz="2" w:space="0" w:color="000001"/>
+              <w:bottom w:val="single" w:sz="2" w:space="0" w:color="000001"/>
+              <w:insideH w:val="single" w:sz="2" w:space="0" w:color="000001"/>
+              <w:right w:val="nil"/>
+              <w:insideV w:val="nil"/>
+            </w:tcBorders>
+            <w:shd w:fill="FFFFFF" w:val="clear"/>
+            <w:tcMar>
+              <w:left w:w="30" w:type="dxa"/>
+            </w:tcMar>
+          </w:tcPr>
+          <w:p>
+            <w:pPr>
+              <w:pStyle w:val="TableContents"/>
+              <w:spacing w:before="0" w:after="160"/>
+              <w:jc w:val="center"/>
+              <w:rPr>
+                <w:sz w:val="22"/>
+                <w:szCs w:val="22"/>
+              </w:rPr>
+            </w:pPr>
+            <w:r>
+              <w:rPr>
+                <w:sz w:val="22"/>
+                <w:szCs w:val="22"/>
+              </w:rPr>
+            </w:r>
+          </w:p>
+        </w:tc>
+        <w:tc>
+          <w:tcPr>
+            <w:tcW w:w="1526" w:type="dxa"/>
+            <w:tcBorders>
+              <w:top w:val="nil"/>
+              <w:left w:val="single" w:sz="2" w:space="0" w:color="000001"/>
+              <w:bottom w:val="single" w:sz="2" w:space="0" w:color="000001"/>
+              <w:insideH w:val="single" w:sz="2" w:space="0" w:color="000001"/>
+              <w:right w:val="nil"/>
+              <w:insideV w:val="nil"/>
+            </w:tcBorders>
+            <w:shd w:fill="FFFFFF" w:val="clear"/>
+            <w:tcMar>
+              <w:left w:w="30" w:type="dxa"/>
+            </w:tcMar>
+          </w:tcPr>
+          <w:p>
+            <w:pPr>
+              <w:pStyle w:val="TableContents"/>
+              <w:spacing w:before="0" w:after="160"/>
+              <w:jc w:val="center"/>
+              <w:rPr>
+                <w:color w:val="6666FF"/>
+                <w:sz w:val="22"/>
+                <w:szCs w:val="22"/>
+              </w:rPr>
+            </w:pPr>
+            <w:r>
+              <w:rPr>
+                <w:color w:val="6666FF"/>
+                <w:sz w:val="22"/>
+                <w:szCs w:val="22"/>
+              </w:rPr>
+            </w:r>
+          </w:p>
+        </w:tc>
+        <w:tc>
+          <w:tcPr>
+            <w:tcW w:w="5668" w:type="dxa"/>
+            <w:tcBorders>
+              <w:top w:val="nil"/>
+              <w:left w:val="single" w:sz="2" w:space="0" w:color="000001"/>
+              <w:bottom w:val="single" w:sz="2" w:space="0" w:color="000001"/>
+              <w:insideH w:val="single" w:sz="2" w:space="0" w:color="000001"/>
+              <w:right w:val="nil"/>
+              <w:insideV w:val="nil"/>
+            </w:tcBorders>
+            <w:shd w:fill="FFFFFF" w:val="clear"/>
+            <w:tcMar>
+              <w:left w:w="30" w:type="dxa"/>
+            </w:tcMar>
+          </w:tcPr>
+          <w:p>
+            <w:pPr>
+              <w:pStyle w:val="TableContents"/>
+              <w:spacing w:before="0" w:after="160"/>
+              <w:jc w:val="center"/>
+              <w:rPr>
+                <w:color w:val="6666FF"/>
+                <w:sz w:val="22"/>
+                <w:szCs w:val="22"/>
+              </w:rPr>
+            </w:pPr>
+            <w:r>
+              <w:rPr>
+                <w:color w:val="6666FF"/>
+                <w:sz w:val="22"/>
+                <w:szCs w:val="22"/>
+              </w:rPr>
+              <w:t xml:space="preserve">The program must detect insert statement before pressing the “execute com mand” button </w:t>
+            </w:r>
+          </w:p>
+        </w:tc>
+        <w:tc>
+          <w:tcPr>
+            <w:tcW w:w="1539" w:type="dxa"/>
+            <w:tcBorders>
+              <w:top w:val="nil"/>
+              <w:left w:val="single" w:sz="2" w:space="0" w:color="000001"/>
+              <w:bottom w:val="single" w:sz="2" w:space="0" w:color="000001"/>
+              <w:insideH w:val="single" w:sz="2" w:space="0" w:color="000001"/>
+              <w:right w:val="single" w:sz="2" w:space="0" w:color="000001"/>
+              <w:insideV w:val="single" w:sz="2" w:space="0" w:color="000001"/>
+            </w:tcBorders>
+            <w:shd w:fill="FFFFFF" w:val="clear"/>
+            <w:tcMar>
+              <w:left w:w="30" w:type="dxa"/>
+            </w:tcMar>
+          </w:tcPr>
+          <w:p>
+            <w:pPr>
+              <w:pStyle w:val="TableContents"/>
+              <w:spacing w:before="0" w:after="160"/>
+              <w:jc w:val="center"/>
+              <w:rPr>
+                <w:sz w:val="24"/>
+                <w:szCs w:val="24"/>
+              </w:rPr>
+            </w:pPr>
+            <w:r>
+              <w:rPr>
+                <w:sz w:val="24"/>
+                <w:szCs w:val="24"/>
+              </w:rPr>
+            </w:r>
+          </w:p>
+        </w:tc>
+      </w:tr>
+      <w:tr>
+        <w:trPr>
+          <w:cantSplit w:val="false"/>
+        </w:trPr>
+        <w:tc>
+          <w:tcPr>
+            <w:tcW w:w="1703" w:type="dxa"/>
+            <w:tcBorders>
+              <w:top w:val="nil"/>
+              <w:left w:val="single" w:sz="2" w:space="0" w:color="000001"/>
+              <w:bottom w:val="single" w:sz="2" w:space="0" w:color="000001"/>
+              <w:insideH w:val="single" w:sz="2" w:space="0" w:color="000001"/>
+              <w:right w:val="nil"/>
+              <w:insideV w:val="nil"/>
+            </w:tcBorders>
+            <w:shd w:fill="FFFFFF" w:val="clear"/>
+            <w:tcMar>
+              <w:left w:w="30" w:type="dxa"/>
+            </w:tcMar>
+          </w:tcPr>
+          <w:p>
+            <w:pPr>
+              <w:pStyle w:val="TableContents"/>
+              <w:spacing w:before="0" w:after="160"/>
+              <w:jc w:val="center"/>
+              <w:rPr>
+                <w:sz w:val="22"/>
+                <w:szCs w:val="22"/>
+              </w:rPr>
+            </w:pPr>
+            <w:r>
+              <w:rPr>
+                <w:sz w:val="22"/>
+                <w:szCs w:val="22"/>
+              </w:rPr>
+              <w:t>27</w:t>
+            </w:r>
+          </w:p>
+        </w:tc>
+        <w:tc>
+          <w:tcPr>
+            <w:tcW w:w="1526" w:type="dxa"/>
+            <w:tcBorders>
+              <w:top w:val="nil"/>
+              <w:left w:val="single" w:sz="2" w:space="0" w:color="000001"/>
+              <w:bottom w:val="single" w:sz="2" w:space="0" w:color="000001"/>
+              <w:insideH w:val="single" w:sz="2" w:space="0" w:color="000001"/>
+              <w:right w:val="nil"/>
+              <w:insideV w:val="nil"/>
+            </w:tcBorders>
+            <w:shd w:fill="FFFFFF" w:val="clear"/>
+            <w:tcMar>
+              <w:left w:w="30" w:type="dxa"/>
+            </w:tcMar>
+          </w:tcPr>
+          <w:p>
+            <w:pPr>
+              <w:pStyle w:val="TableContents"/>
+              <w:spacing w:before="0" w:after="160"/>
+              <w:jc w:val="center"/>
+              <w:rPr>
+                <w:color w:val="6666FF"/>
+                <w:sz w:val="22"/>
+                <w:szCs w:val="22"/>
+              </w:rPr>
+            </w:pPr>
+            <w:r>
+              <w:rPr>
+                <w:color w:val="6666FF"/>
+                <w:sz w:val="22"/>
+                <w:szCs w:val="22"/>
+              </w:rPr>
+              <w:t xml:space="preserve"> </w:t>
+            </w:r>
+            <w:r>
+              <w:rPr>
+                <w:color w:val="6666FF"/>
+                <w:sz w:val="22"/>
+                <w:szCs w:val="22"/>
+              </w:rPr>
+              <w:t>SQLcommand tab</w:t>
+            </w:r>
+          </w:p>
+        </w:tc>
+        <w:tc>
+          <w:tcPr>
+            <w:tcW w:w="5668" w:type="dxa"/>
+            <w:tcBorders>
+              <w:top w:val="nil"/>
+              <w:left w:val="single" w:sz="2" w:space="0" w:color="000001"/>
+              <w:bottom w:val="single" w:sz="2" w:space="0" w:color="000001"/>
+              <w:insideH w:val="single" w:sz="2" w:space="0" w:color="000001"/>
+              <w:right w:val="nil"/>
+              <w:insideV w:val="nil"/>
+            </w:tcBorders>
+            <w:shd w:fill="FFFFFF" w:val="clear"/>
+            <w:tcMar>
+              <w:left w:w="30" w:type="dxa"/>
+            </w:tcMar>
+          </w:tcPr>
+          <w:p>
+            <w:pPr>
+              <w:pStyle w:val="TableContents"/>
+              <w:spacing w:before="0" w:after="160"/>
+              <w:jc w:val="center"/>
+              <w:rPr>
+                <w:color w:val="6666FF"/>
+                <w:sz w:val="22"/>
+                <w:szCs w:val="22"/>
+              </w:rPr>
+            </w:pPr>
+            <w:r>
+              <w:rPr>
+                <w:color w:val="6666FF"/>
+                <w:sz w:val="22"/>
+                <w:szCs w:val="22"/>
+              </w:rPr>
+              <w:t>The program must load the selected records from data base into the table view</w:t>
+            </w:r>
+          </w:p>
+        </w:tc>
+        <w:tc>
+          <w:tcPr>
+            <w:tcW w:w="1539" w:type="dxa"/>
+            <w:tcBorders>
+              <w:top w:val="nil"/>
+              <w:left w:val="single" w:sz="2" w:space="0" w:color="000001"/>
+              <w:bottom w:val="single" w:sz="2" w:space="0" w:color="000001"/>
+              <w:insideH w:val="single" w:sz="2" w:space="0" w:color="000001"/>
+              <w:right w:val="single" w:sz="2" w:space="0" w:color="000001"/>
+              <w:insideV w:val="single" w:sz="2" w:space="0" w:color="000001"/>
+            </w:tcBorders>
+            <w:shd w:fill="FFFFFF" w:val="clear"/>
+            <w:tcMar>
+              <w:left w:w="30" w:type="dxa"/>
+            </w:tcMar>
+          </w:tcPr>
+          <w:p>
+            <w:pPr>
+              <w:pStyle w:val="TableContents"/>
+              <w:spacing w:before="0" w:after="160"/>
+              <w:jc w:val="center"/>
+              <w:rPr>
+                <w:sz w:val="24"/>
+                <w:szCs w:val="24"/>
+              </w:rPr>
+            </w:pPr>
+            <w:r>
+              <w:rPr>
+                <w:sz w:val="24"/>
+                <w:szCs w:val="24"/>
+              </w:rPr>
+            </w:r>
+          </w:p>
+        </w:tc>
+      </w:tr>
+      <w:tr>
+        <w:trPr>
+          <w:cantSplit w:val="false"/>
+        </w:trPr>
+        <w:tc>
+          <w:tcPr>
+            <w:tcW w:w="1703" w:type="dxa"/>
+            <w:tcBorders>
+              <w:top w:val="nil"/>
+              <w:left w:val="single" w:sz="2" w:space="0" w:color="000001"/>
+              <w:bottom w:val="single" w:sz="2" w:space="0" w:color="000001"/>
+              <w:insideH w:val="single" w:sz="2" w:space="0" w:color="000001"/>
+              <w:right w:val="nil"/>
+              <w:insideV w:val="nil"/>
+            </w:tcBorders>
+            <w:shd w:fill="FFFFFF" w:val="clear"/>
+            <w:tcMar>
+              <w:left w:w="30" w:type="dxa"/>
+            </w:tcMar>
+          </w:tcPr>
+          <w:p>
+            <w:pPr>
+              <w:pStyle w:val="TableContents"/>
+              <w:spacing w:before="0" w:after="160"/>
+              <w:jc w:val="center"/>
+              <w:rPr>
+                <w:sz w:val="22"/>
+                <w:szCs w:val="22"/>
+              </w:rPr>
+            </w:pPr>
+            <w:r>
+              <w:rPr>
+                <w:sz w:val="22"/>
+                <w:szCs w:val="22"/>
+              </w:rPr>
+              <w:t>28</w:t>
+            </w:r>
+          </w:p>
+        </w:tc>
+        <w:tc>
+          <w:tcPr>
+            <w:tcW w:w="1526" w:type="dxa"/>
+            <w:tcBorders>
+              <w:top w:val="nil"/>
+              <w:left w:val="single" w:sz="2" w:space="0" w:color="000001"/>
+              <w:bottom w:val="single" w:sz="2" w:space="0" w:color="000001"/>
+              <w:insideH w:val="single" w:sz="2" w:space="0" w:color="000001"/>
+              <w:right w:val="nil"/>
+              <w:insideV w:val="nil"/>
+            </w:tcBorders>
+            <w:shd w:fill="FFFFFF" w:val="clear"/>
+            <w:tcMar>
+              <w:left w:w="30" w:type="dxa"/>
+            </w:tcMar>
+          </w:tcPr>
+          <w:p>
+            <w:pPr>
+              <w:pStyle w:val="TableContents"/>
+              <w:spacing w:before="0" w:after="160"/>
+              <w:jc w:val="center"/>
+              <w:rPr>
+                <w:color w:val="6666FF"/>
+                <w:sz w:val="22"/>
+                <w:szCs w:val="22"/>
+              </w:rPr>
+            </w:pPr>
+            <w:r>
+              <w:rPr>
+                <w:color w:val="6666FF"/>
+                <w:sz w:val="22"/>
+                <w:szCs w:val="22"/>
+              </w:rPr>
+            </w:r>
+          </w:p>
+        </w:tc>
+        <w:tc>
+          <w:tcPr>
+            <w:tcW w:w="5668" w:type="dxa"/>
+            <w:tcBorders>
+              <w:top w:val="nil"/>
+              <w:left w:val="single" w:sz="2" w:space="0" w:color="000001"/>
+              <w:bottom w:val="single" w:sz="2" w:space="0" w:color="000001"/>
+              <w:insideH w:val="single" w:sz="2" w:space="0" w:color="000001"/>
+              <w:right w:val="nil"/>
+              <w:insideV w:val="nil"/>
+            </w:tcBorders>
+            <w:shd w:fill="FFFFFF" w:val="clear"/>
+            <w:tcMar>
+              <w:left w:w="30" w:type="dxa"/>
+            </w:tcMar>
+          </w:tcPr>
+          <w:p>
+            <w:pPr>
+              <w:pStyle w:val="TableContents"/>
+              <w:spacing w:before="0" w:after="160"/>
+              <w:jc w:val="center"/>
+              <w:rPr>
+                <w:color w:val="6666FF"/>
+                <w:sz w:val="22"/>
+                <w:szCs w:val="22"/>
+              </w:rPr>
+            </w:pPr>
+            <w:r>
+              <w:rPr>
+                <w:color w:val="6666FF"/>
+                <w:sz w:val="22"/>
+                <w:szCs w:val="22"/>
+              </w:rPr>
+              <w:t xml:space="preserve">The program must warn the user about miswritten SQL commands </w:t>
+            </w:r>
+          </w:p>
+        </w:tc>
+        <w:tc>
+          <w:tcPr>
+            <w:tcW w:w="1539" w:type="dxa"/>
+            <w:tcBorders>
+              <w:top w:val="nil"/>
+              <w:left w:val="single" w:sz="2" w:space="0" w:color="000001"/>
+              <w:bottom w:val="single" w:sz="2" w:space="0" w:color="000001"/>
+              <w:insideH w:val="single" w:sz="2" w:space="0" w:color="000001"/>
+              <w:right w:val="single" w:sz="2" w:space="0" w:color="000001"/>
+              <w:insideV w:val="single" w:sz="2" w:space="0" w:color="000001"/>
+            </w:tcBorders>
+            <w:shd w:fill="FFFFFF" w:val="clear"/>
+            <w:tcMar>
+              <w:left w:w="30" w:type="dxa"/>
+            </w:tcMar>
+          </w:tcPr>
+          <w:p>
+            <w:pPr>
+              <w:pStyle w:val="TableContents"/>
+              <w:spacing w:before="0" w:after="160"/>
+              <w:jc w:val="center"/>
+              <w:rPr>
+                <w:sz w:val="24"/>
+                <w:szCs w:val="24"/>
+              </w:rPr>
+            </w:pPr>
+            <w:r>
+              <w:rPr>
+                <w:sz w:val="24"/>
+                <w:szCs w:val="24"/>
+              </w:rPr>
+            </w:r>
+          </w:p>
+        </w:tc>
+      </w:tr>
+      <w:tr>
+        <w:trPr>
+          <w:cantSplit w:val="false"/>
+        </w:trPr>
+        <w:tc>
+          <w:tcPr>
+            <w:tcW w:w="1703" w:type="dxa"/>
+            <w:tcBorders>
+              <w:top w:val="nil"/>
+              <w:left w:val="single" w:sz="2" w:space="0" w:color="000001"/>
+              <w:bottom w:val="single" w:sz="2" w:space="0" w:color="000001"/>
+              <w:insideH w:val="single" w:sz="2" w:space="0" w:color="000001"/>
+              <w:right w:val="nil"/>
+              <w:insideV w:val="nil"/>
+            </w:tcBorders>
+            <w:shd w:fill="FFFFFF" w:val="clear"/>
+            <w:tcMar>
+              <w:left w:w="30" w:type="dxa"/>
+            </w:tcMar>
+          </w:tcPr>
+          <w:p>
+            <w:pPr>
+              <w:pStyle w:val="TableContents"/>
+              <w:spacing w:before="0" w:after="160"/>
+              <w:jc w:val="center"/>
+              <w:rPr>
+                <w:sz w:val="22"/>
+                <w:szCs w:val="22"/>
+              </w:rPr>
+            </w:pPr>
+            <w:r>
+              <w:rPr>
+                <w:sz w:val="22"/>
+                <w:szCs w:val="22"/>
+              </w:rPr>
+              <w:t>29</w:t>
+            </w:r>
+          </w:p>
+        </w:tc>
+        <w:tc>
+          <w:tcPr>
+            <w:tcW w:w="1526" w:type="dxa"/>
+            <w:tcBorders>
+              <w:top w:val="nil"/>
+              <w:left w:val="single" w:sz="2" w:space="0" w:color="000001"/>
+              <w:bottom w:val="single" w:sz="2" w:space="0" w:color="000001"/>
+              <w:insideH w:val="single" w:sz="2" w:space="0" w:color="000001"/>
+              <w:right w:val="nil"/>
+              <w:insideV w:val="nil"/>
+            </w:tcBorders>
+            <w:shd w:fill="FFFFFF" w:val="clear"/>
+            <w:tcMar>
+              <w:left w:w="30" w:type="dxa"/>
+            </w:tcMar>
+          </w:tcPr>
+          <w:p>
+            <w:pPr>
+              <w:pStyle w:val="TableContents"/>
+              <w:spacing w:before="0" w:after="160"/>
+              <w:jc w:val="center"/>
+              <w:rPr>
+                <w:color w:val="6666FF"/>
+                <w:sz w:val="22"/>
+                <w:szCs w:val="22"/>
+              </w:rPr>
+            </w:pPr>
+            <w:r>
+              <w:rPr>
+                <w:color w:val="6666FF"/>
+                <w:sz w:val="22"/>
+                <w:szCs w:val="22"/>
+              </w:rPr>
+            </w:r>
+          </w:p>
+        </w:tc>
+        <w:tc>
+          <w:tcPr>
+            <w:tcW w:w="5668" w:type="dxa"/>
+            <w:tcBorders>
+              <w:top w:val="nil"/>
+              <w:left w:val="single" w:sz="2" w:space="0" w:color="000001"/>
+              <w:bottom w:val="single" w:sz="2" w:space="0" w:color="000001"/>
+              <w:insideH w:val="single" w:sz="2" w:space="0" w:color="000001"/>
+              <w:right w:val="nil"/>
+              <w:insideV w:val="nil"/>
+            </w:tcBorders>
+            <w:shd w:fill="FFFFFF" w:val="clear"/>
+            <w:tcMar>
+              <w:left w:w="30" w:type="dxa"/>
+            </w:tcMar>
+          </w:tcPr>
+          <w:p>
+            <w:pPr>
+              <w:pStyle w:val="TableContents"/>
+              <w:spacing w:before="0" w:after="160"/>
+              <w:jc w:val="center"/>
+              <w:rPr>
+                <w:color w:val="6666FF"/>
+                <w:sz w:val="22"/>
+                <w:szCs w:val="22"/>
+              </w:rPr>
+            </w:pPr>
+            <w:r>
+              <w:rPr>
+                <w:color w:val="6666FF"/>
+                <w:sz w:val="22"/>
+                <w:szCs w:val="22"/>
+              </w:rPr>
+              <w:t>The program must display details about the error in SQL command for user to make suitable corrections</w:t>
+            </w:r>
+          </w:p>
+        </w:tc>
+        <w:tc>
+          <w:tcPr>
+            <w:tcW w:w="1539" w:type="dxa"/>
+            <w:tcBorders>
+              <w:top w:val="nil"/>
+              <w:left w:val="single" w:sz="2" w:space="0" w:color="000001"/>
+              <w:bottom w:val="single" w:sz="2" w:space="0" w:color="000001"/>
+              <w:insideH w:val="single" w:sz="2" w:space="0" w:color="000001"/>
+              <w:right w:val="single" w:sz="2" w:space="0" w:color="000001"/>
+              <w:insideV w:val="single" w:sz="2" w:space="0" w:color="000001"/>
+            </w:tcBorders>
+            <w:shd w:fill="FFFFFF" w:val="clear"/>
+            <w:tcMar>
+              <w:left w:w="30" w:type="dxa"/>
+            </w:tcMar>
+          </w:tcPr>
+          <w:p>
+            <w:pPr>
+              <w:pStyle w:val="TableContents"/>
+              <w:spacing w:before="0" w:after="160"/>
+              <w:jc w:val="center"/>
+              <w:rPr>
+                <w:sz w:val="24"/>
+                <w:szCs w:val="24"/>
+              </w:rPr>
+            </w:pPr>
+            <w:r>
+              <w:rPr>
+                <w:sz w:val="24"/>
+                <w:szCs w:val="24"/>
+              </w:rPr>
+            </w:r>
+          </w:p>
+        </w:tc>
+      </w:tr>
+      <w:tr>
+        <w:trPr>
+          <w:cantSplit w:val="false"/>
+        </w:trPr>
+        <w:tc>
+          <w:tcPr>
+            <w:tcW w:w="1703" w:type="dxa"/>
+            <w:tcBorders>
+              <w:top w:val="nil"/>
+              <w:left w:val="single" w:sz="2" w:space="0" w:color="000001"/>
+              <w:bottom w:val="single" w:sz="2" w:space="0" w:color="000001"/>
+              <w:insideH w:val="single" w:sz="2" w:space="0" w:color="000001"/>
+              <w:right w:val="nil"/>
+              <w:insideV w:val="nil"/>
+            </w:tcBorders>
+            <w:shd w:fill="FFFFFF" w:val="clear"/>
+            <w:tcMar>
+              <w:left w:w="30" w:type="dxa"/>
+            </w:tcMar>
+          </w:tcPr>
+          <w:p>
+            <w:pPr>
+              <w:pStyle w:val="TableContents"/>
+              <w:spacing w:before="0" w:after="160"/>
+              <w:jc w:val="center"/>
+              <w:rPr>
+                <w:sz w:val="22"/>
+                <w:szCs w:val="22"/>
+              </w:rPr>
+            </w:pPr>
+            <w:r>
+              <w:rPr>
+                <w:sz w:val="22"/>
+                <w:szCs w:val="22"/>
+              </w:rPr>
+              <w:t>30</w:t>
+            </w:r>
+          </w:p>
+        </w:tc>
+        <w:tc>
+          <w:tcPr>
+            <w:tcW w:w="1526" w:type="dxa"/>
+            <w:tcBorders>
+              <w:top w:val="nil"/>
+              <w:left w:val="single" w:sz="2" w:space="0" w:color="000001"/>
+              <w:bottom w:val="single" w:sz="2" w:space="0" w:color="000001"/>
+              <w:insideH w:val="single" w:sz="2" w:space="0" w:color="000001"/>
+              <w:right w:val="nil"/>
+              <w:insideV w:val="nil"/>
+            </w:tcBorders>
+            <w:shd w:fill="FFFFFF" w:val="clear"/>
+            <w:tcMar>
+              <w:left w:w="30" w:type="dxa"/>
+            </w:tcMar>
+          </w:tcPr>
+          <w:p>
+            <w:pPr>
+              <w:pStyle w:val="TableContents"/>
+              <w:spacing w:before="0" w:after="160"/>
+              <w:jc w:val="center"/>
+              <w:rPr>
+                <w:color w:val="6666FF"/>
+                <w:sz w:val="22"/>
+                <w:szCs w:val="22"/>
+              </w:rPr>
+            </w:pPr>
+            <w:r>
+              <w:rPr>
+                <w:color w:val="6666FF"/>
+                <w:sz w:val="22"/>
+                <w:szCs w:val="22"/>
+              </w:rPr>
+            </w:r>
+          </w:p>
+        </w:tc>
+        <w:tc>
+          <w:tcPr>
+            <w:tcW w:w="5668" w:type="dxa"/>
+            <w:tcBorders>
+              <w:top w:val="nil"/>
+              <w:left w:val="single" w:sz="2" w:space="0" w:color="000001"/>
+              <w:bottom w:val="single" w:sz="2" w:space="0" w:color="000001"/>
+              <w:insideH w:val="single" w:sz="2" w:space="0" w:color="000001"/>
+              <w:right w:val="nil"/>
+              <w:insideV w:val="nil"/>
+            </w:tcBorders>
+            <w:shd w:fill="FFFFFF" w:val="clear"/>
+            <w:tcMar>
+              <w:left w:w="30" w:type="dxa"/>
+            </w:tcMar>
+          </w:tcPr>
+          <w:p>
+            <w:pPr>
+              <w:pStyle w:val="TableContents"/>
+              <w:spacing w:before="0" w:after="160"/>
+              <w:jc w:val="center"/>
+              <w:rPr>
+                <w:color w:val="6666FF"/>
+                <w:sz w:val="22"/>
+                <w:szCs w:val="22"/>
+              </w:rPr>
+            </w:pPr>
+            <w:r>
+              <w:rPr>
+                <w:color w:val="6666FF"/>
+                <w:sz w:val="22"/>
+                <w:szCs w:val="22"/>
+              </w:rPr>
+            </w:r>
+          </w:p>
+        </w:tc>
+        <w:tc>
+          <w:tcPr>
+            <w:tcW w:w="1539" w:type="dxa"/>
+            <w:tcBorders>
+              <w:top w:val="nil"/>
+              <w:left w:val="single" w:sz="2" w:space="0" w:color="000001"/>
+              <w:bottom w:val="single" w:sz="2" w:space="0" w:color="000001"/>
+              <w:insideH w:val="single" w:sz="2" w:space="0" w:color="000001"/>
+              <w:right w:val="single" w:sz="2" w:space="0" w:color="000001"/>
+              <w:insideV w:val="single" w:sz="2" w:space="0" w:color="000001"/>
+            </w:tcBorders>
+            <w:shd w:fill="FFFFFF" w:val="clear"/>
+            <w:tcMar>
+              <w:left w:w="30" w:type="dxa"/>
+            </w:tcMar>
+          </w:tcPr>
+          <w:p>
+            <w:pPr>
+              <w:pStyle w:val="TableContents"/>
+              <w:spacing w:before="0" w:after="160"/>
+              <w:jc w:val="center"/>
+              <w:rPr>
+                <w:sz w:val="24"/>
+                <w:szCs w:val="24"/>
+              </w:rPr>
+            </w:pPr>
+            <w:r>
+              <w:rPr>
+                <w:sz w:val="24"/>
+                <w:szCs w:val="24"/>
+              </w:rPr>
+            </w:r>
+          </w:p>
+        </w:tc>
+      </w:tr>
     </w:tbl>
     <w:p>
       <w:pPr>
@@ -8088,12 +10027,12 @@
         <w:pStyle w:val="Section"/>
         <w:rPr/>
       </w:pPr>
-      <w:bookmarkStart w:id="23" w:name="_Toc310349234"/>
+      <w:bookmarkStart w:id="24" w:name="_Toc310349234"/>
       <w:r>
         <w:rPr/>
         <w:t>3.4 Non-Functional Requirements</w:t>
       </w:r>
-      <w:bookmarkEnd w:id="23"/>
+      <w:bookmarkEnd w:id="24"/>
       <w:r>
         <w:rPr/>
         <w:br/>
@@ -8102,7 +10041,7 @@
     <w:tbl>
       <w:tblPr>
         <w:jc w:val="left"/>
-        <w:tblInd w:w="38" w:type="dxa"/>
+        <w:tblInd w:w="36" w:type="dxa"/>
         <w:tblBorders>
           <w:top w:val="single" w:sz="2" w:space="0" w:color="000001"/>
           <w:left w:val="single" w:sz="2" w:space="0" w:color="000001"/>
@@ -8113,15 +10052,15 @@
         </w:tblBorders>
         <w:tblCellMar>
           <w:top w:w="55" w:type="dxa"/>
-          <w:left w:w="33" w:type="dxa"/>
+          <w:left w:w="30" w:type="dxa"/>
           <w:bottom w:w="55" w:type="dxa"/>
           <w:right w:w="55" w:type="dxa"/>
         </w:tblCellMar>
       </w:tblPr>
       <w:tblGrid>
-        <w:gridCol w:w="3205"/>
+        <w:gridCol w:w="3204"/>
         <w:gridCol w:w="3213"/>
-        <w:gridCol w:w="3932"/>
+        <w:gridCol w:w="3933"/>
       </w:tblGrid>
       <w:tr>
         <w:trPr>
@@ -8129,7 +10068,7 @@
         </w:trPr>
         <w:tc>
           <w:tcPr>
-            <w:tcW w:w="3205" w:type="dxa"/>
+            <w:tcW w:w="3204" w:type="dxa"/>
             <w:tcBorders>
               <w:top w:val="single" w:sz="2" w:space="0" w:color="000001"/>
               <w:left w:val="single" w:sz="2" w:space="0" w:color="000001"/>
@@ -8140,7 +10079,7 @@
             </w:tcBorders>
             <w:shd w:fill="FFFFFF" w:val="clear"/>
             <w:tcMar>
-              <w:left w:w="33" w:type="dxa"/>
+              <w:left w:w="30" w:type="dxa"/>
             </w:tcMar>
           </w:tcPr>
           <w:p>
@@ -8177,7 +10116,7 @@
             </w:tcBorders>
             <w:shd w:fill="FFFFFF" w:val="clear"/>
             <w:tcMar>
-              <w:left w:w="33" w:type="dxa"/>
+              <w:left w:w="30" w:type="dxa"/>
             </w:tcMar>
           </w:tcPr>
           <w:p>
@@ -8203,7 +10142,7 @@
         </w:tc>
         <w:tc>
           <w:tcPr>
-            <w:tcW w:w="3932" w:type="dxa"/>
+            <w:tcW w:w="3933" w:type="dxa"/>
             <w:tcBorders>
               <w:top w:val="single" w:sz="2" w:space="0" w:color="000001"/>
               <w:left w:val="single" w:sz="2" w:space="0" w:color="000001"/>
@@ -8214,7 +10153,7 @@
             </w:tcBorders>
             <w:shd w:fill="FFFFFF" w:val="clear"/>
             <w:tcMar>
-              <w:left w:w="33" w:type="dxa"/>
+              <w:left w:w="30" w:type="dxa"/>
             </w:tcMar>
           </w:tcPr>
           <w:p>
@@ -8245,7 +10184,7 @@
         </w:trPr>
         <w:tc>
           <w:tcPr>
-            <w:tcW w:w="3205" w:type="dxa"/>
+            <w:tcW w:w="3204" w:type="dxa"/>
             <w:tcBorders>
               <w:top w:val="nil"/>
               <w:left w:val="single" w:sz="2" w:space="0" w:color="000001"/>
@@ -8256,7 +10195,7 @@
             </w:tcBorders>
             <w:shd w:fill="FFFFFF" w:val="clear"/>
             <w:tcMar>
-              <w:left w:w="33" w:type="dxa"/>
+              <w:left w:w="30" w:type="dxa"/>
             </w:tcMar>
           </w:tcPr>
           <w:p>
@@ -8293,7 +10232,7 @@
             </w:tcBorders>
             <w:shd w:fill="FFFFFF" w:val="clear"/>
             <w:tcMar>
-              <w:left w:w="33" w:type="dxa"/>
+              <w:left w:w="30" w:type="dxa"/>
             </w:tcMar>
           </w:tcPr>
           <w:p>
@@ -8319,7 +10258,7 @@
         </w:tc>
         <w:tc>
           <w:tcPr>
-            <w:tcW w:w="3932" w:type="dxa"/>
+            <w:tcW w:w="3933" w:type="dxa"/>
             <w:tcBorders>
               <w:top w:val="nil"/>
               <w:left w:val="single" w:sz="2" w:space="0" w:color="000001"/>
@@ -8330,7 +10269,7 @@
             </w:tcBorders>
             <w:shd w:fill="FFFFFF" w:val="clear"/>
             <w:tcMar>
-              <w:left w:w="33" w:type="dxa"/>
+              <w:left w:w="30" w:type="dxa"/>
             </w:tcMar>
           </w:tcPr>
           <w:p>
@@ -8361,7 +10300,7 @@
         </w:trPr>
         <w:tc>
           <w:tcPr>
-            <w:tcW w:w="3205" w:type="dxa"/>
+            <w:tcW w:w="3204" w:type="dxa"/>
             <w:tcBorders>
               <w:top w:val="nil"/>
               <w:left w:val="single" w:sz="2" w:space="0" w:color="000001"/>
@@ -8372,7 +10311,7 @@
             </w:tcBorders>
             <w:shd w:fill="FFFFFF" w:val="clear"/>
             <w:tcMar>
-              <w:left w:w="33" w:type="dxa"/>
+              <w:left w:w="30" w:type="dxa"/>
             </w:tcMar>
           </w:tcPr>
           <w:p>
@@ -8409,7 +10348,7 @@
             </w:tcBorders>
             <w:shd w:fill="FFFFFF" w:val="clear"/>
             <w:tcMar>
-              <w:left w:w="33" w:type="dxa"/>
+              <w:left w:w="30" w:type="dxa"/>
             </w:tcMar>
           </w:tcPr>
           <w:p>
@@ -8435,7 +10374,7 @@
         </w:tc>
         <w:tc>
           <w:tcPr>
-            <w:tcW w:w="3932" w:type="dxa"/>
+            <w:tcW w:w="3933" w:type="dxa"/>
             <w:tcBorders>
               <w:top w:val="nil"/>
               <w:left w:val="single" w:sz="2" w:space="0" w:color="000001"/>
@@ -8446,7 +10385,7 @@
             </w:tcBorders>
             <w:shd w:fill="FFFFFF" w:val="clear"/>
             <w:tcMar>
-              <w:left w:w="33" w:type="dxa"/>
+              <w:left w:w="30" w:type="dxa"/>
             </w:tcMar>
           </w:tcPr>
           <w:p>
@@ -8477,7 +10416,7 @@
         </w:trPr>
         <w:tc>
           <w:tcPr>
-            <w:tcW w:w="3205" w:type="dxa"/>
+            <w:tcW w:w="3204" w:type="dxa"/>
             <w:tcBorders>
               <w:top w:val="nil"/>
               <w:left w:val="single" w:sz="2" w:space="0" w:color="000001"/>
@@ -8488,7 +10427,7 @@
             </w:tcBorders>
             <w:shd w:fill="FFFFFF" w:val="clear"/>
             <w:tcMar>
-              <w:left w:w="33" w:type="dxa"/>
+              <w:left w:w="30" w:type="dxa"/>
             </w:tcMar>
           </w:tcPr>
           <w:p>
@@ -8525,7 +10464,7 @@
             </w:tcBorders>
             <w:shd w:fill="FFFFFF" w:val="clear"/>
             <w:tcMar>
-              <w:left w:w="33" w:type="dxa"/>
+              <w:left w:w="30" w:type="dxa"/>
             </w:tcMar>
           </w:tcPr>
           <w:p>
@@ -8551,7 +10490,7 @@
         </w:tc>
         <w:tc>
           <w:tcPr>
-            <w:tcW w:w="3932" w:type="dxa"/>
+            <w:tcW w:w="3933" w:type="dxa"/>
             <w:tcBorders>
               <w:top w:val="nil"/>
               <w:left w:val="single" w:sz="2" w:space="0" w:color="000001"/>
@@ -8562,7 +10501,7 @@
             </w:tcBorders>
             <w:shd w:fill="FFFFFF" w:val="clear"/>
             <w:tcMar>
-              <w:left w:w="33" w:type="dxa"/>
+              <w:left w:w="30" w:type="dxa"/>
             </w:tcMar>
           </w:tcPr>
           <w:p>
@@ -8582,15 +10521,7 @@
                 <w:sz w:val="24"/>
                 <w:szCs w:val="24"/>
               </w:rPr>
-              <w:t xml:space="preserve">The BRO IDS is mainly targeted to LINUX/FreeBSD , therefore the visualizer should support these </w:t>
-            </w:r>
-            <w:r>
-              <w:rPr>
-                <w:color w:val="6666FF"/>
-                <w:sz w:val="24"/>
-                <w:szCs w:val="24"/>
-              </w:rPr>
-              <w:t>OS's</w:t>
+              <w:t>The BRO IDS is mainly targeted to LINUX/FreeBSD , therefore the visualizer should support these OS's</w:t>
             </w:r>
           </w:p>
         </w:tc>
@@ -8601,7 +10532,7 @@
         </w:trPr>
         <w:tc>
           <w:tcPr>
-            <w:tcW w:w="3205" w:type="dxa"/>
+            <w:tcW w:w="3204" w:type="dxa"/>
             <w:tcBorders>
               <w:top w:val="nil"/>
               <w:left w:val="single" w:sz="2" w:space="0" w:color="000001"/>
@@ -8612,7 +10543,7 @@
             </w:tcBorders>
             <w:shd w:fill="FFFFFF" w:val="clear"/>
             <w:tcMar>
-              <w:left w:w="33" w:type="dxa"/>
+              <w:left w:w="30" w:type="dxa"/>
             </w:tcMar>
           </w:tcPr>
           <w:p>
@@ -8649,7 +10580,7 @@
             </w:tcBorders>
             <w:shd w:fill="FFFFFF" w:val="clear"/>
             <w:tcMar>
-              <w:left w:w="33" w:type="dxa"/>
+              <w:left w:w="30" w:type="dxa"/>
             </w:tcMar>
           </w:tcPr>
           <w:p>
@@ -8675,7 +10606,7 @@
         </w:tc>
         <w:tc>
           <w:tcPr>
-            <w:tcW w:w="3932" w:type="dxa"/>
+            <w:tcW w:w="3933" w:type="dxa"/>
             <w:tcBorders>
               <w:top w:val="nil"/>
               <w:left w:val="single" w:sz="2" w:space="0" w:color="000001"/>
@@ -8686,7 +10617,7 @@
             </w:tcBorders>
             <w:shd w:fill="FFFFFF" w:val="clear"/>
             <w:tcMar>
-              <w:left w:w="33" w:type="dxa"/>
+              <w:left w:w="30" w:type="dxa"/>
             </w:tcMar>
           </w:tcPr>
           <w:p>
@@ -8717,7 +10648,7 @@
         </w:trPr>
         <w:tc>
           <w:tcPr>
-            <w:tcW w:w="3205" w:type="dxa"/>
+            <w:tcW w:w="3204" w:type="dxa"/>
             <w:tcBorders>
               <w:top w:val="nil"/>
               <w:left w:val="single" w:sz="2" w:space="0" w:color="000001"/>
@@ -8728,7 +10659,7 @@
             </w:tcBorders>
             <w:shd w:fill="FFFFFF" w:val="clear"/>
             <w:tcMar>
-              <w:left w:w="33" w:type="dxa"/>
+              <w:left w:w="30" w:type="dxa"/>
             </w:tcMar>
           </w:tcPr>
           <w:p>
@@ -8757,7 +10688,7 @@
             </w:tcBorders>
             <w:shd w:fill="FFFFFF" w:val="clear"/>
             <w:tcMar>
-              <w:left w:w="33" w:type="dxa"/>
+              <w:left w:w="30" w:type="dxa"/>
             </w:tcMar>
           </w:tcPr>
           <w:p>
@@ -8774,7 +10705,7 @@
         </w:tc>
         <w:tc>
           <w:tcPr>
-            <w:tcW w:w="3932" w:type="dxa"/>
+            <w:tcW w:w="3933" w:type="dxa"/>
             <w:tcBorders>
               <w:top w:val="nil"/>
               <w:left w:val="single" w:sz="2" w:space="0" w:color="000001"/>
@@ -8785,7 +10716,7 @@
             </w:tcBorders>
             <w:shd w:fill="FFFFFF" w:val="clear"/>
             <w:tcMar>
-              <w:left w:w="33" w:type="dxa"/>
+              <w:left w:w="30" w:type="dxa"/>
             </w:tcMar>
           </w:tcPr>
           <w:p>
@@ -8862,8 +10793,8 @@
         <w:pStyle w:val="Section"/>
         <w:rPr/>
       </w:pPr>
-      <w:bookmarkStart w:id="24" w:name="_Toc310349235"/>
-      <w:bookmarkEnd w:id="24"/>
+      <w:bookmarkStart w:id="25" w:name="_Toc310349235"/>
+      <w:bookmarkEnd w:id="25"/>
       <w:r>
         <w:rPr/>
         <w:t>3.5 Other Requirements</w:t>
@@ -8885,7 +10816,7 @@
         <w:pageBreakBefore/>
         <w:rPr/>
       </w:pPr>
-      <w:bookmarkStart w:id="25" w:name="_Toc310349236"/>
+      <w:bookmarkStart w:id="26" w:name="_Toc310349236"/>
       <w:r>
         <w:rPr>
           <w:color w:val="A6A6A6"/>
@@ -8894,7 +10825,7 @@
         <w:t xml:space="preserve">Chapter 4 </w:t>
         <w:br/>
       </w:r>
-      <w:bookmarkEnd w:id="25"/>
+      <w:bookmarkEnd w:id="26"/>
       <w:r>
         <w:rPr/>
         <w:t>Software Design</w:t>
@@ -9166,9 +11097,9 @@
         <w:pStyle w:val="Chapter"/>
         <w:rPr/>
       </w:pPr>
-      <w:bookmarkStart w:id="26" w:name="_Toc310349242"/>
-      <w:bookmarkStart w:id="27" w:name="_GoBack"/>
-      <w:bookmarkEnd w:id="27"/>
+      <w:bookmarkStart w:id="27" w:name="_Toc310349242"/>
+      <w:bookmarkStart w:id="28" w:name="_GoBack"/>
+      <w:bookmarkEnd w:id="28"/>
       <w:r>
         <w:rPr>
           <w:color w:val="A6A6A6"/>
@@ -9177,7 +11108,7 @@
         <w:t xml:space="preserve">Chapter 5 </w:t>
         <w:br/>
       </w:r>
-      <w:bookmarkEnd w:id="26"/>
+      <w:bookmarkEnd w:id="27"/>
       <w:r>
         <w:rPr/>
         <w:t>Implementation</w:t>
@@ -9236,7 +11167,7 @@
         </w:rPr>
         <w:t xml:space="preserve">Qt creator creates a </w:t>
       </w:r>
-      <w:bookmarkStart w:id="28" w:name="__DdeLink__1397_1935673802"/>
+      <w:bookmarkStart w:id="29" w:name="__DdeLink__1397_1935673802"/>
       <w:r>
         <w:rPr>
           <w:color w:val="6666FF"/>
@@ -9245,7 +11176,7 @@
         </w:rPr>
         <w:t>QML</w:t>
       </w:r>
-      <w:bookmarkEnd w:id="28"/>
+      <w:bookmarkEnd w:id="29"/>
       <w:r>
         <w:rPr>
           <w:color w:val="6666FF"/>
@@ -9563,7 +11494,7 @@
         <w:pStyle w:val="Chapter"/>
         <w:rPr/>
       </w:pPr>
-      <w:bookmarkStart w:id="29" w:name="_Toc310349243"/>
+      <w:bookmarkStart w:id="30" w:name="_Toc310349243"/>
       <w:r>
         <w:rPr>
           <w:color w:val="A6A6A6"/>
@@ -9572,7 +11503,7 @@
         <w:t xml:space="preserve">Chapter 6 </w:t>
         <w:br/>
       </w:r>
-      <w:bookmarkEnd w:id="29"/>
+      <w:bookmarkEnd w:id="30"/>
       <w:r>
         <w:rPr/>
         <w:t>Testing</w:t>
@@ -9605,8 +11536,8 @@
         <w:pStyle w:val="Section"/>
         <w:rPr/>
       </w:pPr>
-      <w:bookmarkStart w:id="30" w:name="_Toc310349244"/>
-      <w:bookmarkEnd w:id="30"/>
+      <w:bookmarkStart w:id="31" w:name="_Toc310349244"/>
+      <w:bookmarkEnd w:id="31"/>
       <w:r>
         <w:rPr/>
         <w:t>6.1 Testing Approach</w:t>
@@ -9636,8 +11567,8 @@
         <w:pStyle w:val="Section"/>
         <w:rPr/>
       </w:pPr>
-      <w:bookmarkStart w:id="31" w:name="_Toc310349245"/>
-      <w:bookmarkEnd w:id="31"/>
+      <w:bookmarkStart w:id="32" w:name="_Toc310349245"/>
+      <w:bookmarkEnd w:id="32"/>
       <w:r>
         <w:rPr/>
         <w:t>6.2 Testing Tools</w:t>
@@ -9667,8 +11598,8 @@
         <w:pStyle w:val="Section"/>
         <w:rPr/>
       </w:pPr>
-      <w:bookmarkStart w:id="32" w:name="_Toc310349246"/>
-      <w:bookmarkEnd w:id="32"/>
+      <w:bookmarkStart w:id="33" w:name="_Toc310349246"/>
+      <w:bookmarkEnd w:id="33"/>
       <w:r>
         <w:rPr/>
         <w:t>6.3 Tested Features</w:t>
@@ -9698,12 +11629,12 @@
         <w:pStyle w:val="Section"/>
         <w:rPr/>
       </w:pPr>
-      <w:bookmarkStart w:id="33" w:name="_Toc310349247"/>
+      <w:bookmarkStart w:id="34" w:name="_Toc310349247"/>
       <w:r>
         <w:rPr/>
         <w:t>6.4 Discussion</w:t>
       </w:r>
-      <w:bookmarkEnd w:id="33"/>
+      <w:bookmarkEnd w:id="34"/>
       <w:r>
         <w:rPr/>
         <w:t xml:space="preserve"> (optional)</w:t>
@@ -9742,7 +11673,7 @@
         <w:pStyle w:val="Chapter"/>
         <w:rPr/>
       </w:pPr>
-      <w:bookmarkStart w:id="34" w:name="_Toc310349248"/>
+      <w:bookmarkStart w:id="35" w:name="_Toc310349248"/>
       <w:r>
         <w:rPr>
           <w:color w:val="A6A6A6"/>
@@ -9751,7 +11682,7 @@
         <w:t xml:space="preserve">Chapter 7 </w:t>
         <w:br/>
       </w:r>
-      <w:bookmarkEnd w:id="34"/>
+      <w:bookmarkEnd w:id="35"/>
       <w:r>
         <w:rPr/>
         <w:t>Conclusions and Future Work</w:t>
@@ -10033,7 +11964,7 @@
         <w:pStyle w:val="Chapter"/>
         <w:rPr/>
       </w:pPr>
-      <w:bookmarkStart w:id="35" w:name="_Toc310349249"/>
+      <w:bookmarkStart w:id="36" w:name="_Toc310349249"/>
       <w:r>
         <w:rPr>
           <w:color w:val="A6A6A6"/>
@@ -10042,7 +11973,7 @@
         <w:t xml:space="preserve">Appendix A </w:t>
         <w:br/>
       </w:r>
-      <w:bookmarkEnd w:id="35"/>
+      <w:bookmarkEnd w:id="36"/>
       <w:r>
         <w:rPr/>
         <w:t>Users’ Manual</w:t>
@@ -10255,7 +12186,7 @@
         <w:pStyle w:val="Chapter"/>
         <w:rPr/>
       </w:pPr>
-      <w:bookmarkStart w:id="36" w:name="_Toc310349250"/>
+      <w:bookmarkStart w:id="37" w:name="_Toc310349250"/>
       <w:r>
         <w:rPr>
           <w:color w:val="A6A6A6"/>
@@ -10264,7 +12195,7 @@
         <w:t xml:space="preserve">Appendix B </w:t>
         <w:br/>
       </w:r>
-      <w:bookmarkEnd w:id="36"/>
+      <w:bookmarkEnd w:id="37"/>
       <w:r>
         <w:rPr/>
         <w:t>Document Changes</w:t>
@@ -10487,7 +12418,7 @@
         <w:pStyle w:val="Chapter"/>
         <w:rPr/>
       </w:pPr>
-      <w:bookmarkStart w:id="37" w:name="_Toc310349251"/>
+      <w:bookmarkStart w:id="38" w:name="_Toc310349251"/>
       <w:r>
         <w:rPr>
           <w:color w:val="A6A6A6"/>
@@ -10496,7 +12427,7 @@
         <w:t xml:space="preserve">Appendix C </w:t>
         <w:br/>
       </w:r>
-      <w:bookmarkEnd w:id="37"/>
+      <w:bookmarkEnd w:id="38"/>
       <w:r>
         <w:rPr/>
         <w:t>Code Documentation</w:t>
@@ -10719,8 +12650,8 @@
         <w:pStyle w:val="Level1"/>
         <w:rPr/>
       </w:pPr>
-      <w:bookmarkStart w:id="38" w:name="_Toc310349252"/>
-      <w:bookmarkEnd w:id="38"/>
+      <w:bookmarkStart w:id="39" w:name="_Toc310349252"/>
+      <w:bookmarkEnd w:id="39"/>
       <w:r>
         <w:rPr/>
         <w:t>References</w:t>
@@ -10740,7 +12671,7 @@
         <w:pStyle w:val="Paragraph"/>
         <w:widowControl/>
         <w:suppressAutoHyphens w:val="true"/>
-        <w:overflowPunct w:val="false"/>
+        <w:overflowPunct w:val="true"/>
         <w:bidi w:val="0"/>
         <w:spacing w:lineRule="auto" w:line="252" w:before="0" w:after="160"/>
         <w:jc w:val="both"/>
@@ -10784,7 +12715,7 @@
       <w:fldChar w:fldCharType="separate"/>
     </w:r>
     <w:r>
-      <w:t>15</w:t>
+      <w:t>20</w:t>
     </w:r>
     <w:r>
       <w:fldChar w:fldCharType="end"/>
@@ -11065,7 +12996,7 @@
     <w:pPr>
       <w:widowControl/>
       <w:suppressAutoHyphens w:val="true"/>
-      <w:overflowPunct w:val="false"/>
+      <w:overflowPunct w:val="true"/>
       <w:bidi w:val="0"/>
       <w:spacing w:lineRule="auto" w:line="252" w:before="0" w:after="160"/>
       <w:jc w:val="left"/>
@@ -11308,6 +13239,30 @@
       <w:rFonts w:cs="Symbol"/>
     </w:rPr>
   </w:style>
+  <w:style w:type="character" w:styleId="ListLabel25">
+    <w:name w:val="ListLabel 25"/>
+    <w:rPr>
+      <w:rFonts w:cs="Cambria"/>
+    </w:rPr>
+  </w:style>
+  <w:style w:type="character" w:styleId="ListLabel26">
+    <w:name w:val="ListLabel 26"/>
+    <w:rPr>
+      <w:rFonts w:cs="Courier New"/>
+    </w:rPr>
+  </w:style>
+  <w:style w:type="character" w:styleId="ListLabel27">
+    <w:name w:val="ListLabel 27"/>
+    <w:rPr>
+      <w:rFonts w:cs="Wingdings"/>
+    </w:rPr>
+  </w:style>
+  <w:style w:type="character" w:styleId="ListLabel28">
+    <w:name w:val="ListLabel 28"/>
+    <w:rPr>
+      <w:rFonts w:cs="Symbol"/>
+    </w:rPr>
+  </w:style>
   <w:style w:type="paragraph" w:styleId="Heading">
     <w:name w:val="Heading"/>
     <w:basedOn w:val="Normal"/>
@@ -11369,7 +13324,7 @@
     <w:pPr>
       <w:widowControl/>
       <w:suppressAutoHyphens w:val="true"/>
-      <w:overflowPunct w:val="false"/>
+      <w:overflowPunct w:val="true"/>
       <w:bidi w:val="0"/>
       <w:spacing w:lineRule="auto" w:line="252" w:before="0" w:after="160"/>
       <w:jc w:val="both"/>
@@ -11485,7 +13440,7 @@
     <w:pPr>
       <w:widowControl/>
       <w:suppressAutoHyphens w:val="true"/>
-      <w:overflowPunct w:val="false"/>
+      <w:overflowPunct w:val="true"/>
       <w:bidi w:val="0"/>
       <w:spacing w:lineRule="auto" w:line="252" w:before="0" w:after="160"/>
       <w:jc w:val="left"/>
@@ -11505,7 +13460,7 @@
     <w:pPr>
       <w:widowControl/>
       <w:suppressAutoHyphens w:val="true"/>
-      <w:overflowPunct w:val="false"/>
+      <w:overflowPunct w:val="true"/>
       <w:bidi w:val="0"/>
       <w:spacing w:lineRule="auto" w:line="252" w:before="0" w:after="160"/>
       <w:jc w:val="left"/>

</xml_diff>